<commit_message>
Atualizacao documentacao de requisitos
</commit_message>
<xml_diff>
--- a/docs/Documentacao Requisitos/Documentacao Requisitos.docx
+++ b/docs/Documentacao Requisitos/Documentacao Requisitos.docx
@@ -21,12 +21,12 @@
           <wp:inline distB="114300" distT="114300" distL="114300" distR="114300">
             <wp:extent cx="5943600" cy="63500"/>
             <wp:effectExtent b="0" l="0" r="0" t="0"/>
-            <wp:docPr descr="linha horizontal" id="2" name="image3.png"/>
+            <wp:docPr descr="linha horizontal" id="2" name="image1.png"/>
             <a:graphic>
               <a:graphicData uri="http://schemas.openxmlformats.org/drawingml/2006/picture">
                 <pic:pic>
                   <pic:nvPicPr>
-                    <pic:cNvPr descr="linha horizontal" id="0" name="image3.png"/>
+                    <pic:cNvPr descr="linha horizontal" id="0" name="image1.png"/>
                     <pic:cNvPicPr preferRelativeResize="0"/>
                   </pic:nvPicPr>
                   <pic:blipFill>
@@ -665,12 +665,12 @@
           <wp:inline distB="114300" distT="114300" distL="114300" distR="114300">
             <wp:extent cx="4902200" cy="2997200"/>
             <wp:effectExtent b="0" l="0" r="0" t="0"/>
-            <wp:docPr id="4" name="image4.png"/>
+            <wp:docPr id="4" name="image5.png"/>
             <a:graphic>
               <a:graphicData uri="http://schemas.openxmlformats.org/drawingml/2006/picture">
                 <pic:pic>
                   <pic:nvPicPr>
-                    <pic:cNvPr id="0" name="image4.png"/>
+                    <pic:cNvPr id="0" name="image5.png"/>
                     <pic:cNvPicPr preferRelativeResize="0"/>
                   </pic:nvPicPr>
                   <pic:blipFill>
@@ -990,12 +990,12 @@
           <wp:inline distB="114300" distT="114300" distL="114300" distR="114300">
             <wp:extent cx="5943600" cy="3849687"/>
             <wp:effectExtent b="0" l="0" r="0" t="0"/>
-            <wp:docPr id="5" name="image5.png"/>
+            <wp:docPr id="6" name="image4.png"/>
             <a:graphic>
               <a:graphicData uri="http://schemas.openxmlformats.org/drawingml/2006/picture">
                 <pic:pic>
                   <pic:nvPicPr>
-                    <pic:cNvPr id="0" name="image5.png"/>
+                    <pic:cNvPr id="0" name="image4.png"/>
                     <pic:cNvPicPr preferRelativeResize="0"/>
                   </pic:nvPicPr>
                   <pic:blipFill>
@@ -1512,12 +1512,12 @@
           <wp:inline distB="114300" distT="114300" distL="114300" distR="114300">
             <wp:extent cx="2082800" cy="2997200"/>
             <wp:effectExtent b="0" l="0" r="0" t="0"/>
-            <wp:docPr id="3" name="image1.png"/>
+            <wp:docPr id="3" name="image6.png"/>
             <a:graphic>
               <a:graphicData uri="http://schemas.openxmlformats.org/drawingml/2006/picture">
                 <pic:pic>
                   <pic:nvPicPr>
-                    <pic:cNvPr id="0" name="image1.png"/>
+                    <pic:cNvPr id="0" name="image6.png"/>
                     <pic:cNvPicPr preferRelativeResize="0"/>
                   </pic:nvPicPr>
                   <pic:blipFill>
@@ -1634,7 +1634,7 @@
         <w:rPr>
           <w:rtl w:val="0"/>
         </w:rPr>
-        <w:t xml:space="preserve">CPF (Obrigatório) - Validar calculo CPF</w:t>
+        <w:t xml:space="preserve">CPF (Obrigatório) - Validar cálculo CPF</w:t>
       </w:r>
     </w:p>
     <w:p>
@@ -1794,7 +1794,7 @@
         <w:rPr>
           <w:rtl w:val="0"/>
         </w:rPr>
-        <w:t xml:space="preserve">CPF (Obrigatório) - Validar calculo CPF</w:t>
+        <w:t xml:space="preserve">CPF (Obrigatório) - Validar cálculo CPF</w:t>
       </w:r>
     </w:p>
     <w:p>
@@ -1914,7 +1914,7 @@
       <w:pPr>
         <w:numPr>
           <w:ilvl w:val="0"/>
-          <w:numId w:val="7"/>
+          <w:numId w:val="8"/>
         </w:numPr>
         <w:spacing w:after="0" w:afterAutospacing="0"/>
         <w:ind w:left="720" w:hanging="360"/>
@@ -1933,7 +1933,7 @@
       <w:pPr>
         <w:numPr>
           <w:ilvl w:val="0"/>
-          <w:numId w:val="7"/>
+          <w:numId w:val="8"/>
         </w:numPr>
         <w:spacing w:after="0" w:afterAutospacing="0" w:before="0" w:beforeAutospacing="0"/>
         <w:ind w:left="720" w:hanging="360"/>
@@ -1952,7 +1952,7 @@
       <w:pPr>
         <w:numPr>
           <w:ilvl w:val="0"/>
-          <w:numId w:val="7"/>
+          <w:numId w:val="8"/>
         </w:numPr>
         <w:spacing w:before="0" w:beforeAutospacing="0"/>
         <w:ind w:left="720" w:hanging="360"/>
@@ -2020,11 +2020,513 @@
         <w:rPr>
           <w:rtl w:val="0"/>
         </w:rPr>
+        <w:t xml:space="preserve">Caso de Uso:</w:t>
+      </w:r>
+    </w:p>
+    <w:p>
+      <w:pPr>
+        <w:rPr/>
+      </w:pPr>
+      <w:r>
+        <w:rPr/>
+        <w:drawing>
+          <wp:inline distB="114300" distT="114300" distL="114300" distR="114300">
+            <wp:extent cx="5943600" cy="3784600"/>
+            <wp:effectExtent b="0" l="0" r="0" t="0"/>
+            <wp:docPr id="5" name="image3.png"/>
+            <a:graphic>
+              <a:graphicData uri="http://schemas.openxmlformats.org/drawingml/2006/picture">
+                <pic:pic>
+                  <pic:nvPicPr>
+                    <pic:cNvPr id="0" name="image3.png"/>
+                    <pic:cNvPicPr preferRelativeResize="0"/>
+                  </pic:nvPicPr>
+                  <pic:blipFill>
+                    <a:blip r:embed="rId10"/>
+                    <a:srcRect b="0" l="0" r="0" t="0"/>
+                    <a:stretch>
+                      <a:fillRect/>
+                    </a:stretch>
+                  </pic:blipFill>
+                  <pic:spPr>
+                    <a:xfrm>
+                      <a:off x="0" y="0"/>
+                      <a:ext cx="5943600" cy="3784600"/>
+                    </a:xfrm>
+                    <a:prstGeom prst="rect"/>
+                    <a:ln/>
+                  </pic:spPr>
+                </pic:pic>
+              </a:graphicData>
+            </a:graphic>
+          </wp:inline>
+        </w:drawing>
+      </w:r>
+      <w:r>
+        <w:rPr>
+          <w:rtl w:val="0"/>
+        </w:rPr>
+      </w:r>
+    </w:p>
+    <w:p>
+      <w:pPr>
+        <w:rPr/>
+      </w:pPr>
+      <w:r>
+        <w:rPr>
+          <w:rtl w:val="0"/>
+        </w:rPr>
         <w:t xml:space="preserve">RFXX - Cadastro de Pacote de Viagem</w:t>
       </w:r>
     </w:p>
     <w:p>
       <w:pPr>
+        <w:jc w:val="both"/>
+        <w:rPr/>
+      </w:pPr>
+      <w:r>
+        <w:rPr>
+          <w:rtl w:val="0"/>
+        </w:rPr>
+        <w:t xml:space="preserve">Descrição: O sistema deverá permitir que seja realizado o cadastro de um ou mais pacote de viagens, onde deverá constar um código identificador da viagem, gerado automaticamente, e diversas informações, descritas nos campos a seguir. No pacote poderá haver mais de uma empresa de serviço de hospedagem, onde cada empresa pode oferecer mais de um local de hospedagem (trazendo a informação e características da hospedagem para o pacote), inclusive as empresas de transporte podendo ser mais de uma em cada pacote, e para cada empresa de transporte poder ser selecionado mais de um veículo (trazer as informações e características dos veículos para o pacote). Além dessas informações, o usuário poderá informar as possíveis formas de pagamentos (modalidade de pagamento e parcelamento) para o referido pacote.</w:t>
+      </w:r>
+    </w:p>
+    <w:p>
+      <w:pPr>
+        <w:jc w:val="both"/>
+        <w:rPr/>
+      </w:pPr>
+      <w:r>
+        <w:rPr>
+          <w:rtl w:val="0"/>
+        </w:rPr>
+        <w:t xml:space="preserve">Campos:</w:t>
+      </w:r>
+    </w:p>
+    <w:p>
+      <w:pPr>
+        <w:numPr>
+          <w:ilvl w:val="0"/>
+          <w:numId w:val="7"/>
+        </w:numPr>
+        <w:spacing w:after="0" w:afterAutospacing="0"/>
+        <w:ind w:left="720" w:hanging="360"/>
+        <w:jc w:val="both"/>
+        <w:rPr>
+          <w:u w:val="none"/>
+        </w:rPr>
+      </w:pPr>
+      <w:r>
+        <w:rPr>
+          <w:rtl w:val="0"/>
+        </w:rPr>
+        <w:t xml:space="preserve">Código Identificador (gerado automaticamente)</w:t>
+      </w:r>
+    </w:p>
+    <w:p>
+      <w:pPr>
+        <w:numPr>
+          <w:ilvl w:val="0"/>
+          <w:numId w:val="7"/>
+        </w:numPr>
+        <w:spacing w:after="0" w:afterAutospacing="0" w:before="0" w:beforeAutospacing="0"/>
+        <w:ind w:left="720" w:hanging="360"/>
+        <w:jc w:val="both"/>
+        <w:rPr>
+          <w:u w:val="none"/>
+        </w:rPr>
+      </w:pPr>
+      <w:r>
+        <w:rPr>
+          <w:rtl w:val="0"/>
+        </w:rPr>
+        <w:t xml:space="preserve">Nome da Viagem:</w:t>
+      </w:r>
+    </w:p>
+    <w:p>
+      <w:pPr>
+        <w:numPr>
+          <w:ilvl w:val="0"/>
+          <w:numId w:val="7"/>
+        </w:numPr>
+        <w:spacing w:after="0" w:afterAutospacing="0" w:before="0" w:beforeAutospacing="0"/>
+        <w:ind w:left="720" w:hanging="360"/>
+        <w:jc w:val="both"/>
+        <w:rPr>
+          <w:u w:val="none"/>
+        </w:rPr>
+      </w:pPr>
+      <w:r>
+        <w:rPr>
+          <w:rtl w:val="0"/>
+        </w:rPr>
+        <w:t xml:space="preserve">Descrição da viagem:</w:t>
+      </w:r>
+    </w:p>
+    <w:p>
+      <w:pPr>
+        <w:numPr>
+          <w:ilvl w:val="0"/>
+          <w:numId w:val="7"/>
+        </w:numPr>
+        <w:spacing w:after="0" w:afterAutospacing="0" w:before="0" w:beforeAutospacing="0"/>
+        <w:ind w:left="720" w:hanging="360"/>
+        <w:jc w:val="both"/>
+        <w:rPr>
+          <w:u w:val="none"/>
+        </w:rPr>
+      </w:pPr>
+      <w:r>
+        <w:rPr>
+          <w:rtl w:val="0"/>
+        </w:rPr>
+        <w:t xml:space="preserve">Preço por pessoa:</w:t>
+      </w:r>
+    </w:p>
+    <w:p>
+      <w:pPr>
+        <w:numPr>
+          <w:ilvl w:val="0"/>
+          <w:numId w:val="7"/>
+        </w:numPr>
+        <w:spacing w:after="0" w:afterAutospacing="0" w:before="0" w:beforeAutospacing="0"/>
+        <w:ind w:left="720" w:hanging="360"/>
+        <w:jc w:val="both"/>
+        <w:rPr>
+          <w:shd w:fill="e06666" w:val="clear"/>
+        </w:rPr>
+      </w:pPr>
+      <w:r>
+        <w:rPr>
+          <w:shd w:fill="e06666" w:val="clear"/>
+          <w:rtl w:val="0"/>
+        </w:rPr>
+        <w:t xml:space="preserve">Preço Criança (????)</w:t>
+      </w:r>
+    </w:p>
+    <w:p>
+      <w:pPr>
+        <w:numPr>
+          <w:ilvl w:val="0"/>
+          <w:numId w:val="7"/>
+        </w:numPr>
+        <w:spacing w:after="0" w:afterAutospacing="0" w:before="0" w:beforeAutospacing="0"/>
+        <w:ind w:left="720" w:hanging="360"/>
+        <w:jc w:val="both"/>
+        <w:rPr>
+          <w:shd w:fill="e06666" w:val="clear"/>
+        </w:rPr>
+      </w:pPr>
+      <w:r>
+        <w:rPr>
+          <w:shd w:fill="e06666" w:val="clear"/>
+          <w:rtl w:val="0"/>
+        </w:rPr>
+        <w:t xml:space="preserve">Preço Idoso (???)</w:t>
+      </w:r>
+    </w:p>
+    <w:p>
+      <w:pPr>
+        <w:numPr>
+          <w:ilvl w:val="0"/>
+          <w:numId w:val="7"/>
+        </w:numPr>
+        <w:spacing w:after="0" w:afterAutospacing="0" w:before="0" w:beforeAutospacing="0"/>
+        <w:ind w:left="720" w:hanging="360"/>
+        <w:jc w:val="both"/>
+        <w:rPr>
+          <w:u w:val="none"/>
+        </w:rPr>
+      </w:pPr>
+      <w:r>
+        <w:rPr>
+          <w:rtl w:val="0"/>
+        </w:rPr>
+        <w:t xml:space="preserve">Nome do local de destino:</w:t>
+      </w:r>
+    </w:p>
+    <w:p>
+      <w:pPr>
+        <w:numPr>
+          <w:ilvl w:val="0"/>
+          <w:numId w:val="7"/>
+        </w:numPr>
+        <w:spacing w:after="0" w:afterAutospacing="0" w:before="0" w:beforeAutospacing="0"/>
+        <w:ind w:left="720" w:hanging="360"/>
+        <w:jc w:val="both"/>
+        <w:rPr>
+          <w:u w:val="none"/>
+        </w:rPr>
+      </w:pPr>
+      <w:r>
+        <w:rPr>
+          <w:rtl w:val="0"/>
+        </w:rPr>
+        <w:t xml:space="preserve">Endereço do local de destino:</w:t>
+      </w:r>
+    </w:p>
+    <w:p>
+      <w:pPr>
+        <w:numPr>
+          <w:ilvl w:val="0"/>
+          <w:numId w:val="7"/>
+        </w:numPr>
+        <w:spacing w:after="0" w:afterAutospacing="0" w:before="0" w:beforeAutospacing="0"/>
+        <w:ind w:left="720" w:hanging="360"/>
+        <w:jc w:val="both"/>
+        <w:rPr>
+          <w:u w:val="none"/>
+        </w:rPr>
+      </w:pPr>
+      <w:r>
+        <w:rPr>
+          <w:rtl w:val="0"/>
+        </w:rPr>
+        <w:t xml:space="preserve">Forma de pagamento:</w:t>
+      </w:r>
+    </w:p>
+    <w:p>
+      <w:pPr>
+        <w:numPr>
+          <w:ilvl w:val="1"/>
+          <w:numId w:val="7"/>
+        </w:numPr>
+        <w:spacing w:after="0" w:afterAutospacing="0" w:before="0" w:beforeAutospacing="0"/>
+        <w:ind w:left="1440" w:hanging="360"/>
+        <w:jc w:val="both"/>
+        <w:rPr>
+          <w:u w:val="none"/>
+        </w:rPr>
+      </w:pPr>
+      <w:r>
+        <w:rPr>
+          <w:rtl w:val="0"/>
+        </w:rPr>
+        <w:t xml:space="preserve">Modalidade:</w:t>
+      </w:r>
+    </w:p>
+    <w:p>
+      <w:pPr>
+        <w:numPr>
+          <w:ilvl w:val="1"/>
+          <w:numId w:val="7"/>
+        </w:numPr>
+        <w:spacing w:after="0" w:afterAutospacing="0" w:before="0" w:beforeAutospacing="0"/>
+        <w:ind w:left="1440" w:hanging="360"/>
+        <w:jc w:val="both"/>
+        <w:rPr>
+          <w:u w:val="none"/>
+        </w:rPr>
+      </w:pPr>
+      <w:r>
+        <w:rPr>
+          <w:rtl w:val="0"/>
+        </w:rPr>
+        <w:t xml:space="preserve">Parcelamento:</w:t>
+      </w:r>
+    </w:p>
+    <w:p>
+      <w:pPr>
+        <w:numPr>
+          <w:ilvl w:val="0"/>
+          <w:numId w:val="7"/>
+        </w:numPr>
+        <w:spacing w:after="0" w:afterAutospacing="0" w:before="0" w:beforeAutospacing="0"/>
+        <w:ind w:left="720" w:hanging="360"/>
+        <w:jc w:val="both"/>
+        <w:rPr>
+          <w:u w:val="none"/>
+        </w:rPr>
+      </w:pPr>
+      <w:r>
+        <w:rPr>
+          <w:rtl w:val="0"/>
+        </w:rPr>
+        <w:t xml:space="preserve">Empresa(s) de Hospedagem (pode ser mais de 1)</w:t>
+      </w:r>
+    </w:p>
+    <w:p>
+      <w:pPr>
+        <w:numPr>
+          <w:ilvl w:val="1"/>
+          <w:numId w:val="7"/>
+        </w:numPr>
+        <w:spacing w:after="0" w:afterAutospacing="0" w:before="0" w:beforeAutospacing="0"/>
+        <w:ind w:left="1440" w:hanging="360"/>
+        <w:jc w:val="both"/>
+        <w:rPr>
+          <w:u w:val="none"/>
+        </w:rPr>
+      </w:pPr>
+      <w:r>
+        <w:rPr>
+          <w:rtl w:val="0"/>
+        </w:rPr>
+        <w:t xml:space="preserve">Local de Hospedagem (pode ser mais de 1)</w:t>
+      </w:r>
+    </w:p>
+    <w:p>
+      <w:pPr>
+        <w:numPr>
+          <w:ilvl w:val="1"/>
+          <w:numId w:val="7"/>
+        </w:numPr>
+        <w:spacing w:after="0" w:afterAutospacing="0" w:before="0" w:beforeAutospacing="0"/>
+        <w:ind w:left="1440" w:hanging="360"/>
+        <w:jc w:val="both"/>
+        <w:rPr>
+          <w:shd w:fill="e06666" w:val="clear"/>
+        </w:rPr>
+      </w:pPr>
+      <w:r>
+        <w:rPr>
+          <w:shd w:fill="e06666" w:val="clear"/>
+          <w:rtl w:val="0"/>
+        </w:rPr>
+        <w:t xml:space="preserve">Preço do local de hospedagem (Por pessoa?, Global?, iremos controlar isso?)</w:t>
+      </w:r>
+    </w:p>
+    <w:p>
+      <w:pPr>
+        <w:numPr>
+          <w:ilvl w:val="0"/>
+          <w:numId w:val="7"/>
+        </w:numPr>
+        <w:spacing w:after="0" w:afterAutospacing="0" w:before="0" w:beforeAutospacing="0"/>
+        <w:ind w:left="720" w:hanging="360"/>
+        <w:jc w:val="both"/>
+        <w:rPr>
+          <w:u w:val="none"/>
+        </w:rPr>
+      </w:pPr>
+      <w:r>
+        <w:rPr>
+          <w:rtl w:val="0"/>
+        </w:rPr>
+        <w:t xml:space="preserve">Empresa(s) de Transportes (pode ser mais de 1)</w:t>
+      </w:r>
+    </w:p>
+    <w:p>
+      <w:pPr>
+        <w:numPr>
+          <w:ilvl w:val="1"/>
+          <w:numId w:val="7"/>
+        </w:numPr>
+        <w:spacing w:after="0" w:afterAutospacing="0" w:before="0" w:beforeAutospacing="0"/>
+        <w:ind w:left="1440" w:hanging="360"/>
+        <w:jc w:val="both"/>
+        <w:rPr>
+          <w:u w:val="none"/>
+        </w:rPr>
+      </w:pPr>
+      <w:r>
+        <w:rPr>
+          <w:rtl w:val="0"/>
+        </w:rPr>
+        <w:t xml:space="preserve">Veículos para transporte (pode ser mais de 1)</w:t>
+      </w:r>
+    </w:p>
+    <w:p>
+      <w:pPr>
+        <w:numPr>
+          <w:ilvl w:val="1"/>
+          <w:numId w:val="7"/>
+        </w:numPr>
+        <w:spacing w:after="0" w:afterAutospacing="0" w:before="0" w:beforeAutospacing="0"/>
+        <w:ind w:left="1440" w:hanging="360"/>
+        <w:jc w:val="both"/>
+        <w:rPr>
+          <w:shd w:fill="e06666" w:val="clear"/>
+        </w:rPr>
+      </w:pPr>
+      <w:r>
+        <w:rPr>
+          <w:shd w:fill="e06666" w:val="clear"/>
+          <w:rtl w:val="0"/>
+        </w:rPr>
+        <w:t xml:space="preserve">Preço do transporte (Por pessoa?, Global?, iremos controlar isso?)</w:t>
+      </w:r>
+    </w:p>
+    <w:p>
+      <w:pPr>
+        <w:numPr>
+          <w:ilvl w:val="0"/>
+          <w:numId w:val="7"/>
+        </w:numPr>
+        <w:spacing w:after="0" w:afterAutospacing="0" w:before="0" w:beforeAutospacing="0"/>
+        <w:ind w:left="720" w:hanging="360"/>
+        <w:jc w:val="both"/>
+        <w:rPr/>
+      </w:pPr>
+      <w:r>
+        <w:rPr>
+          <w:rtl w:val="0"/>
+        </w:rPr>
+        <w:t xml:space="preserve">Data de início</w:t>
+      </w:r>
+    </w:p>
+    <w:p>
+      <w:pPr>
+        <w:numPr>
+          <w:ilvl w:val="0"/>
+          <w:numId w:val="7"/>
+        </w:numPr>
+        <w:spacing w:after="0" w:afterAutospacing="0" w:before="0" w:beforeAutospacing="0"/>
+        <w:ind w:left="720" w:hanging="360"/>
+        <w:jc w:val="both"/>
+        <w:rPr>
+          <w:u w:val="none"/>
+        </w:rPr>
+      </w:pPr>
+      <w:r>
+        <w:rPr>
+          <w:rtl w:val="0"/>
+        </w:rPr>
+        <w:t xml:space="preserve">Hora de início prevista</w:t>
+      </w:r>
+    </w:p>
+    <w:p>
+      <w:pPr>
+        <w:numPr>
+          <w:ilvl w:val="0"/>
+          <w:numId w:val="7"/>
+        </w:numPr>
+        <w:spacing w:after="0" w:afterAutospacing="0" w:before="0" w:beforeAutospacing="0"/>
+        <w:ind w:left="720" w:hanging="360"/>
+        <w:jc w:val="both"/>
+        <w:rPr>
+          <w:u w:val="none"/>
+        </w:rPr>
+      </w:pPr>
+      <w:r>
+        <w:rPr>
+          <w:rtl w:val="0"/>
+        </w:rPr>
+        <w:t xml:space="preserve">Data de fim</w:t>
+      </w:r>
+    </w:p>
+    <w:p>
+      <w:pPr>
+        <w:numPr>
+          <w:ilvl w:val="0"/>
+          <w:numId w:val="7"/>
+        </w:numPr>
+        <w:spacing w:before="0" w:beforeAutospacing="0"/>
+        <w:ind w:left="720" w:hanging="360"/>
+        <w:jc w:val="both"/>
+        <w:rPr>
+          <w:u w:val="none"/>
+        </w:rPr>
+      </w:pPr>
+      <w:r>
+        <w:rPr>
+          <w:rtl w:val="0"/>
+        </w:rPr>
+        <w:t xml:space="preserve">Hora de fim prevista</w:t>
+      </w:r>
+    </w:p>
+    <w:p>
+      <w:pPr>
         <w:rPr/>
       </w:pPr>
       <w:r>
@@ -2036,6 +2538,517 @@
     </w:p>
     <w:p>
       <w:pPr>
+        <w:jc w:val="both"/>
+        <w:rPr/>
+      </w:pPr>
+      <w:r>
+        <w:rPr>
+          <w:rtl w:val="0"/>
+        </w:rPr>
+        <w:t xml:space="preserve">Descrição: O usuário do sistema poderá realizar a atualização das informações do pacote de viagem (exceto do código identificador de viagem). Porém se já houver sido realizado a emissão de um contrato para o pacote de viagem que está sendo editado, deverá emitir um aviso ao usuário, antes de salvar, que há contrato de viagens emitidos com as informações anteriores, se deseja prosseguir.</w:t>
+      </w:r>
+    </w:p>
+    <w:p>
+      <w:pPr>
+        <w:jc w:val="both"/>
+        <w:rPr/>
+      </w:pPr>
+      <w:r>
+        <w:rPr>
+          <w:rtl w:val="0"/>
+        </w:rPr>
+        <w:t xml:space="preserve">Campos atualizáveis:</w:t>
+      </w:r>
+    </w:p>
+    <w:p>
+      <w:pPr>
+        <w:numPr>
+          <w:ilvl w:val="0"/>
+          <w:numId w:val="7"/>
+        </w:numPr>
+        <w:spacing w:after="0" w:afterAutospacing="0"/>
+        <w:ind w:left="720" w:hanging="360"/>
+        <w:jc w:val="both"/>
+      </w:pPr>
+      <w:r>
+        <w:rPr>
+          <w:rtl w:val="0"/>
+        </w:rPr>
+        <w:t xml:space="preserve">Nome da Viagem:</w:t>
+      </w:r>
+    </w:p>
+    <w:p>
+      <w:pPr>
+        <w:numPr>
+          <w:ilvl w:val="0"/>
+          <w:numId w:val="7"/>
+        </w:numPr>
+        <w:spacing w:after="0" w:afterAutospacing="0" w:before="0" w:beforeAutospacing="0"/>
+        <w:ind w:left="720" w:hanging="360"/>
+        <w:jc w:val="both"/>
+      </w:pPr>
+      <w:r>
+        <w:rPr>
+          <w:rtl w:val="0"/>
+        </w:rPr>
+        <w:t xml:space="preserve">Descrição da viagem:</w:t>
+      </w:r>
+    </w:p>
+    <w:p>
+      <w:pPr>
+        <w:numPr>
+          <w:ilvl w:val="0"/>
+          <w:numId w:val="7"/>
+        </w:numPr>
+        <w:spacing w:after="0" w:afterAutospacing="0" w:before="0" w:beforeAutospacing="0"/>
+        <w:ind w:left="720" w:hanging="360"/>
+        <w:jc w:val="both"/>
+      </w:pPr>
+      <w:r>
+        <w:rPr>
+          <w:rtl w:val="0"/>
+        </w:rPr>
+        <w:t xml:space="preserve">Preço por pessoa:</w:t>
+      </w:r>
+    </w:p>
+    <w:p>
+      <w:pPr>
+        <w:numPr>
+          <w:ilvl w:val="0"/>
+          <w:numId w:val="7"/>
+        </w:numPr>
+        <w:spacing w:after="0" w:afterAutospacing="0" w:before="0" w:beforeAutospacing="0"/>
+        <w:ind w:left="720" w:hanging="360"/>
+        <w:jc w:val="both"/>
+        <w:rPr>
+          <w:shd w:fill="e06666" w:val="clear"/>
+        </w:rPr>
+      </w:pPr>
+      <w:r>
+        <w:rPr>
+          <w:shd w:fill="e06666" w:val="clear"/>
+          <w:rtl w:val="0"/>
+        </w:rPr>
+        <w:t xml:space="preserve">Preço Criança (????)</w:t>
+      </w:r>
+    </w:p>
+    <w:p>
+      <w:pPr>
+        <w:numPr>
+          <w:ilvl w:val="0"/>
+          <w:numId w:val="7"/>
+        </w:numPr>
+        <w:spacing w:after="0" w:afterAutospacing="0" w:before="0" w:beforeAutospacing="0"/>
+        <w:ind w:left="720" w:hanging="360"/>
+        <w:jc w:val="both"/>
+        <w:rPr>
+          <w:shd w:fill="e06666" w:val="clear"/>
+        </w:rPr>
+      </w:pPr>
+      <w:r>
+        <w:rPr>
+          <w:shd w:fill="e06666" w:val="clear"/>
+          <w:rtl w:val="0"/>
+        </w:rPr>
+        <w:t xml:space="preserve">Preço Idoso (???)</w:t>
+      </w:r>
+    </w:p>
+    <w:p>
+      <w:pPr>
+        <w:numPr>
+          <w:ilvl w:val="0"/>
+          <w:numId w:val="7"/>
+        </w:numPr>
+        <w:spacing w:after="0" w:afterAutospacing="0" w:before="0" w:beforeAutospacing="0"/>
+        <w:ind w:left="720" w:hanging="360"/>
+        <w:jc w:val="both"/>
+      </w:pPr>
+      <w:r>
+        <w:rPr>
+          <w:rtl w:val="0"/>
+        </w:rPr>
+        <w:t xml:space="preserve">Nome do local de destino:</w:t>
+      </w:r>
+    </w:p>
+    <w:p>
+      <w:pPr>
+        <w:numPr>
+          <w:ilvl w:val="0"/>
+          <w:numId w:val="7"/>
+        </w:numPr>
+        <w:spacing w:after="0" w:afterAutospacing="0" w:before="0" w:beforeAutospacing="0"/>
+        <w:ind w:left="720" w:hanging="360"/>
+        <w:jc w:val="both"/>
+      </w:pPr>
+      <w:r>
+        <w:rPr>
+          <w:rtl w:val="0"/>
+        </w:rPr>
+        <w:t xml:space="preserve">Endereço do local de destino:</w:t>
+      </w:r>
+    </w:p>
+    <w:p>
+      <w:pPr>
+        <w:numPr>
+          <w:ilvl w:val="0"/>
+          <w:numId w:val="7"/>
+        </w:numPr>
+        <w:spacing w:after="0" w:afterAutospacing="0" w:before="0" w:beforeAutospacing="0"/>
+        <w:ind w:left="720" w:hanging="360"/>
+        <w:jc w:val="both"/>
+      </w:pPr>
+      <w:r>
+        <w:rPr>
+          <w:rtl w:val="0"/>
+        </w:rPr>
+        <w:t xml:space="preserve">Forma de pagamento:</w:t>
+      </w:r>
+    </w:p>
+    <w:p>
+      <w:pPr>
+        <w:numPr>
+          <w:ilvl w:val="1"/>
+          <w:numId w:val="7"/>
+        </w:numPr>
+        <w:spacing w:after="0" w:afterAutospacing="0" w:before="0" w:beforeAutospacing="0"/>
+        <w:ind w:left="1440" w:hanging="360"/>
+        <w:jc w:val="both"/>
+      </w:pPr>
+      <w:r>
+        <w:rPr>
+          <w:rtl w:val="0"/>
+        </w:rPr>
+        <w:t xml:space="preserve">Modalidade:</w:t>
+      </w:r>
+    </w:p>
+    <w:p>
+      <w:pPr>
+        <w:numPr>
+          <w:ilvl w:val="1"/>
+          <w:numId w:val="7"/>
+        </w:numPr>
+        <w:spacing w:after="0" w:afterAutospacing="0" w:before="0" w:beforeAutospacing="0"/>
+        <w:ind w:left="1440" w:hanging="360"/>
+        <w:jc w:val="both"/>
+      </w:pPr>
+      <w:r>
+        <w:rPr>
+          <w:rtl w:val="0"/>
+        </w:rPr>
+        <w:t xml:space="preserve">Parcelamento:</w:t>
+      </w:r>
+    </w:p>
+    <w:p>
+      <w:pPr>
+        <w:numPr>
+          <w:ilvl w:val="0"/>
+          <w:numId w:val="7"/>
+        </w:numPr>
+        <w:spacing w:after="0" w:afterAutospacing="0" w:before="0" w:beforeAutospacing="0"/>
+        <w:ind w:left="720" w:hanging="360"/>
+        <w:jc w:val="both"/>
+      </w:pPr>
+      <w:r>
+        <w:rPr>
+          <w:rtl w:val="0"/>
+        </w:rPr>
+        <w:t xml:space="preserve">Empresa(s) de Hospedagem (pode ser mais de 1)</w:t>
+      </w:r>
+    </w:p>
+    <w:p>
+      <w:pPr>
+        <w:numPr>
+          <w:ilvl w:val="1"/>
+          <w:numId w:val="7"/>
+        </w:numPr>
+        <w:spacing w:after="0" w:afterAutospacing="0" w:before="0" w:beforeAutospacing="0"/>
+        <w:ind w:left="1440" w:hanging="360"/>
+        <w:jc w:val="both"/>
+      </w:pPr>
+      <w:r>
+        <w:rPr>
+          <w:rtl w:val="0"/>
+        </w:rPr>
+        <w:t xml:space="preserve">Local de Hospedagem (pode ser mais de 1)</w:t>
+      </w:r>
+    </w:p>
+    <w:p>
+      <w:pPr>
+        <w:numPr>
+          <w:ilvl w:val="1"/>
+          <w:numId w:val="7"/>
+        </w:numPr>
+        <w:spacing w:after="0" w:afterAutospacing="0" w:before="0" w:beforeAutospacing="0"/>
+        <w:ind w:left="1440" w:hanging="360"/>
+        <w:jc w:val="both"/>
+        <w:rPr>
+          <w:shd w:fill="e06666" w:val="clear"/>
+        </w:rPr>
+      </w:pPr>
+      <w:r>
+        <w:rPr>
+          <w:shd w:fill="e06666" w:val="clear"/>
+          <w:rtl w:val="0"/>
+        </w:rPr>
+        <w:t xml:space="preserve">Preço do local de hospedagem (Por pessoa?, Global?, iremos controlar isso?)</w:t>
+      </w:r>
+    </w:p>
+    <w:p>
+      <w:pPr>
+        <w:numPr>
+          <w:ilvl w:val="0"/>
+          <w:numId w:val="7"/>
+        </w:numPr>
+        <w:spacing w:after="0" w:afterAutospacing="0" w:before="0" w:beforeAutospacing="0"/>
+        <w:ind w:left="720" w:hanging="360"/>
+        <w:jc w:val="both"/>
+      </w:pPr>
+      <w:r>
+        <w:rPr>
+          <w:rtl w:val="0"/>
+        </w:rPr>
+        <w:t xml:space="preserve">Empresa(s) de Transportes (pode ser mais de 1)</w:t>
+      </w:r>
+    </w:p>
+    <w:p>
+      <w:pPr>
+        <w:numPr>
+          <w:ilvl w:val="1"/>
+          <w:numId w:val="7"/>
+        </w:numPr>
+        <w:spacing w:after="0" w:afterAutospacing="0" w:before="0" w:beforeAutospacing="0"/>
+        <w:ind w:left="1440" w:hanging="360"/>
+        <w:jc w:val="both"/>
+      </w:pPr>
+      <w:r>
+        <w:rPr>
+          <w:rtl w:val="0"/>
+        </w:rPr>
+        <w:t xml:space="preserve">Veículos para transporte (pode ser mais de 1)</w:t>
+      </w:r>
+    </w:p>
+    <w:p>
+      <w:pPr>
+        <w:numPr>
+          <w:ilvl w:val="1"/>
+          <w:numId w:val="7"/>
+        </w:numPr>
+        <w:spacing w:after="0" w:afterAutospacing="0" w:before="0" w:beforeAutospacing="0"/>
+        <w:ind w:left="1440" w:hanging="360"/>
+        <w:jc w:val="both"/>
+        <w:rPr>
+          <w:shd w:fill="e06666" w:val="clear"/>
+        </w:rPr>
+      </w:pPr>
+      <w:r>
+        <w:rPr>
+          <w:shd w:fill="e06666" w:val="clear"/>
+          <w:rtl w:val="0"/>
+        </w:rPr>
+        <w:t xml:space="preserve">Preço do transporte (Por pessoa?, Global?, iremos controlar isso?)</w:t>
+      </w:r>
+    </w:p>
+    <w:p>
+      <w:pPr>
+        <w:numPr>
+          <w:ilvl w:val="0"/>
+          <w:numId w:val="7"/>
+        </w:numPr>
+        <w:spacing w:after="0" w:afterAutospacing="0" w:before="0" w:beforeAutospacing="0"/>
+        <w:ind w:left="720" w:hanging="360"/>
+        <w:jc w:val="both"/>
+      </w:pPr>
+      <w:r>
+        <w:rPr>
+          <w:rtl w:val="0"/>
+        </w:rPr>
+        <w:t xml:space="preserve">Data de início</w:t>
+      </w:r>
+    </w:p>
+    <w:p>
+      <w:pPr>
+        <w:numPr>
+          <w:ilvl w:val="0"/>
+          <w:numId w:val="7"/>
+        </w:numPr>
+        <w:spacing w:after="0" w:afterAutospacing="0" w:before="0" w:beforeAutospacing="0"/>
+        <w:ind w:left="720" w:hanging="360"/>
+        <w:jc w:val="both"/>
+      </w:pPr>
+      <w:r>
+        <w:rPr>
+          <w:rtl w:val="0"/>
+        </w:rPr>
+        <w:t xml:space="preserve">Hora de início prevista</w:t>
+      </w:r>
+    </w:p>
+    <w:p>
+      <w:pPr>
+        <w:numPr>
+          <w:ilvl w:val="0"/>
+          <w:numId w:val="7"/>
+        </w:numPr>
+        <w:spacing w:after="0" w:afterAutospacing="0" w:before="0" w:beforeAutospacing="0"/>
+        <w:ind w:left="720" w:hanging="360"/>
+        <w:jc w:val="both"/>
+      </w:pPr>
+      <w:r>
+        <w:rPr>
+          <w:rtl w:val="0"/>
+        </w:rPr>
+        <w:t xml:space="preserve">Data de fim</w:t>
+      </w:r>
+    </w:p>
+    <w:p>
+      <w:pPr>
+        <w:numPr>
+          <w:ilvl w:val="0"/>
+          <w:numId w:val="7"/>
+        </w:numPr>
+        <w:spacing w:before="0" w:beforeAutospacing="0"/>
+        <w:ind w:left="720" w:hanging="360"/>
+        <w:jc w:val="both"/>
+      </w:pPr>
+      <w:r>
+        <w:rPr>
+          <w:rtl w:val="0"/>
+        </w:rPr>
+        <w:t xml:space="preserve">Hora de fim prevista</w:t>
+      </w:r>
+    </w:p>
+    <w:p>
+      <w:pPr>
+        <w:rPr/>
+      </w:pPr>
+      <w:r>
+        <w:rPr>
+          <w:rtl w:val="0"/>
+        </w:rPr>
+        <w:t xml:space="preserve">RFXX - Listagem Pacote de Viagem</w:t>
+      </w:r>
+    </w:p>
+    <w:p>
+      <w:pPr>
+        <w:jc w:val="both"/>
+        <w:rPr/>
+      </w:pPr>
+      <w:r>
+        <w:rPr>
+          <w:rtl w:val="0"/>
+        </w:rPr>
+        <w:t xml:space="preserve">Descrição: Ao acessar a função de cadastro de pacote de viagem, primeiramente deverá mostrar a listagem dos pacotes que já estiverem cadastrados no sistema, ordenados por data de início, com opções de filtrar pelos campos a seguir. A cada registro uma opção para editar os dados do pacote de viagem, e outra para desativar o mesmo.</w:t>
+      </w:r>
+    </w:p>
+    <w:p>
+      <w:pPr>
+        <w:jc w:val="both"/>
+        <w:rPr/>
+      </w:pPr>
+      <w:r>
+        <w:rPr>
+          <w:rtl w:val="0"/>
+        </w:rPr>
+        <w:t xml:space="preserve">Campos da listagem e filtros:</w:t>
+      </w:r>
+    </w:p>
+    <w:p>
+      <w:pPr>
+        <w:numPr>
+          <w:ilvl w:val="0"/>
+          <w:numId w:val="7"/>
+        </w:numPr>
+        <w:spacing w:after="0" w:afterAutospacing="0"/>
+        <w:ind w:left="720" w:hanging="360"/>
+        <w:jc w:val="both"/>
+      </w:pPr>
+      <w:r>
+        <w:rPr>
+          <w:rtl w:val="0"/>
+        </w:rPr>
+        <w:t xml:space="preserve">Código Identificador (gerado automaticamente)</w:t>
+      </w:r>
+    </w:p>
+    <w:p>
+      <w:pPr>
+        <w:numPr>
+          <w:ilvl w:val="0"/>
+          <w:numId w:val="7"/>
+        </w:numPr>
+        <w:spacing w:after="0" w:afterAutospacing="0" w:before="0" w:beforeAutospacing="0"/>
+        <w:ind w:left="720" w:hanging="360"/>
+        <w:jc w:val="both"/>
+      </w:pPr>
+      <w:r>
+        <w:rPr>
+          <w:rtl w:val="0"/>
+        </w:rPr>
+        <w:t xml:space="preserve">Nome da Viagem</w:t>
+      </w:r>
+    </w:p>
+    <w:p>
+      <w:pPr>
+        <w:numPr>
+          <w:ilvl w:val="0"/>
+          <w:numId w:val="7"/>
+        </w:numPr>
+        <w:spacing w:after="0" w:afterAutospacing="0" w:before="0" w:beforeAutospacing="0"/>
+        <w:ind w:left="720" w:hanging="360"/>
+        <w:jc w:val="both"/>
+      </w:pPr>
+      <w:r>
+        <w:rPr>
+          <w:rtl w:val="0"/>
+        </w:rPr>
+        <w:t xml:space="preserve">Nome do local de destino</w:t>
+      </w:r>
+    </w:p>
+    <w:p>
+      <w:pPr>
+        <w:numPr>
+          <w:ilvl w:val="0"/>
+          <w:numId w:val="7"/>
+        </w:numPr>
+        <w:spacing w:after="0" w:afterAutospacing="0" w:before="0" w:beforeAutospacing="0"/>
+        <w:ind w:left="720" w:hanging="360"/>
+        <w:jc w:val="both"/>
+      </w:pPr>
+      <w:r>
+        <w:rPr>
+          <w:rtl w:val="0"/>
+        </w:rPr>
+        <w:t xml:space="preserve">Data de início</w:t>
+      </w:r>
+    </w:p>
+    <w:p>
+      <w:pPr>
+        <w:numPr>
+          <w:ilvl w:val="0"/>
+          <w:numId w:val="7"/>
+        </w:numPr>
+        <w:spacing w:before="0" w:beforeAutospacing="0"/>
+        <w:ind w:left="720" w:hanging="360"/>
+        <w:jc w:val="both"/>
+      </w:pPr>
+      <w:r>
+        <w:rPr>
+          <w:rtl w:val="0"/>
+        </w:rPr>
+        <w:t xml:space="preserve">Data de fim</w:t>
+      </w:r>
+    </w:p>
+    <w:p>
+      <w:pPr>
+        <w:jc w:val="both"/>
+        <w:rPr/>
+      </w:pPr>
+      <w:r>
+        <w:rPr>
+          <w:rtl w:val="0"/>
+        </w:rPr>
+      </w:r>
+    </w:p>
+    <w:p>
+      <w:pPr>
         <w:rPr/>
       </w:pPr>
       <w:r>
@@ -2047,6 +3060,33 @@
     </w:p>
     <w:p>
       <w:pPr>
+        <w:jc w:val="both"/>
+        <w:rPr/>
+      </w:pPr>
+      <w:r>
+        <w:rPr>
+          <w:rtl w:val="0"/>
+        </w:rPr>
+        <w:t xml:space="preserve">Descrição: O usuário poderá ter a opção de desativar o pacote de viagem, clicando sobre uma opção que estará disponível na listagem dos pacotes. Caso desative um pacote que já tenha realizado emissão de contrato, avisar o usuário dessa informação, e perguntar se ele deseja prosseguir.</w:t>
+      </w:r>
+    </w:p>
+    <w:p>
+      <w:pPr>
+        <w:jc w:val="both"/>
+        <w:rPr>
+          <w:shd w:fill="e06666" w:val="clear"/>
+        </w:rPr>
+      </w:pPr>
+      <w:r>
+        <w:rPr>
+          <w:shd w:fill="e06666" w:val="clear"/>
+          <w:rtl w:val="0"/>
+        </w:rPr>
+        <w:t xml:space="preserve">Pacote de viagem realizado, e que a data já foi finalizada, haverá rotina para desativá-lo automaticamente?</w:t>
+      </w:r>
+    </w:p>
+    <w:p>
+      <w:pPr>
         <w:rPr/>
       </w:pPr>
       <w:r>
@@ -2054,6 +3094,21 @@
           <w:rtl w:val="0"/>
         </w:rPr>
         <w:t xml:space="preserve">RFXX - Divulgar Pacote de Viagem</w:t>
+      </w:r>
+    </w:p>
+    <w:p>
+      <w:pPr>
+        <w:jc w:val="both"/>
+        <w:rPr>
+          <w:shd w:fill="e06666" w:val="clear"/>
+        </w:rPr>
+      </w:pPr>
+      <w:r>
+        <w:rPr>
+          <w:shd w:fill="e06666" w:val="clear"/>
+          <w:rtl w:val="0"/>
+        </w:rPr>
+        <w:t xml:space="preserve">Questionar como deseja essa funcionalidade??? Imagem??? Arquivo PDF??? algum layout pre determinado???</w:t>
       </w:r>
       <w:r>
         <w:rPr>
@@ -2280,9 +3335,9 @@
       </w:r>
     </w:p>
     <w:sectPr>
-      <w:headerReference r:id="rId10" w:type="default"/>
-      <w:headerReference r:id="rId11" w:type="first"/>
-      <w:footerReference r:id="rId12" w:type="first"/>
+      <w:headerReference r:id="rId11" w:type="default"/>
+      <w:headerReference r:id="rId12" w:type="first"/>
+      <w:footerReference r:id="rId13" w:type="first"/>
       <w:pgSz w:h="15840" w:w="12240"/>
       <w:pgMar w:bottom="1080" w:top="1080" w:left="1440" w:right="1440" w:header="0" w:footer="720"/>
       <w:pgNumType w:start="1"/>
@@ -3188,6 +4243,116 @@
       </w:rPr>
     </w:lvl>
   </w:abstractNum>
+  <w:abstractNum w:abstractNumId="8">
+    <w:lvl w:ilvl="0">
+      <w:start w:val="1"/>
+      <w:numFmt w:val="bullet"/>
+      <w:lvlText w:val="●"/>
+      <w:lvlJc w:val="left"/>
+      <w:pPr>
+        <w:ind w:left="720" w:hanging="360"/>
+      </w:pPr>
+      <w:rPr>
+        <w:u w:val="none"/>
+      </w:rPr>
+    </w:lvl>
+    <w:lvl w:ilvl="1">
+      <w:start w:val="1"/>
+      <w:numFmt w:val="bullet"/>
+      <w:lvlText w:val="○"/>
+      <w:lvlJc w:val="left"/>
+      <w:pPr>
+        <w:ind w:left="1440" w:hanging="360"/>
+      </w:pPr>
+      <w:rPr>
+        <w:u w:val="none"/>
+      </w:rPr>
+    </w:lvl>
+    <w:lvl w:ilvl="2">
+      <w:start w:val="1"/>
+      <w:numFmt w:val="bullet"/>
+      <w:lvlText w:val="■"/>
+      <w:lvlJc w:val="left"/>
+      <w:pPr>
+        <w:ind w:left="2160" w:hanging="360"/>
+      </w:pPr>
+      <w:rPr>
+        <w:u w:val="none"/>
+      </w:rPr>
+    </w:lvl>
+    <w:lvl w:ilvl="3">
+      <w:start w:val="1"/>
+      <w:numFmt w:val="bullet"/>
+      <w:lvlText w:val="●"/>
+      <w:lvlJc w:val="left"/>
+      <w:pPr>
+        <w:ind w:left="2880" w:hanging="360"/>
+      </w:pPr>
+      <w:rPr>
+        <w:u w:val="none"/>
+      </w:rPr>
+    </w:lvl>
+    <w:lvl w:ilvl="4">
+      <w:start w:val="1"/>
+      <w:numFmt w:val="bullet"/>
+      <w:lvlText w:val="○"/>
+      <w:lvlJc w:val="left"/>
+      <w:pPr>
+        <w:ind w:left="3600" w:hanging="360"/>
+      </w:pPr>
+      <w:rPr>
+        <w:u w:val="none"/>
+      </w:rPr>
+    </w:lvl>
+    <w:lvl w:ilvl="5">
+      <w:start w:val="1"/>
+      <w:numFmt w:val="bullet"/>
+      <w:lvlText w:val="■"/>
+      <w:lvlJc w:val="left"/>
+      <w:pPr>
+        <w:ind w:left="4320" w:hanging="360"/>
+      </w:pPr>
+      <w:rPr>
+        <w:u w:val="none"/>
+      </w:rPr>
+    </w:lvl>
+    <w:lvl w:ilvl="6">
+      <w:start w:val="1"/>
+      <w:numFmt w:val="bullet"/>
+      <w:lvlText w:val="●"/>
+      <w:lvlJc w:val="left"/>
+      <w:pPr>
+        <w:ind w:left="5040" w:hanging="360"/>
+      </w:pPr>
+      <w:rPr>
+        <w:u w:val="none"/>
+      </w:rPr>
+    </w:lvl>
+    <w:lvl w:ilvl="7">
+      <w:start w:val="1"/>
+      <w:numFmt w:val="bullet"/>
+      <w:lvlText w:val="○"/>
+      <w:lvlJc w:val="left"/>
+      <w:pPr>
+        <w:ind w:left="5760" w:hanging="360"/>
+      </w:pPr>
+      <w:rPr>
+        <w:u w:val="none"/>
+      </w:rPr>
+    </w:lvl>
+    <w:lvl w:ilvl="8">
+      <w:start w:val="1"/>
+      <w:numFmt w:val="bullet"/>
+      <w:lvlText w:val="■"/>
+      <w:lvlJc w:val="left"/>
+      <w:pPr>
+        <w:ind w:left="6480" w:hanging="360"/>
+      </w:pPr>
+      <w:rPr>
+        <w:u w:val="none"/>
+      </w:rPr>
+    </w:lvl>
+  </w:abstractNum>
   <w:num w:numId="1">
     <w:abstractNumId w:val="1"/>
   </w:num>
@@ -3208,6 +4373,9 @@
   </w:num>
   <w:num w:numId="7">
     <w:abstractNumId w:val="7"/>
+  </w:num>
+  <w:num w:numId="8">
+    <w:abstractNumId w:val="8"/>
   </w:num>
 </w:numbering>
 </file>

</xml_diff>

<commit_message>
[Gustavo][TSK019]Atualiza documento de requisitos
</commit_message>
<xml_diff>
--- a/docs/Documentacao Requisitos/Documentacao Requisitos.docx
+++ b/docs/Documentacao Requisitos/Documentacao Requisitos.docx
@@ -21,7 +21,7 @@
           <wp:inline distB="114300" distT="114300" distL="114300" distR="114300">
             <wp:extent cx="5943600" cy="63500"/>
             <wp:effectExtent b="0" l="0" r="0" t="0"/>
-            <wp:docPr descr="linha horizontal" id="2" name="image1.png"/>
+            <wp:docPr descr="linha horizontal" id="6" name="image1.png"/>
             <a:graphic>
               <a:graphicData uri="http://schemas.openxmlformats.org/drawingml/2006/picture">
                 <pic:pic>
@@ -352,7 +352,7 @@
       <w:pPr>
         <w:numPr>
           <w:ilvl w:val="0"/>
-          <w:numId w:val="5"/>
+          <w:numId w:val="12"/>
         </w:numPr>
         <w:pBdr>
           <w:top w:space="0" w:sz="0" w:val="nil"/>
@@ -380,7 +380,7 @@
       <w:pPr>
         <w:numPr>
           <w:ilvl w:val="0"/>
-          <w:numId w:val="5"/>
+          <w:numId w:val="12"/>
         </w:numPr>
         <w:pBdr>
           <w:top w:space="0" w:sz="0" w:val="nil"/>
@@ -665,12 +665,12 @@
           <wp:inline distB="114300" distT="114300" distL="114300" distR="114300">
             <wp:extent cx="4902200" cy="2997200"/>
             <wp:effectExtent b="0" l="0" r="0" t="0"/>
-            <wp:docPr id="4" name="image5.png"/>
+            <wp:docPr id="7" name="image6.png"/>
             <a:graphic>
               <a:graphicData uri="http://schemas.openxmlformats.org/drawingml/2006/picture">
                 <pic:pic>
                   <pic:nvPicPr>
-                    <pic:cNvPr id="0" name="image5.png"/>
+                    <pic:cNvPr id="0" name="image6.png"/>
                     <pic:cNvPicPr preferRelativeResize="0"/>
                   </pic:nvPicPr>
                   <pic:blipFill>
@@ -748,7 +748,7 @@
       <w:pPr>
         <w:numPr>
           <w:ilvl w:val="0"/>
-          <w:numId w:val="2"/>
+          <w:numId w:val="7"/>
         </w:numPr>
         <w:spacing w:after="0" w:afterAutospacing="0"/>
         <w:ind w:left="720" w:hanging="360"/>
@@ -767,7 +767,7 @@
       <w:pPr>
         <w:numPr>
           <w:ilvl w:val="0"/>
-          <w:numId w:val="2"/>
+          <w:numId w:val="7"/>
         </w:numPr>
         <w:spacing w:before="0" w:beforeAutospacing="0"/>
         <w:ind w:left="720" w:hanging="360"/>
@@ -819,7 +819,7 @@
       <w:pPr>
         <w:numPr>
           <w:ilvl w:val="0"/>
-          <w:numId w:val="6"/>
+          <w:numId w:val="13"/>
         </w:numPr>
         <w:ind w:left="720" w:hanging="360"/>
         <w:rPr>
@@ -930,7 +930,7 @@
       <w:pPr>
         <w:numPr>
           <w:ilvl w:val="0"/>
-          <w:numId w:val="4"/>
+          <w:numId w:val="9"/>
         </w:numPr>
         <w:ind w:left="720" w:hanging="360"/>
         <w:rPr>
@@ -942,6 +942,873 @@
           <w:rtl w:val="0"/>
         </w:rPr>
         <w:t xml:space="preserve">Botão Sair (deverá estar disponível em todas as telas do sistema)</w:t>
+      </w:r>
+    </w:p>
+    <w:p>
+      <w:pPr>
+        <w:pStyle w:val="Heading3"/>
+        <w:rPr>
+          <w:b w:val="1"/>
+          <w:sz w:val="22"/>
+          <w:szCs w:val="22"/>
+        </w:rPr>
+      </w:pPr>
+      <w:bookmarkStart w:colFirst="0" w:colLast="0" w:name="_z0nzrufb2ep5" w:id="11"/>
+      <w:bookmarkEnd w:id="11"/>
+      <w:r>
+        <w:rPr>
+          <w:b w:val="1"/>
+          <w:sz w:val="22"/>
+          <w:szCs w:val="22"/>
+          <w:rtl w:val="0"/>
+        </w:rPr>
+        <w:t xml:space="preserve">RN02 - Cadastro de Empresa do Sistema</w:t>
+      </w:r>
+    </w:p>
+    <w:p>
+      <w:pPr>
+        <w:rPr/>
+      </w:pPr>
+      <w:r>
+        <w:rPr>
+          <w:rtl w:val="0"/>
+        </w:rPr>
+        <w:t xml:space="preserve">Caso de Uso:</w:t>
+      </w:r>
+    </w:p>
+    <w:p>
+      <w:pPr>
+        <w:rPr/>
+      </w:pPr>
+      <w:r>
+        <w:rPr/>
+        <w:drawing>
+          <wp:inline distB="114300" distT="114300" distL="114300" distR="114300">
+            <wp:extent cx="1739900" cy="2997200"/>
+            <wp:effectExtent b="0" l="0" r="0" t="0"/>
+            <wp:docPr id="1" name="image2.png"/>
+            <a:graphic>
+              <a:graphicData uri="http://schemas.openxmlformats.org/drawingml/2006/picture">
+                <pic:pic>
+                  <pic:nvPicPr>
+                    <pic:cNvPr id="0" name="image2.png"/>
+                    <pic:cNvPicPr preferRelativeResize="0"/>
+                  </pic:nvPicPr>
+                  <pic:blipFill>
+                    <a:blip r:embed="rId8"/>
+                    <a:srcRect b="0" l="0" r="0" t="0"/>
+                    <a:stretch>
+                      <a:fillRect/>
+                    </a:stretch>
+                  </pic:blipFill>
+                  <pic:spPr>
+                    <a:xfrm>
+                      <a:off x="0" y="0"/>
+                      <a:ext cx="1739900" cy="2997200"/>
+                    </a:xfrm>
+                    <a:prstGeom prst="rect"/>
+                    <a:ln/>
+                  </pic:spPr>
+                </pic:pic>
+              </a:graphicData>
+            </a:graphic>
+          </wp:inline>
+        </w:drawing>
+      </w:r>
+      <w:r>
+        <w:rPr>
+          <w:rtl w:val="0"/>
+        </w:rPr>
+      </w:r>
+    </w:p>
+    <w:p>
+      <w:pPr>
+        <w:rPr/>
+      </w:pPr>
+      <w:r>
+        <w:rPr>
+          <w:rtl w:val="0"/>
+        </w:rPr>
+        <w:t xml:space="preserve">RFXX - Cadastro empresa do Sistema</w:t>
+      </w:r>
+    </w:p>
+    <w:p>
+      <w:pPr>
+        <w:jc w:val="both"/>
+        <w:rPr/>
+      </w:pPr>
+      <w:r>
+        <w:rPr>
+          <w:rtl w:val="0"/>
+        </w:rPr>
+        <w:t xml:space="preserve">Descrição:  O sistema deverá possuir forma de cadastrar a empresa que irá ser responsável pelos pacotes de viagens oferecidos, bem como das informações que irá existir nos contratos emitidos. Também servirá para vincular os usuários que poderão operar o sistema em nome da referida empresa. Somente o perfil Gestor poderá realizar o cadastro da empresa do sistema.</w:t>
+      </w:r>
+    </w:p>
+    <w:p>
+      <w:pPr>
+        <w:rPr/>
+      </w:pPr>
+      <w:r>
+        <w:rPr>
+          <w:rtl w:val="0"/>
+        </w:rPr>
+        <w:t xml:space="preserve">Campos:</w:t>
+      </w:r>
+    </w:p>
+    <w:p>
+      <w:pPr>
+        <w:numPr>
+          <w:ilvl w:val="0"/>
+          <w:numId w:val="10"/>
+        </w:numPr>
+        <w:spacing w:after="0" w:afterAutospacing="0"/>
+        <w:ind w:left="720" w:hanging="360"/>
+        <w:rPr>
+          <w:u w:val="none"/>
+        </w:rPr>
+      </w:pPr>
+      <w:r>
+        <w:rPr>
+          <w:rtl w:val="0"/>
+        </w:rPr>
+        <w:t xml:space="preserve">CNPJ (Obrigatório)</w:t>
+      </w:r>
+    </w:p>
+    <w:p>
+      <w:pPr>
+        <w:numPr>
+          <w:ilvl w:val="0"/>
+          <w:numId w:val="10"/>
+        </w:numPr>
+        <w:spacing w:after="0" w:afterAutospacing="0" w:before="0" w:beforeAutospacing="0"/>
+        <w:ind w:left="720" w:hanging="360"/>
+        <w:rPr>
+          <w:u w:val="none"/>
+        </w:rPr>
+      </w:pPr>
+      <w:r>
+        <w:rPr>
+          <w:rtl w:val="0"/>
+        </w:rPr>
+        <w:t xml:space="preserve">Razão Social (Obrigatório)</w:t>
+      </w:r>
+    </w:p>
+    <w:p>
+      <w:pPr>
+        <w:numPr>
+          <w:ilvl w:val="0"/>
+          <w:numId w:val="10"/>
+        </w:numPr>
+        <w:spacing w:after="0" w:afterAutospacing="0" w:before="0" w:beforeAutospacing="0"/>
+        <w:ind w:left="720" w:hanging="360"/>
+        <w:rPr>
+          <w:u w:val="none"/>
+        </w:rPr>
+      </w:pPr>
+      <w:r>
+        <w:rPr>
+          <w:rtl w:val="0"/>
+        </w:rPr>
+        <w:t xml:space="preserve">Nome Fantasia (Obrigatório)</w:t>
+      </w:r>
+    </w:p>
+    <w:p>
+      <w:pPr>
+        <w:numPr>
+          <w:ilvl w:val="0"/>
+          <w:numId w:val="10"/>
+        </w:numPr>
+        <w:spacing w:after="0" w:afterAutospacing="0" w:before="0" w:beforeAutospacing="0"/>
+        <w:ind w:left="720" w:hanging="360"/>
+      </w:pPr>
+      <w:r>
+        <w:rPr>
+          <w:rtl w:val="0"/>
+        </w:rPr>
+        <w:t xml:space="preserve">CEP (Obrigatório)</w:t>
+      </w:r>
+    </w:p>
+    <w:p>
+      <w:pPr>
+        <w:numPr>
+          <w:ilvl w:val="0"/>
+          <w:numId w:val="10"/>
+        </w:numPr>
+        <w:spacing w:after="0" w:afterAutospacing="0" w:before="0" w:beforeAutospacing="0"/>
+        <w:ind w:left="720" w:hanging="360"/>
+        <w:rPr>
+          <w:u w:val="none"/>
+        </w:rPr>
+      </w:pPr>
+      <w:r>
+        <w:rPr>
+          <w:rtl w:val="0"/>
+        </w:rPr>
+        <w:t xml:space="preserve">Endereço Completo (Obrigatório)</w:t>
+      </w:r>
+    </w:p>
+    <w:p>
+      <w:pPr>
+        <w:numPr>
+          <w:ilvl w:val="0"/>
+          <w:numId w:val="10"/>
+        </w:numPr>
+        <w:spacing w:after="0" w:afterAutospacing="0" w:before="0" w:beforeAutospacing="0"/>
+        <w:ind w:left="720" w:hanging="360"/>
+        <w:rPr>
+          <w:u w:val="none"/>
+        </w:rPr>
+      </w:pPr>
+      <w:r>
+        <w:rPr>
+          <w:rtl w:val="0"/>
+        </w:rPr>
+        <w:t xml:space="preserve">Cidade (Obrigatório)</w:t>
+      </w:r>
+    </w:p>
+    <w:p>
+      <w:pPr>
+        <w:numPr>
+          <w:ilvl w:val="0"/>
+          <w:numId w:val="10"/>
+        </w:numPr>
+        <w:spacing w:after="0" w:afterAutospacing="0" w:before="0" w:beforeAutospacing="0"/>
+        <w:ind w:left="720" w:hanging="360"/>
+        <w:rPr>
+          <w:u w:val="none"/>
+        </w:rPr>
+      </w:pPr>
+      <w:r>
+        <w:rPr>
+          <w:rtl w:val="0"/>
+        </w:rPr>
+        <w:t xml:space="preserve">Estado (Obrigatório)</w:t>
+      </w:r>
+    </w:p>
+    <w:p>
+      <w:pPr>
+        <w:numPr>
+          <w:ilvl w:val="0"/>
+          <w:numId w:val="10"/>
+        </w:numPr>
+        <w:spacing w:after="0" w:afterAutospacing="0" w:before="0" w:beforeAutospacing="0"/>
+        <w:ind w:left="720" w:hanging="360"/>
+        <w:rPr>
+          <w:u w:val="none"/>
+        </w:rPr>
+      </w:pPr>
+      <w:r>
+        <w:rPr>
+          <w:rtl w:val="0"/>
+        </w:rPr>
+        <w:t xml:space="preserve">Telefone: (Obrigatório)</w:t>
+      </w:r>
+    </w:p>
+    <w:p>
+      <w:pPr>
+        <w:numPr>
+          <w:ilvl w:val="0"/>
+          <w:numId w:val="10"/>
+        </w:numPr>
+        <w:spacing w:after="0" w:afterAutospacing="0" w:before="0" w:beforeAutospacing="0"/>
+        <w:ind w:left="720" w:hanging="360"/>
+        <w:rPr>
+          <w:u w:val="none"/>
+        </w:rPr>
+      </w:pPr>
+      <w:r>
+        <w:rPr>
+          <w:rtl w:val="0"/>
+        </w:rPr>
+        <w:t xml:space="preserve">Celular:</w:t>
+      </w:r>
+    </w:p>
+    <w:p>
+      <w:pPr>
+        <w:numPr>
+          <w:ilvl w:val="0"/>
+          <w:numId w:val="10"/>
+        </w:numPr>
+        <w:spacing w:after="0" w:afterAutospacing="0" w:before="0" w:beforeAutospacing="0"/>
+        <w:ind w:left="720" w:hanging="360"/>
+        <w:rPr>
+          <w:u w:val="none"/>
+        </w:rPr>
+      </w:pPr>
+      <w:r>
+        <w:rPr>
+          <w:rtl w:val="0"/>
+        </w:rPr>
+        <w:t xml:space="preserve">Email:</w:t>
+      </w:r>
+    </w:p>
+    <w:p>
+      <w:pPr>
+        <w:numPr>
+          <w:ilvl w:val="0"/>
+          <w:numId w:val="10"/>
+        </w:numPr>
+        <w:spacing w:after="0" w:afterAutospacing="0" w:before="0" w:beforeAutospacing="0"/>
+        <w:ind w:left="720" w:hanging="360"/>
+        <w:rPr>
+          <w:u w:val="none"/>
+        </w:rPr>
+      </w:pPr>
+      <w:r>
+        <w:rPr>
+          <w:rtl w:val="0"/>
+        </w:rPr>
+        <w:t xml:space="preserve">Sócios responsáveis (Permitir cadastrar dois responsáveis)</w:t>
+      </w:r>
+    </w:p>
+    <w:p>
+      <w:pPr>
+        <w:numPr>
+          <w:ilvl w:val="1"/>
+          <w:numId w:val="10"/>
+        </w:numPr>
+        <w:spacing w:after="0" w:afterAutospacing="0" w:before="0" w:beforeAutospacing="0"/>
+        <w:ind w:left="1440" w:hanging="360"/>
+        <w:rPr>
+          <w:u w:val="none"/>
+        </w:rPr>
+      </w:pPr>
+      <w:r>
+        <w:rPr>
+          <w:rtl w:val="0"/>
+        </w:rPr>
+        <w:t xml:space="preserve">Nome: (Obrigatório)</w:t>
+      </w:r>
+    </w:p>
+    <w:p>
+      <w:pPr>
+        <w:numPr>
+          <w:ilvl w:val="1"/>
+          <w:numId w:val="10"/>
+        </w:numPr>
+        <w:spacing w:after="0" w:afterAutospacing="0" w:before="0" w:beforeAutospacing="0"/>
+        <w:ind w:left="1440" w:hanging="360"/>
+        <w:rPr>
+          <w:u w:val="none"/>
+        </w:rPr>
+      </w:pPr>
+      <w:r>
+        <w:rPr>
+          <w:rtl w:val="0"/>
+        </w:rPr>
+        <w:t xml:space="preserve">CPF: (Obrigatório)</w:t>
+      </w:r>
+    </w:p>
+    <w:p>
+      <w:pPr>
+        <w:numPr>
+          <w:ilvl w:val="1"/>
+          <w:numId w:val="10"/>
+        </w:numPr>
+        <w:spacing w:after="0" w:afterAutospacing="0" w:before="0" w:beforeAutospacing="0"/>
+        <w:ind w:left="1440" w:hanging="360"/>
+        <w:rPr>
+          <w:u w:val="none"/>
+        </w:rPr>
+      </w:pPr>
+      <w:r>
+        <w:rPr>
+          <w:rtl w:val="0"/>
+        </w:rPr>
+        <w:t xml:space="preserve">RG: (Obrigatório)</w:t>
+      </w:r>
+    </w:p>
+    <w:p>
+      <w:pPr>
+        <w:numPr>
+          <w:ilvl w:val="1"/>
+          <w:numId w:val="10"/>
+        </w:numPr>
+        <w:spacing w:after="0" w:afterAutospacing="0" w:before="0" w:beforeAutospacing="0"/>
+        <w:ind w:left="1440" w:hanging="360"/>
+      </w:pPr>
+      <w:r>
+        <w:rPr>
+          <w:rtl w:val="0"/>
+        </w:rPr>
+        <w:t xml:space="preserve">CEP: (Obrigatório)</w:t>
+      </w:r>
+    </w:p>
+    <w:p>
+      <w:pPr>
+        <w:numPr>
+          <w:ilvl w:val="1"/>
+          <w:numId w:val="10"/>
+        </w:numPr>
+        <w:spacing w:after="0" w:afterAutospacing="0" w:before="0" w:beforeAutospacing="0"/>
+        <w:ind w:left="1440" w:hanging="360"/>
+        <w:rPr>
+          <w:u w:val="none"/>
+        </w:rPr>
+      </w:pPr>
+      <w:r>
+        <w:rPr>
+          <w:rtl w:val="0"/>
+        </w:rPr>
+        <w:t xml:space="preserve">Endereço Completo: (Obrigatório)</w:t>
+      </w:r>
+    </w:p>
+    <w:p>
+      <w:pPr>
+        <w:numPr>
+          <w:ilvl w:val="1"/>
+          <w:numId w:val="10"/>
+        </w:numPr>
+        <w:spacing w:after="0" w:afterAutospacing="0" w:before="0" w:beforeAutospacing="0"/>
+        <w:ind w:left="1440" w:hanging="360"/>
+        <w:rPr>
+          <w:u w:val="none"/>
+        </w:rPr>
+      </w:pPr>
+      <w:r>
+        <w:rPr>
+          <w:rtl w:val="0"/>
+        </w:rPr>
+        <w:t xml:space="preserve">Cidade: (Obrigatório)</w:t>
+      </w:r>
+    </w:p>
+    <w:p>
+      <w:pPr>
+        <w:numPr>
+          <w:ilvl w:val="1"/>
+          <w:numId w:val="10"/>
+        </w:numPr>
+        <w:spacing w:after="0" w:afterAutospacing="0" w:before="0" w:beforeAutospacing="0"/>
+        <w:ind w:left="1440" w:hanging="360"/>
+        <w:rPr>
+          <w:u w:val="none"/>
+        </w:rPr>
+      </w:pPr>
+      <w:r>
+        <w:rPr>
+          <w:rtl w:val="0"/>
+        </w:rPr>
+        <w:t xml:space="preserve">Estado: (Obrigatório)</w:t>
+      </w:r>
+    </w:p>
+    <w:p>
+      <w:pPr>
+        <w:numPr>
+          <w:ilvl w:val="1"/>
+          <w:numId w:val="10"/>
+        </w:numPr>
+        <w:spacing w:after="0" w:afterAutospacing="0" w:before="0" w:beforeAutospacing="0"/>
+        <w:ind w:left="1440" w:hanging="360"/>
+        <w:rPr>
+          <w:u w:val="none"/>
+        </w:rPr>
+      </w:pPr>
+      <w:r>
+        <w:rPr>
+          <w:rtl w:val="0"/>
+        </w:rPr>
+        <w:t xml:space="preserve">Telefone: (Obrigatório)</w:t>
+      </w:r>
+    </w:p>
+    <w:p>
+      <w:pPr>
+        <w:numPr>
+          <w:ilvl w:val="1"/>
+          <w:numId w:val="10"/>
+        </w:numPr>
+        <w:spacing w:after="0" w:afterAutospacing="0" w:before="0" w:beforeAutospacing="0"/>
+        <w:ind w:left="1440" w:hanging="360"/>
+        <w:rPr>
+          <w:u w:val="none"/>
+        </w:rPr>
+      </w:pPr>
+      <w:r>
+        <w:rPr>
+          <w:rtl w:val="0"/>
+        </w:rPr>
+        <w:t xml:space="preserve">Celular:</w:t>
+      </w:r>
+    </w:p>
+    <w:p>
+      <w:pPr>
+        <w:numPr>
+          <w:ilvl w:val="1"/>
+          <w:numId w:val="10"/>
+        </w:numPr>
+        <w:spacing w:before="0" w:beforeAutospacing="0"/>
+        <w:ind w:left="1440" w:hanging="360"/>
+        <w:rPr>
+          <w:u w:val="none"/>
+        </w:rPr>
+      </w:pPr>
+      <w:r>
+        <w:rPr>
+          <w:rtl w:val="0"/>
+        </w:rPr>
+        <w:t xml:space="preserve">Email: </w:t>
+      </w:r>
+    </w:p>
+    <w:p>
+      <w:pPr>
+        <w:rPr/>
+      </w:pPr>
+      <w:r>
+        <w:rPr>
+          <w:rtl w:val="0"/>
+        </w:rPr>
+        <w:t xml:space="preserve">RFXX - Atualização empresa do Sistema</w:t>
+      </w:r>
+    </w:p>
+    <w:p>
+      <w:pPr>
+        <w:rPr/>
+      </w:pPr>
+      <w:r>
+        <w:rPr>
+          <w:rtl w:val="0"/>
+        </w:rPr>
+        <w:t xml:space="preserve">Descrição: Poderá realizar a atualização de dados cadastrais da empresa do sistema, onde somente o campo CNPJ não poderá ser alterado.</w:t>
+      </w:r>
+    </w:p>
+    <w:p>
+      <w:pPr>
+        <w:rPr/>
+      </w:pPr>
+      <w:r>
+        <w:rPr>
+          <w:rtl w:val="0"/>
+        </w:rPr>
+        <w:t xml:space="preserve">Campos atualizáveis:</w:t>
+      </w:r>
+    </w:p>
+    <w:p>
+      <w:pPr>
+        <w:numPr>
+          <w:ilvl w:val="0"/>
+          <w:numId w:val="10"/>
+        </w:numPr>
+        <w:spacing w:after="0" w:afterAutospacing="0"/>
+        <w:ind w:left="720" w:hanging="360"/>
+      </w:pPr>
+      <w:r>
+        <w:rPr>
+          <w:rtl w:val="0"/>
+        </w:rPr>
+        <w:t xml:space="preserve">Razão Social:</w:t>
+      </w:r>
+    </w:p>
+    <w:p>
+      <w:pPr>
+        <w:numPr>
+          <w:ilvl w:val="0"/>
+          <w:numId w:val="10"/>
+        </w:numPr>
+        <w:spacing w:after="0" w:afterAutospacing="0" w:before="0" w:beforeAutospacing="0"/>
+        <w:ind w:left="720" w:hanging="360"/>
+      </w:pPr>
+      <w:r>
+        <w:rPr>
+          <w:rtl w:val="0"/>
+        </w:rPr>
+        <w:t xml:space="preserve">Nome Fantasia:</w:t>
+      </w:r>
+    </w:p>
+    <w:p>
+      <w:pPr>
+        <w:numPr>
+          <w:ilvl w:val="0"/>
+          <w:numId w:val="10"/>
+        </w:numPr>
+        <w:spacing w:after="0" w:afterAutospacing="0" w:before="0" w:beforeAutospacing="0"/>
+        <w:ind w:left="720" w:hanging="360"/>
+      </w:pPr>
+      <w:r>
+        <w:rPr>
+          <w:rtl w:val="0"/>
+        </w:rPr>
+        <w:t xml:space="preserve">CEP:</w:t>
+      </w:r>
+    </w:p>
+    <w:p>
+      <w:pPr>
+        <w:numPr>
+          <w:ilvl w:val="0"/>
+          <w:numId w:val="10"/>
+        </w:numPr>
+        <w:spacing w:after="0" w:afterAutospacing="0" w:before="0" w:beforeAutospacing="0"/>
+        <w:ind w:left="720" w:hanging="360"/>
+      </w:pPr>
+      <w:r>
+        <w:rPr>
+          <w:rtl w:val="0"/>
+        </w:rPr>
+        <w:t xml:space="preserve">Endereço Completo:</w:t>
+      </w:r>
+    </w:p>
+    <w:p>
+      <w:pPr>
+        <w:numPr>
+          <w:ilvl w:val="0"/>
+          <w:numId w:val="10"/>
+        </w:numPr>
+        <w:spacing w:after="0" w:afterAutospacing="0" w:before="0" w:beforeAutospacing="0"/>
+        <w:ind w:left="720" w:hanging="360"/>
+      </w:pPr>
+      <w:r>
+        <w:rPr>
+          <w:rtl w:val="0"/>
+        </w:rPr>
+        <w:t xml:space="preserve">Cidade:</w:t>
+      </w:r>
+    </w:p>
+    <w:p>
+      <w:pPr>
+        <w:numPr>
+          <w:ilvl w:val="0"/>
+          <w:numId w:val="10"/>
+        </w:numPr>
+        <w:spacing w:after="0" w:afterAutospacing="0" w:before="0" w:beforeAutospacing="0"/>
+        <w:ind w:left="720" w:hanging="360"/>
+      </w:pPr>
+      <w:r>
+        <w:rPr>
+          <w:rtl w:val="0"/>
+        </w:rPr>
+        <w:t xml:space="preserve">Estado:</w:t>
+      </w:r>
+    </w:p>
+    <w:p>
+      <w:pPr>
+        <w:numPr>
+          <w:ilvl w:val="0"/>
+          <w:numId w:val="10"/>
+        </w:numPr>
+        <w:spacing w:after="0" w:afterAutospacing="0" w:before="0" w:beforeAutospacing="0"/>
+        <w:ind w:left="720" w:hanging="360"/>
+      </w:pPr>
+      <w:r>
+        <w:rPr>
+          <w:rtl w:val="0"/>
+        </w:rPr>
+        <w:t xml:space="preserve">Telefone:</w:t>
+      </w:r>
+    </w:p>
+    <w:p>
+      <w:pPr>
+        <w:numPr>
+          <w:ilvl w:val="0"/>
+          <w:numId w:val="10"/>
+        </w:numPr>
+        <w:spacing w:after="0" w:afterAutospacing="0" w:before="0" w:beforeAutospacing="0"/>
+        <w:ind w:left="720" w:hanging="360"/>
+      </w:pPr>
+      <w:r>
+        <w:rPr>
+          <w:rtl w:val="0"/>
+        </w:rPr>
+        <w:t xml:space="preserve">Celular:</w:t>
+      </w:r>
+    </w:p>
+    <w:p>
+      <w:pPr>
+        <w:numPr>
+          <w:ilvl w:val="0"/>
+          <w:numId w:val="10"/>
+        </w:numPr>
+        <w:spacing w:after="0" w:afterAutospacing="0" w:before="0" w:beforeAutospacing="0"/>
+        <w:ind w:left="720" w:hanging="360"/>
+      </w:pPr>
+      <w:r>
+        <w:rPr>
+          <w:rtl w:val="0"/>
+        </w:rPr>
+        <w:t xml:space="preserve">Email:</w:t>
+      </w:r>
+    </w:p>
+    <w:p>
+      <w:pPr>
+        <w:numPr>
+          <w:ilvl w:val="0"/>
+          <w:numId w:val="10"/>
+        </w:numPr>
+        <w:spacing w:after="0" w:afterAutospacing="0" w:before="0" w:beforeAutospacing="0"/>
+        <w:ind w:left="720" w:hanging="360"/>
+      </w:pPr>
+      <w:r>
+        <w:rPr>
+          <w:rtl w:val="0"/>
+        </w:rPr>
+        <w:t xml:space="preserve">Sócios responsáveis</w:t>
+      </w:r>
+    </w:p>
+    <w:p>
+      <w:pPr>
+        <w:numPr>
+          <w:ilvl w:val="1"/>
+          <w:numId w:val="10"/>
+        </w:numPr>
+        <w:spacing w:after="0" w:afterAutospacing="0" w:before="0" w:beforeAutospacing="0"/>
+        <w:ind w:left="1440" w:hanging="360"/>
+      </w:pPr>
+      <w:r>
+        <w:rPr>
+          <w:rtl w:val="0"/>
+        </w:rPr>
+        <w:t xml:space="preserve">Nome:</w:t>
+      </w:r>
+    </w:p>
+    <w:p>
+      <w:pPr>
+        <w:numPr>
+          <w:ilvl w:val="1"/>
+          <w:numId w:val="10"/>
+        </w:numPr>
+        <w:spacing w:after="0" w:afterAutospacing="0" w:before="0" w:beforeAutospacing="0"/>
+        <w:ind w:left="1440" w:hanging="360"/>
+      </w:pPr>
+      <w:r>
+        <w:rPr>
+          <w:rtl w:val="0"/>
+        </w:rPr>
+        <w:t xml:space="preserve">CPF: </w:t>
+      </w:r>
+    </w:p>
+    <w:p>
+      <w:pPr>
+        <w:numPr>
+          <w:ilvl w:val="1"/>
+          <w:numId w:val="10"/>
+        </w:numPr>
+        <w:spacing w:after="0" w:afterAutospacing="0" w:before="0" w:beforeAutospacing="0"/>
+        <w:ind w:left="1440" w:hanging="360"/>
+      </w:pPr>
+      <w:r>
+        <w:rPr>
+          <w:rtl w:val="0"/>
+        </w:rPr>
+        <w:t xml:space="preserve">RG:</w:t>
+      </w:r>
+    </w:p>
+    <w:p>
+      <w:pPr>
+        <w:numPr>
+          <w:ilvl w:val="1"/>
+          <w:numId w:val="10"/>
+        </w:numPr>
+        <w:spacing w:after="0" w:afterAutospacing="0" w:before="0" w:beforeAutospacing="0"/>
+        <w:ind w:left="1440" w:hanging="360"/>
+      </w:pPr>
+      <w:r>
+        <w:rPr>
+          <w:rtl w:val="0"/>
+        </w:rPr>
+        <w:t xml:space="preserve">CEP:</w:t>
+      </w:r>
+    </w:p>
+    <w:p>
+      <w:pPr>
+        <w:numPr>
+          <w:ilvl w:val="1"/>
+          <w:numId w:val="10"/>
+        </w:numPr>
+        <w:spacing w:after="0" w:afterAutospacing="0" w:before="0" w:beforeAutospacing="0"/>
+        <w:ind w:left="1440" w:hanging="360"/>
+      </w:pPr>
+      <w:r>
+        <w:rPr>
+          <w:rtl w:val="0"/>
+        </w:rPr>
+        <w:t xml:space="preserve">Endereço Completo:</w:t>
+      </w:r>
+    </w:p>
+    <w:p>
+      <w:pPr>
+        <w:numPr>
+          <w:ilvl w:val="1"/>
+          <w:numId w:val="10"/>
+        </w:numPr>
+        <w:spacing w:after="0" w:afterAutospacing="0" w:before="0" w:beforeAutospacing="0"/>
+        <w:ind w:left="1440" w:hanging="360"/>
+      </w:pPr>
+      <w:r>
+        <w:rPr>
+          <w:rtl w:val="0"/>
+        </w:rPr>
+        <w:t xml:space="preserve">Cidade:</w:t>
+      </w:r>
+    </w:p>
+    <w:p>
+      <w:pPr>
+        <w:numPr>
+          <w:ilvl w:val="1"/>
+          <w:numId w:val="10"/>
+        </w:numPr>
+        <w:spacing w:after="0" w:afterAutospacing="0" w:before="0" w:beforeAutospacing="0"/>
+        <w:ind w:left="1440" w:hanging="360"/>
+      </w:pPr>
+      <w:r>
+        <w:rPr>
+          <w:rtl w:val="0"/>
+        </w:rPr>
+        <w:t xml:space="preserve">Estado:</w:t>
+      </w:r>
+    </w:p>
+    <w:p>
+      <w:pPr>
+        <w:numPr>
+          <w:ilvl w:val="1"/>
+          <w:numId w:val="10"/>
+        </w:numPr>
+        <w:spacing w:after="0" w:afterAutospacing="0" w:before="0" w:beforeAutospacing="0"/>
+        <w:ind w:left="1440" w:hanging="360"/>
+      </w:pPr>
+      <w:r>
+        <w:rPr>
+          <w:rtl w:val="0"/>
+        </w:rPr>
+        <w:t xml:space="preserve">Telefone:</w:t>
+      </w:r>
+    </w:p>
+    <w:p>
+      <w:pPr>
+        <w:numPr>
+          <w:ilvl w:val="1"/>
+          <w:numId w:val="10"/>
+        </w:numPr>
+        <w:spacing w:after="0" w:afterAutospacing="0" w:before="0" w:beforeAutospacing="0"/>
+        <w:ind w:left="1440" w:hanging="360"/>
+      </w:pPr>
+      <w:r>
+        <w:rPr>
+          <w:rtl w:val="0"/>
+        </w:rPr>
+        <w:t xml:space="preserve">Celular:</w:t>
+      </w:r>
+    </w:p>
+    <w:p>
+      <w:pPr>
+        <w:numPr>
+          <w:ilvl w:val="1"/>
+          <w:numId w:val="10"/>
+        </w:numPr>
+        <w:spacing w:before="0" w:beforeAutospacing="0"/>
+        <w:ind w:left="1440" w:hanging="360"/>
+      </w:pPr>
+      <w:r>
+        <w:rPr>
+          <w:rtl w:val="0"/>
+        </w:rPr>
+        <w:t xml:space="preserve">Email: </w:t>
+      </w:r>
+    </w:p>
+    <w:p>
+      <w:pPr>
+        <w:rPr/>
+      </w:pPr>
+      <w:r>
+        <w:rPr>
+          <w:rtl w:val="0"/>
+        </w:rPr>
       </w:r>
     </w:p>
     <w:p>
@@ -963,8 +1830,8 @@
         <w:jc w:val="left"/>
         <w:rPr/>
       </w:pPr>
-      <w:bookmarkStart w:colFirst="0" w:colLast="0" w:name="_5cxj28nts1rr" w:id="11"/>
-      <w:bookmarkEnd w:id="11"/>
+      <w:bookmarkStart w:colFirst="0" w:colLast="0" w:name="_g1wog3q7hz9p" w:id="12"/>
+      <w:bookmarkEnd w:id="12"/>
       <w:r>
         <w:rPr>
           <w:b w:val="1"/>
@@ -972,7 +1839,7 @@
           <w:szCs w:val="22"/>
           <w:rtl w:val="0"/>
         </w:rPr>
-        <w:t xml:space="preserve">RN02 - Gerenciamento de Usuário (Gustavo fazendo)</w:t>
+        <w:t xml:space="preserve">RN03 - Gerenciamento de Usuário</w:t>
       </w:r>
       <w:r>
         <w:rPr>
@@ -988,18 +1855,18 @@
         <w:rPr/>
         <w:drawing>
           <wp:inline distB="114300" distT="114300" distL="114300" distR="114300">
-            <wp:extent cx="5943600" cy="3849687"/>
+            <wp:extent cx="4348163" cy="3317673"/>
             <wp:effectExtent b="0" l="0" r="0" t="0"/>
-            <wp:docPr id="6" name="image4.png"/>
+            <wp:docPr id="4" name="image7.png"/>
             <a:graphic>
               <a:graphicData uri="http://schemas.openxmlformats.org/drawingml/2006/picture">
                 <pic:pic>
                   <pic:nvPicPr>
-                    <pic:cNvPr id="0" name="image4.png"/>
+                    <pic:cNvPr id="0" name="image7.png"/>
                     <pic:cNvPicPr preferRelativeResize="0"/>
                   </pic:nvPicPr>
                   <pic:blipFill>
-                    <a:blip r:embed="rId8"/>
+                    <a:blip r:embed="rId9"/>
                     <a:srcRect b="0" l="0" r="0" t="0"/>
                     <a:stretch>
                       <a:fillRect/>
@@ -1008,7 +1875,7 @@
                   <pic:spPr>
                     <a:xfrm>
                       <a:off x="0" y="0"/>
-                      <a:ext cx="5943600" cy="3849687"/>
+                      <a:ext cx="4348163" cy="3317673"/>
                     </a:xfrm>
                     <a:prstGeom prst="rect"/>
                     <a:ln/>
@@ -1055,67 +1922,121 @@
         <w:rPr>
           <w:rtl w:val="0"/>
         </w:rPr>
-        <w:t xml:space="preserve">Campos: IdUsuario: (Tipo int, NOT NULL)</w:t>
-      </w:r>
-    </w:p>
-    <w:p>
-      <w:pPr>
-        <w:rPr/>
-      </w:pPr>
-      <w:r>
-        <w:rPr>
-          <w:rtl w:val="0"/>
-        </w:rPr>
-        <w:tab/>
-        <w:t xml:space="preserve">  IdPessoa: (Tipo int, FK, NOT NULL)</w:t>
-      </w:r>
-    </w:p>
-    <w:p>
-      <w:pPr>
-        <w:rPr/>
-      </w:pPr>
-      <w:r>
-        <w:rPr>
-          <w:rtl w:val="0"/>
-        </w:rPr>
-        <w:tab/>
-        <w:t xml:space="preserve"> IdEmpSistema: (Tipo int, FK, NOT NULL)</w:t>
-      </w:r>
-    </w:p>
-    <w:p>
-      <w:pPr>
-        <w:rPr/>
-      </w:pPr>
-      <w:r>
-        <w:rPr>
-          <w:rtl w:val="0"/>
-        </w:rPr>
-        <w:tab/>
-        <w:t xml:space="preserve"> IdTipoUsuario: (Tipo int, FK, NOT NULL)</w:t>
-      </w:r>
-    </w:p>
-    <w:p>
-      <w:pPr>
-        <w:rPr/>
-      </w:pPr>
-      <w:r>
-        <w:rPr>
-          <w:rtl w:val="0"/>
-        </w:rPr>
-        <w:tab/>
-        <w:t xml:space="preserve"> Senha: (Tipo string, 20 Caracteres, NOT NULL)</w:t>
-      </w:r>
-    </w:p>
-    <w:p>
-      <w:pPr>
-        <w:rPr/>
-      </w:pPr>
-      <w:r>
-        <w:rPr>
-          <w:rtl w:val="0"/>
-        </w:rPr>
-        <w:tab/>
-        <w:t xml:space="preserve">Ativo: (Tipo boolean, NOT NULL)</w:t>
+        <w:t xml:space="preserve">Campos:</w:t>
+      </w:r>
+    </w:p>
+    <w:p>
+      <w:pPr>
+        <w:numPr>
+          <w:ilvl w:val="0"/>
+          <w:numId w:val="14"/>
+        </w:numPr>
+        <w:spacing w:after="0" w:afterAutospacing="0"/>
+        <w:ind w:left="720" w:hanging="360"/>
+        <w:rPr>
+          <w:u w:val="none"/>
+        </w:rPr>
+      </w:pPr>
+      <w:r>
+        <w:rPr>
+          <w:rtl w:val="0"/>
+        </w:rPr>
+        <w:t xml:space="preserve">IdUsuario (Obrigatório)</w:t>
+      </w:r>
+    </w:p>
+    <w:p>
+      <w:pPr>
+        <w:numPr>
+          <w:ilvl w:val="0"/>
+          <w:numId w:val="14"/>
+        </w:numPr>
+        <w:spacing w:after="0" w:afterAutospacing="0" w:before="0" w:beforeAutospacing="0"/>
+        <w:ind w:left="720" w:hanging="360"/>
+        <w:rPr>
+          <w:u w:val="none"/>
+        </w:rPr>
+      </w:pPr>
+      <w:r>
+        <w:rPr>
+          <w:rtl w:val="0"/>
+        </w:rPr>
+        <w:t xml:space="preserve">IdPessoa: (Obrigatório)</w:t>
+      </w:r>
+    </w:p>
+    <w:p>
+      <w:pPr>
+        <w:numPr>
+          <w:ilvl w:val="0"/>
+          <w:numId w:val="14"/>
+        </w:numPr>
+        <w:spacing w:after="0" w:afterAutospacing="0" w:before="0" w:beforeAutospacing="0"/>
+        <w:ind w:left="720" w:hanging="360"/>
+        <w:rPr>
+          <w:u w:val="none"/>
+        </w:rPr>
+      </w:pPr>
+      <w:r>
+        <w:rPr>
+          <w:rtl w:val="0"/>
+        </w:rPr>
+        <w:t xml:space="preserve">IdEmpSistema: (Obrigatório)</w:t>
+      </w:r>
+    </w:p>
+    <w:p>
+      <w:pPr>
+        <w:numPr>
+          <w:ilvl w:val="0"/>
+          <w:numId w:val="14"/>
+        </w:numPr>
+        <w:spacing w:after="0" w:afterAutospacing="0" w:before="0" w:beforeAutospacing="0"/>
+        <w:ind w:left="720" w:hanging="360"/>
+        <w:rPr>
+          <w:u w:val="none"/>
+        </w:rPr>
+      </w:pPr>
+      <w:r>
+        <w:rPr>
+          <w:rtl w:val="0"/>
+        </w:rPr>
+        <w:t xml:space="preserve">IdTipoUsuario: (Obrigatório)</w:t>
+      </w:r>
+    </w:p>
+    <w:p>
+      <w:pPr>
+        <w:numPr>
+          <w:ilvl w:val="0"/>
+          <w:numId w:val="14"/>
+        </w:numPr>
+        <w:spacing w:after="0" w:afterAutospacing="0" w:before="0" w:beforeAutospacing="0"/>
+        <w:ind w:left="720" w:hanging="360"/>
+        <w:rPr>
+          <w:u w:val="none"/>
+        </w:rPr>
+      </w:pPr>
+      <w:r>
+        <w:rPr>
+          <w:rtl w:val="0"/>
+        </w:rPr>
+        <w:t xml:space="preserve">Senha: (Obrigatório)</w:t>
+      </w:r>
+    </w:p>
+    <w:p>
+      <w:pPr>
+        <w:numPr>
+          <w:ilvl w:val="0"/>
+          <w:numId w:val="14"/>
+        </w:numPr>
+        <w:spacing w:before="0" w:beforeAutospacing="0"/>
+        <w:ind w:left="720" w:hanging="360"/>
+        <w:rPr>
+          <w:u w:val="none"/>
+        </w:rPr>
+      </w:pPr>
+      <w:r>
+        <w:rPr>
+          <w:rtl w:val="0"/>
+        </w:rPr>
+        <w:t xml:space="preserve">Ativo: (Obrigatório)</w:t>
       </w:r>
     </w:p>
     <w:p>
@@ -1158,41 +2079,64 @@
         <w:rPr>
           <w:rtl w:val="0"/>
         </w:rPr>
-        <w:t xml:space="preserve">Campos: IdEmpSistema: (Tipo int, FK, NOT NULL)</w:t>
-      </w:r>
-    </w:p>
-    <w:p>
-      <w:pPr>
-        <w:rPr/>
-      </w:pPr>
-      <w:r>
-        <w:rPr>
-          <w:rtl w:val="0"/>
-        </w:rPr>
-        <w:tab/>
-        <w:t xml:space="preserve">   IdTipoUsuario: (Tipo int, FK, NOT NULL)</w:t>
-      </w:r>
-    </w:p>
-    <w:p>
-      <w:pPr>
-        <w:rPr/>
-      </w:pPr>
-      <w:r>
-        <w:rPr>
-          <w:rtl w:val="0"/>
-        </w:rPr>
-        <w:tab/>
-        <w:t xml:space="preserve">  Ativo: (Tipo boolean, NOT NULL)</w:t>
-      </w:r>
-    </w:p>
-    <w:p>
-      <w:pPr>
-        <w:rPr/>
-      </w:pPr>
-      <w:r>
-        <w:rPr>
-          <w:rtl w:val="0"/>
-        </w:rPr>
+        <w:t xml:space="preserve">Campos: </w:t>
+      </w:r>
+    </w:p>
+    <w:p>
+      <w:pPr>
+        <w:numPr>
+          <w:ilvl w:val="0"/>
+          <w:numId w:val="3"/>
+        </w:numPr>
+        <w:spacing w:after="0" w:afterAutospacing="0"/>
+        <w:ind w:left="720" w:hanging="360"/>
+        <w:rPr>
+          <w:u w:val="none"/>
+        </w:rPr>
+      </w:pPr>
+      <w:r>
+        <w:rPr>
+          <w:rtl w:val="0"/>
+        </w:rPr>
+        <w:t xml:space="preserve">IdEmpSistema: (Obrigatório)</w:t>
+      </w:r>
+    </w:p>
+    <w:p>
+      <w:pPr>
+        <w:numPr>
+          <w:ilvl w:val="0"/>
+          <w:numId w:val="3"/>
+        </w:numPr>
+        <w:spacing w:after="0" w:afterAutospacing="0" w:before="0" w:beforeAutospacing="0"/>
+        <w:ind w:left="720" w:hanging="360"/>
+        <w:rPr>
+          <w:u w:val="none"/>
+        </w:rPr>
+      </w:pPr>
+      <w:r>
+        <w:rPr>
+          <w:rtl w:val="0"/>
+        </w:rPr>
+        <w:t xml:space="preserve">IdTipoUsuario: (Obrigatório)</w:t>
+      </w:r>
+    </w:p>
+    <w:p>
+      <w:pPr>
+        <w:numPr>
+          <w:ilvl w:val="0"/>
+          <w:numId w:val="3"/>
+        </w:numPr>
+        <w:spacing w:before="0" w:beforeAutospacing="0"/>
+        <w:ind w:left="720" w:hanging="360"/>
+        <w:rPr>
+          <w:u w:val="none"/>
+        </w:rPr>
+      </w:pPr>
+      <w:r>
+        <w:rPr>
+          <w:rtl w:val="0"/>
+        </w:rPr>
+        <w:t xml:space="preserve">Ativo: (Obrigatório)</w:t>
       </w:r>
     </w:p>
     <w:p>
@@ -1225,17 +2169,25 @@
         <w:rPr>
           <w:rtl w:val="0"/>
         </w:rPr>
-        <w:t xml:space="preserve">Campos: Ativo: (Tipo boolean, NOT NULL)</w:t>
-      </w:r>
-    </w:p>
-    <w:p>
-      <w:pPr>
-        <w:rPr/>
-      </w:pPr>
-      <w:r>
-        <w:rPr>
-          <w:rtl w:val="0"/>
-        </w:rPr>
+        <w:t xml:space="preserve">Campos: </w:t>
+      </w:r>
+    </w:p>
+    <w:p>
+      <w:pPr>
+        <w:numPr>
+          <w:ilvl w:val="0"/>
+          <w:numId w:val="6"/>
+        </w:numPr>
+        <w:ind w:left="720" w:hanging="360"/>
+        <w:rPr>
+          <w:u w:val="none"/>
+        </w:rPr>
+      </w:pPr>
+      <w:r>
+        <w:rPr>
+          <w:rtl w:val="0"/>
+        </w:rPr>
+        <w:t xml:space="preserve">Ativo: (Obrigatório)</w:t>
       </w:r>
     </w:p>
     <w:p>
@@ -1268,42 +2220,72 @@
         <w:rPr>
           <w:rtl w:val="0"/>
         </w:rPr>
-        <w:t xml:space="preserve">Campos: Nome: (Tipo string)</w:t>
-      </w:r>
-    </w:p>
-    <w:p>
-      <w:pPr>
-        <w:rPr/>
-      </w:pPr>
-      <w:r>
-        <w:rPr>
-          <w:rtl w:val="0"/>
-        </w:rPr>
-        <w:tab/>
-        <w:t xml:space="preserve">  CPF: (Tipo string)</w:t>
-      </w:r>
-    </w:p>
-    <w:p>
-      <w:pPr>
-        <w:rPr/>
-      </w:pPr>
-      <w:r>
-        <w:rPr>
-          <w:b w:val="1"/>
+        <w:t xml:space="preserve">Campos: </w:t>
+      </w:r>
+    </w:p>
+    <w:p>
+      <w:pPr>
+        <w:numPr>
+          <w:ilvl w:val="0"/>
+          <w:numId w:val="2"/>
+        </w:numPr>
+        <w:spacing w:after="0" w:afterAutospacing="0"/>
+        <w:ind w:left="720" w:hanging="360"/>
+        <w:rPr>
+          <w:u w:val="none"/>
+        </w:rPr>
+      </w:pPr>
+      <w:r>
+        <w:rPr>
+          <w:rtl w:val="0"/>
+        </w:rPr>
+        <w:t xml:space="preserve">Nome;</w:t>
+      </w:r>
+    </w:p>
+    <w:p>
+      <w:pPr>
+        <w:numPr>
+          <w:ilvl w:val="0"/>
+          <w:numId w:val="2"/>
+        </w:numPr>
+        <w:spacing w:after="0" w:afterAutospacing="0" w:before="0" w:beforeAutospacing="0"/>
+        <w:ind w:left="720" w:hanging="360"/>
+        <w:rPr>
+          <w:u w:val="none"/>
+        </w:rPr>
+      </w:pPr>
+      <w:r>
+        <w:rPr>
+          <w:rtl w:val="0"/>
+        </w:rPr>
+        <w:t xml:space="preserve">CPF;</w:t>
+      </w:r>
+    </w:p>
+    <w:p>
+      <w:pPr>
+        <w:numPr>
+          <w:ilvl w:val="0"/>
+          <w:numId w:val="2"/>
+        </w:numPr>
+        <w:spacing w:before="0" w:beforeAutospacing="0"/>
+        <w:ind w:left="720" w:hanging="360"/>
+        <w:rPr>
+          <w:u w:val="none"/>
+        </w:rPr>
+      </w:pPr>
+      <w:r>
+        <w:rPr>
           <w:sz w:val="22"/>
           <w:szCs w:val="22"/>
           <w:rtl w:val="0"/>
         </w:rPr>
-        <w:tab/>
-        <w:t xml:space="preserve"> </w:t>
-      </w:r>
-      <w:r>
-        <w:rPr>
-          <w:sz w:val="22"/>
-          <w:szCs w:val="22"/>
-          <w:rtl w:val="0"/>
-        </w:rPr>
-        <w:t xml:space="preserve">Ativo: (Tipo boolean)</w:t>
+        <w:t xml:space="preserve">Ativo</w:t>
+      </w:r>
+      <w:r>
+        <w:rPr>
+          <w:rtl w:val="0"/>
+        </w:rPr>
+        <w:t xml:space="preserve">;</w:t>
       </w:r>
       <w:r>
         <w:rPr>
@@ -1334,8 +2316,8 @@
           <w:szCs w:val="22"/>
         </w:rPr>
       </w:pPr>
-      <w:bookmarkStart w:colFirst="0" w:colLast="0" w:name="_bc5j87jdvipi" w:id="12"/>
-      <w:bookmarkEnd w:id="12"/>
+      <w:bookmarkStart w:colFirst="0" w:colLast="0" w:name="_bc5j87jdvipi" w:id="13"/>
+      <w:bookmarkEnd w:id="13"/>
       <w:r>
         <w:rPr>
           <w:b w:val="1"/>
@@ -1343,7 +2325,7 @@
           <w:szCs w:val="22"/>
           <w:rtl w:val="0"/>
         </w:rPr>
-        <w:t xml:space="preserve">RN03 - Cadastro de Empresa / Hospedagem / Veículos</w:t>
+        <w:t xml:space="preserve">RN04 - Cadastro de Empresa / Hospedagem / Veículos</w:t>
       </w:r>
     </w:p>
     <w:p>
@@ -1388,68 +2370,8 @@
     </w:p>
     <w:p>
       <w:pPr>
-        <w:pStyle w:val="Heading3"/>
-        <w:rPr>
-          <w:b w:val="1"/>
-          <w:sz w:val="22"/>
-          <w:szCs w:val="22"/>
-        </w:rPr>
-      </w:pPr>
-      <w:bookmarkStart w:colFirst="0" w:colLast="0" w:name="_z0nzrufb2ep5" w:id="13"/>
-      <w:bookmarkEnd w:id="13"/>
-      <w:r>
-        <w:rPr>
-          <w:b w:val="1"/>
-          <w:sz w:val="22"/>
-          <w:szCs w:val="22"/>
-          <w:rtl w:val="0"/>
-        </w:rPr>
-        <w:t xml:space="preserve">RN04 - Cadastro de Empresa do Sistema</w:t>
-      </w:r>
-    </w:p>
-    <w:p>
-      <w:pPr>
-        <w:rPr/>
-      </w:pPr>
-      <w:r>
-        <w:rPr>
-          <w:rtl w:val="0"/>
-        </w:rPr>
-        <w:t xml:space="preserve">Caso de Uso:</w:t>
-      </w:r>
-    </w:p>
-    <w:p>
-      <w:pPr>
-        <w:rPr/>
-      </w:pPr>
-      <w:r>
-        <w:rPr>
-          <w:rtl w:val="0"/>
-        </w:rPr>
-        <w:t xml:space="preserve">RFXX</w:t>
-      </w:r>
-    </w:p>
-    <w:p>
-      <w:pPr>
-        <w:rPr/>
-      </w:pPr>
-      <w:r>
-        <w:rPr>
-          <w:rtl w:val="0"/>
-        </w:rPr>
-        <w:t xml:space="preserve">Descrição:</w:t>
-      </w:r>
-    </w:p>
-    <w:p>
-      <w:pPr>
-        <w:rPr/>
-      </w:pPr>
-      <w:r>
-        <w:rPr>
-          <w:rtl w:val="0"/>
-        </w:rPr>
-        <w:t xml:space="preserve">Campos:</w:t>
-      </w:r>
+        <w:rPr/>
+      </w:pPr>
       <w:r>
         <w:rPr>
           <w:rtl w:val="0"/>
@@ -1512,16 +2434,16 @@
           <wp:inline distB="114300" distT="114300" distL="114300" distR="114300">
             <wp:extent cx="2082800" cy="2997200"/>
             <wp:effectExtent b="0" l="0" r="0" t="0"/>
-            <wp:docPr id="3" name="image6.png"/>
+            <wp:docPr id="3" name="image5.png"/>
             <a:graphic>
               <a:graphicData uri="http://schemas.openxmlformats.org/drawingml/2006/picture">
                 <pic:pic>
                   <pic:nvPicPr>
-                    <pic:cNvPr id="0" name="image6.png"/>
+                    <pic:cNvPr id="0" name="image5.png"/>
                     <pic:cNvPicPr preferRelativeResize="0"/>
                   </pic:nvPicPr>
                   <pic:blipFill>
-                    <a:blip r:embed="rId9"/>
+                    <a:blip r:embed="rId10"/>
                     <a:srcRect b="0" l="0" r="0" t="0"/>
                     <a:stretch>
                       <a:fillRect/>
@@ -1584,7 +2506,7 @@
       <w:pPr>
         <w:numPr>
           <w:ilvl w:val="0"/>
-          <w:numId w:val="3"/>
+          <w:numId w:val="8"/>
         </w:numPr>
         <w:spacing w:after="0" w:afterAutospacing="0"/>
         <w:ind w:left="720" w:hanging="360"/>
@@ -1603,7 +2525,7 @@
       <w:pPr>
         <w:numPr>
           <w:ilvl w:val="0"/>
-          <w:numId w:val="3"/>
+          <w:numId w:val="8"/>
         </w:numPr>
         <w:spacing w:after="0" w:afterAutospacing="0" w:before="0" w:beforeAutospacing="0"/>
         <w:ind w:left="720" w:hanging="360"/>
@@ -1622,7 +2544,7 @@
       <w:pPr>
         <w:numPr>
           <w:ilvl w:val="0"/>
-          <w:numId w:val="3"/>
+          <w:numId w:val="8"/>
         </w:numPr>
         <w:spacing w:after="0" w:afterAutospacing="0" w:before="0" w:beforeAutospacing="0"/>
         <w:ind w:left="720" w:hanging="360"/>
@@ -1641,7 +2563,7 @@
       <w:pPr>
         <w:numPr>
           <w:ilvl w:val="0"/>
-          <w:numId w:val="3"/>
+          <w:numId w:val="8"/>
         </w:numPr>
         <w:spacing w:after="0" w:afterAutospacing="0" w:before="0" w:beforeAutospacing="0"/>
         <w:ind w:left="720" w:hanging="360"/>
@@ -1660,7 +2582,7 @@
       <w:pPr>
         <w:numPr>
           <w:ilvl w:val="0"/>
-          <w:numId w:val="3"/>
+          <w:numId w:val="8"/>
         </w:numPr>
         <w:spacing w:after="0" w:afterAutospacing="0" w:before="0" w:beforeAutospacing="0"/>
         <w:ind w:left="720" w:hanging="360"/>
@@ -1679,7 +2601,7 @@
       <w:pPr>
         <w:numPr>
           <w:ilvl w:val="0"/>
-          <w:numId w:val="3"/>
+          <w:numId w:val="8"/>
         </w:numPr>
         <w:spacing w:after="0" w:afterAutospacing="0" w:before="0" w:beforeAutospacing="0"/>
         <w:ind w:left="720" w:hanging="360"/>
@@ -1698,7 +2620,7 @@
       <w:pPr>
         <w:numPr>
           <w:ilvl w:val="0"/>
-          <w:numId w:val="3"/>
+          <w:numId w:val="8"/>
         </w:numPr>
         <w:spacing w:after="0" w:afterAutospacing="0" w:before="0" w:beforeAutospacing="0"/>
         <w:ind w:left="720" w:hanging="360"/>
@@ -1717,7 +2639,7 @@
       <w:pPr>
         <w:numPr>
           <w:ilvl w:val="0"/>
-          <w:numId w:val="3"/>
+          <w:numId w:val="8"/>
         </w:numPr>
         <w:spacing w:before="0" w:beforeAutospacing="0"/>
         <w:ind w:left="720" w:hanging="360"/>
@@ -1769,7 +2691,7 @@
       <w:pPr>
         <w:numPr>
           <w:ilvl w:val="0"/>
-          <w:numId w:val="3"/>
+          <w:numId w:val="8"/>
         </w:numPr>
         <w:spacing w:after="0" w:afterAutospacing="0"/>
         <w:ind w:left="720" w:hanging="360"/>
@@ -1785,7 +2707,7 @@
       <w:pPr>
         <w:numPr>
           <w:ilvl w:val="0"/>
-          <w:numId w:val="3"/>
+          <w:numId w:val="8"/>
         </w:numPr>
         <w:spacing w:after="0" w:afterAutospacing="0" w:before="0" w:beforeAutospacing="0"/>
         <w:ind w:left="720" w:hanging="360"/>
@@ -1801,7 +2723,7 @@
       <w:pPr>
         <w:numPr>
           <w:ilvl w:val="0"/>
-          <w:numId w:val="3"/>
+          <w:numId w:val="8"/>
         </w:numPr>
         <w:spacing w:after="0" w:afterAutospacing="0" w:before="0" w:beforeAutospacing="0"/>
         <w:ind w:left="720" w:hanging="360"/>
@@ -1817,7 +2739,7 @@
       <w:pPr>
         <w:numPr>
           <w:ilvl w:val="0"/>
-          <w:numId w:val="3"/>
+          <w:numId w:val="8"/>
         </w:numPr>
         <w:spacing w:after="0" w:afterAutospacing="0" w:before="0" w:beforeAutospacing="0"/>
         <w:ind w:left="720" w:hanging="360"/>
@@ -1833,7 +2755,7 @@
       <w:pPr>
         <w:numPr>
           <w:ilvl w:val="0"/>
-          <w:numId w:val="3"/>
+          <w:numId w:val="8"/>
         </w:numPr>
         <w:spacing w:after="0" w:afterAutospacing="0" w:before="0" w:beforeAutospacing="0"/>
         <w:ind w:left="720" w:hanging="360"/>
@@ -1849,7 +2771,7 @@
       <w:pPr>
         <w:numPr>
           <w:ilvl w:val="0"/>
-          <w:numId w:val="3"/>
+          <w:numId w:val="8"/>
         </w:numPr>
         <w:spacing w:after="0" w:afterAutospacing="0" w:before="0" w:beforeAutospacing="0"/>
         <w:ind w:left="720" w:hanging="360"/>
@@ -1865,7 +2787,7 @@
       <w:pPr>
         <w:numPr>
           <w:ilvl w:val="0"/>
-          <w:numId w:val="3"/>
+          <w:numId w:val="8"/>
         </w:numPr>
         <w:spacing w:before="0" w:beforeAutospacing="0"/>
         <w:ind w:left="720" w:hanging="360"/>
@@ -1914,7 +2836,7 @@
       <w:pPr>
         <w:numPr>
           <w:ilvl w:val="0"/>
-          <w:numId w:val="8"/>
+          <w:numId w:val="16"/>
         </w:numPr>
         <w:spacing w:after="0" w:afterAutospacing="0"/>
         <w:ind w:left="720" w:hanging="360"/>
@@ -1933,7 +2855,7 @@
       <w:pPr>
         <w:numPr>
           <w:ilvl w:val="0"/>
-          <w:numId w:val="8"/>
+          <w:numId w:val="16"/>
         </w:numPr>
         <w:spacing w:after="0" w:afterAutospacing="0" w:before="0" w:beforeAutospacing="0"/>
         <w:ind w:left="720" w:hanging="360"/>
@@ -1952,7 +2874,7 @@
       <w:pPr>
         <w:numPr>
           <w:ilvl w:val="0"/>
-          <w:numId w:val="8"/>
+          <w:numId w:val="16"/>
         </w:numPr>
         <w:spacing w:before="0" w:beforeAutospacing="0"/>
         <w:ind w:left="720" w:hanging="360"/>
@@ -2009,7 +2931,7 @@
           <w:szCs w:val="22"/>
           <w:rtl w:val="0"/>
         </w:rPr>
-        <w:t xml:space="preserve">RN05 - Cadastro de Pacote de Viagens - Divulgação de Viagens</w:t>
+        <w:t xml:space="preserve">RN06 - Cadastro de Pacote de Viagens - Divulgação de Viagens</w:t>
       </w:r>
     </w:p>
     <w:p>
@@ -2033,7 +2955,7 @@
           <wp:inline distB="114300" distT="114300" distL="114300" distR="114300">
             <wp:extent cx="5943600" cy="3784600"/>
             <wp:effectExtent b="0" l="0" r="0" t="0"/>
-            <wp:docPr id="5" name="image3.png"/>
+            <wp:docPr id="8" name="image3.png"/>
             <a:graphic>
               <a:graphicData uri="http://schemas.openxmlformats.org/drawingml/2006/picture">
                 <pic:pic>
@@ -2042,7 +2964,7 @@
                     <pic:cNvPicPr preferRelativeResize="0"/>
                   </pic:nvPicPr>
                   <pic:blipFill>
-                    <a:blip r:embed="rId10"/>
+                    <a:blip r:embed="rId11"/>
                     <a:srcRect b="0" l="0" r="0" t="0"/>
                     <a:stretch>
                       <a:fillRect/>
@@ -2107,7 +3029,7 @@
       <w:pPr>
         <w:numPr>
           <w:ilvl w:val="0"/>
-          <w:numId w:val="7"/>
+          <w:numId w:val="15"/>
         </w:numPr>
         <w:spacing w:after="0" w:afterAutospacing="0"/>
         <w:ind w:left="720" w:hanging="360"/>
@@ -2127,7 +3049,7 @@
       <w:pPr>
         <w:numPr>
           <w:ilvl w:val="0"/>
-          <w:numId w:val="7"/>
+          <w:numId w:val="15"/>
         </w:numPr>
         <w:spacing w:after="0" w:afterAutospacing="0" w:before="0" w:beforeAutospacing="0"/>
         <w:ind w:left="720" w:hanging="360"/>
@@ -2147,7 +3069,7 @@
       <w:pPr>
         <w:numPr>
           <w:ilvl w:val="0"/>
-          <w:numId w:val="7"/>
+          <w:numId w:val="15"/>
         </w:numPr>
         <w:spacing w:after="0" w:afterAutospacing="0" w:before="0" w:beforeAutospacing="0"/>
         <w:ind w:left="720" w:hanging="360"/>
@@ -2167,7 +3089,7 @@
       <w:pPr>
         <w:numPr>
           <w:ilvl w:val="0"/>
-          <w:numId w:val="7"/>
+          <w:numId w:val="15"/>
         </w:numPr>
         <w:spacing w:after="0" w:afterAutospacing="0" w:before="0" w:beforeAutospacing="0"/>
         <w:ind w:left="720" w:hanging="360"/>
@@ -2187,7 +3109,7 @@
       <w:pPr>
         <w:numPr>
           <w:ilvl w:val="0"/>
-          <w:numId w:val="7"/>
+          <w:numId w:val="15"/>
         </w:numPr>
         <w:spacing w:after="0" w:afterAutospacing="0" w:before="0" w:beforeAutospacing="0"/>
         <w:ind w:left="720" w:hanging="360"/>
@@ -2208,7 +3130,7 @@
       <w:pPr>
         <w:numPr>
           <w:ilvl w:val="0"/>
-          <w:numId w:val="7"/>
+          <w:numId w:val="15"/>
         </w:numPr>
         <w:spacing w:after="0" w:afterAutospacing="0" w:before="0" w:beforeAutospacing="0"/>
         <w:ind w:left="720" w:hanging="360"/>
@@ -2229,7 +3151,7 @@
       <w:pPr>
         <w:numPr>
           <w:ilvl w:val="0"/>
-          <w:numId w:val="7"/>
+          <w:numId w:val="15"/>
         </w:numPr>
         <w:spacing w:after="0" w:afterAutospacing="0" w:before="0" w:beforeAutospacing="0"/>
         <w:ind w:left="720" w:hanging="360"/>
@@ -2249,7 +3171,7 @@
       <w:pPr>
         <w:numPr>
           <w:ilvl w:val="0"/>
-          <w:numId w:val="7"/>
+          <w:numId w:val="15"/>
         </w:numPr>
         <w:spacing w:after="0" w:afterAutospacing="0" w:before="0" w:beforeAutospacing="0"/>
         <w:ind w:left="720" w:hanging="360"/>
@@ -2269,7 +3191,7 @@
       <w:pPr>
         <w:numPr>
           <w:ilvl w:val="0"/>
-          <w:numId w:val="7"/>
+          <w:numId w:val="15"/>
         </w:numPr>
         <w:spacing w:after="0" w:afterAutospacing="0" w:before="0" w:beforeAutospacing="0"/>
         <w:ind w:left="720" w:hanging="360"/>
@@ -2289,7 +3211,7 @@
       <w:pPr>
         <w:numPr>
           <w:ilvl w:val="1"/>
-          <w:numId w:val="7"/>
+          <w:numId w:val="15"/>
         </w:numPr>
         <w:spacing w:after="0" w:afterAutospacing="0" w:before="0" w:beforeAutospacing="0"/>
         <w:ind w:left="1440" w:hanging="360"/>
@@ -2309,7 +3231,7 @@
       <w:pPr>
         <w:numPr>
           <w:ilvl w:val="1"/>
-          <w:numId w:val="7"/>
+          <w:numId w:val="15"/>
         </w:numPr>
         <w:spacing w:after="0" w:afterAutospacing="0" w:before="0" w:beforeAutospacing="0"/>
         <w:ind w:left="1440" w:hanging="360"/>
@@ -2329,7 +3251,7 @@
       <w:pPr>
         <w:numPr>
           <w:ilvl w:val="0"/>
-          <w:numId w:val="7"/>
+          <w:numId w:val="15"/>
         </w:numPr>
         <w:spacing w:after="0" w:afterAutospacing="0" w:before="0" w:beforeAutospacing="0"/>
         <w:ind w:left="720" w:hanging="360"/>
@@ -2349,7 +3271,7 @@
       <w:pPr>
         <w:numPr>
           <w:ilvl w:val="1"/>
-          <w:numId w:val="7"/>
+          <w:numId w:val="15"/>
         </w:numPr>
         <w:spacing w:after="0" w:afterAutospacing="0" w:before="0" w:beforeAutospacing="0"/>
         <w:ind w:left="1440" w:hanging="360"/>
@@ -2369,7 +3291,7 @@
       <w:pPr>
         <w:numPr>
           <w:ilvl w:val="1"/>
-          <w:numId w:val="7"/>
+          <w:numId w:val="15"/>
         </w:numPr>
         <w:spacing w:after="0" w:afterAutospacing="0" w:before="0" w:beforeAutospacing="0"/>
         <w:ind w:left="1440" w:hanging="360"/>
@@ -2390,7 +3312,7 @@
       <w:pPr>
         <w:numPr>
           <w:ilvl w:val="0"/>
-          <w:numId w:val="7"/>
+          <w:numId w:val="15"/>
         </w:numPr>
         <w:spacing w:after="0" w:afterAutospacing="0" w:before="0" w:beforeAutospacing="0"/>
         <w:ind w:left="720" w:hanging="360"/>
@@ -2410,7 +3332,7 @@
       <w:pPr>
         <w:numPr>
           <w:ilvl w:val="1"/>
-          <w:numId w:val="7"/>
+          <w:numId w:val="15"/>
         </w:numPr>
         <w:spacing w:after="0" w:afterAutospacing="0" w:before="0" w:beforeAutospacing="0"/>
         <w:ind w:left="1440" w:hanging="360"/>
@@ -2430,7 +3352,7 @@
       <w:pPr>
         <w:numPr>
           <w:ilvl w:val="1"/>
-          <w:numId w:val="7"/>
+          <w:numId w:val="15"/>
         </w:numPr>
         <w:spacing w:after="0" w:afterAutospacing="0" w:before="0" w:beforeAutospacing="0"/>
         <w:ind w:left="1440" w:hanging="360"/>
@@ -2451,7 +3373,7 @@
       <w:pPr>
         <w:numPr>
           <w:ilvl w:val="0"/>
-          <w:numId w:val="7"/>
+          <w:numId w:val="15"/>
         </w:numPr>
         <w:spacing w:after="0" w:afterAutospacing="0" w:before="0" w:beforeAutospacing="0"/>
         <w:ind w:left="720" w:hanging="360"/>
@@ -2469,7 +3391,7 @@
       <w:pPr>
         <w:numPr>
           <w:ilvl w:val="0"/>
-          <w:numId w:val="7"/>
+          <w:numId w:val="15"/>
         </w:numPr>
         <w:spacing w:after="0" w:afterAutospacing="0" w:before="0" w:beforeAutospacing="0"/>
         <w:ind w:left="720" w:hanging="360"/>
@@ -2489,7 +3411,7 @@
       <w:pPr>
         <w:numPr>
           <w:ilvl w:val="0"/>
-          <w:numId w:val="7"/>
+          <w:numId w:val="15"/>
         </w:numPr>
         <w:spacing w:after="0" w:afterAutospacing="0" w:before="0" w:beforeAutospacing="0"/>
         <w:ind w:left="720" w:hanging="360"/>
@@ -2509,7 +3431,7 @@
       <w:pPr>
         <w:numPr>
           <w:ilvl w:val="0"/>
-          <w:numId w:val="7"/>
+          <w:numId w:val="15"/>
         </w:numPr>
         <w:spacing w:before="0" w:beforeAutospacing="0"/>
         <w:ind w:left="720" w:hanging="360"/>
@@ -2564,7 +3486,7 @@
       <w:pPr>
         <w:numPr>
           <w:ilvl w:val="0"/>
-          <w:numId w:val="7"/>
+          <w:numId w:val="15"/>
         </w:numPr>
         <w:spacing w:after="0" w:afterAutospacing="0"/>
         <w:ind w:left="720" w:hanging="360"/>
@@ -2581,7 +3503,7 @@
       <w:pPr>
         <w:numPr>
           <w:ilvl w:val="0"/>
-          <w:numId w:val="7"/>
+          <w:numId w:val="15"/>
         </w:numPr>
         <w:spacing w:after="0" w:afterAutospacing="0" w:before="0" w:beforeAutospacing="0"/>
         <w:ind w:left="720" w:hanging="360"/>
@@ -2598,7 +3520,7 @@
       <w:pPr>
         <w:numPr>
           <w:ilvl w:val="0"/>
-          <w:numId w:val="7"/>
+          <w:numId w:val="15"/>
         </w:numPr>
         <w:spacing w:after="0" w:afterAutospacing="0" w:before="0" w:beforeAutospacing="0"/>
         <w:ind w:left="720" w:hanging="360"/>
@@ -2615,7 +3537,7 @@
       <w:pPr>
         <w:numPr>
           <w:ilvl w:val="0"/>
-          <w:numId w:val="7"/>
+          <w:numId w:val="15"/>
         </w:numPr>
         <w:spacing w:after="0" w:afterAutospacing="0" w:before="0" w:beforeAutospacing="0"/>
         <w:ind w:left="720" w:hanging="360"/>
@@ -2636,7 +3558,7 @@
       <w:pPr>
         <w:numPr>
           <w:ilvl w:val="0"/>
-          <w:numId w:val="7"/>
+          <w:numId w:val="15"/>
         </w:numPr>
         <w:spacing w:after="0" w:afterAutospacing="0" w:before="0" w:beforeAutospacing="0"/>
         <w:ind w:left="720" w:hanging="360"/>
@@ -2657,7 +3579,7 @@
       <w:pPr>
         <w:numPr>
           <w:ilvl w:val="0"/>
-          <w:numId w:val="7"/>
+          <w:numId w:val="15"/>
         </w:numPr>
         <w:spacing w:after="0" w:afterAutospacing="0" w:before="0" w:beforeAutospacing="0"/>
         <w:ind w:left="720" w:hanging="360"/>
@@ -2674,7 +3596,7 @@
       <w:pPr>
         <w:numPr>
           <w:ilvl w:val="0"/>
-          <w:numId w:val="7"/>
+          <w:numId w:val="15"/>
         </w:numPr>
         <w:spacing w:after="0" w:afterAutospacing="0" w:before="0" w:beforeAutospacing="0"/>
         <w:ind w:left="720" w:hanging="360"/>
@@ -2691,7 +3613,7 @@
       <w:pPr>
         <w:numPr>
           <w:ilvl w:val="0"/>
-          <w:numId w:val="7"/>
+          <w:numId w:val="15"/>
         </w:numPr>
         <w:spacing w:after="0" w:afterAutospacing="0" w:before="0" w:beforeAutospacing="0"/>
         <w:ind w:left="720" w:hanging="360"/>
@@ -2708,7 +3630,7 @@
       <w:pPr>
         <w:numPr>
           <w:ilvl w:val="1"/>
-          <w:numId w:val="7"/>
+          <w:numId w:val="15"/>
         </w:numPr>
         <w:spacing w:after="0" w:afterAutospacing="0" w:before="0" w:beforeAutospacing="0"/>
         <w:ind w:left="1440" w:hanging="360"/>
@@ -2725,7 +3647,7 @@
       <w:pPr>
         <w:numPr>
           <w:ilvl w:val="1"/>
-          <w:numId w:val="7"/>
+          <w:numId w:val="15"/>
         </w:numPr>
         <w:spacing w:after="0" w:afterAutospacing="0" w:before="0" w:beforeAutospacing="0"/>
         <w:ind w:left="1440" w:hanging="360"/>
@@ -2742,7 +3664,7 @@
       <w:pPr>
         <w:numPr>
           <w:ilvl w:val="0"/>
-          <w:numId w:val="7"/>
+          <w:numId w:val="15"/>
         </w:numPr>
         <w:spacing w:after="0" w:afterAutospacing="0" w:before="0" w:beforeAutospacing="0"/>
         <w:ind w:left="720" w:hanging="360"/>
@@ -2759,7 +3681,7 @@
       <w:pPr>
         <w:numPr>
           <w:ilvl w:val="1"/>
-          <w:numId w:val="7"/>
+          <w:numId w:val="15"/>
         </w:numPr>
         <w:spacing w:after="0" w:afterAutospacing="0" w:before="0" w:beforeAutospacing="0"/>
         <w:ind w:left="1440" w:hanging="360"/>
@@ -2776,7 +3698,7 @@
       <w:pPr>
         <w:numPr>
           <w:ilvl w:val="1"/>
-          <w:numId w:val="7"/>
+          <w:numId w:val="15"/>
         </w:numPr>
         <w:spacing w:after="0" w:afterAutospacing="0" w:before="0" w:beforeAutospacing="0"/>
         <w:ind w:left="1440" w:hanging="360"/>
@@ -2797,7 +3719,7 @@
       <w:pPr>
         <w:numPr>
           <w:ilvl w:val="0"/>
-          <w:numId w:val="7"/>
+          <w:numId w:val="15"/>
         </w:numPr>
         <w:spacing w:after="0" w:afterAutospacing="0" w:before="0" w:beforeAutospacing="0"/>
         <w:ind w:left="720" w:hanging="360"/>
@@ -2814,7 +3736,7 @@
       <w:pPr>
         <w:numPr>
           <w:ilvl w:val="1"/>
-          <w:numId w:val="7"/>
+          <w:numId w:val="15"/>
         </w:numPr>
         <w:spacing w:after="0" w:afterAutospacing="0" w:before="0" w:beforeAutospacing="0"/>
         <w:ind w:left="1440" w:hanging="360"/>
@@ -2831,7 +3753,7 @@
       <w:pPr>
         <w:numPr>
           <w:ilvl w:val="1"/>
-          <w:numId w:val="7"/>
+          <w:numId w:val="15"/>
         </w:numPr>
         <w:spacing w:after="0" w:afterAutospacing="0" w:before="0" w:beforeAutospacing="0"/>
         <w:ind w:left="1440" w:hanging="360"/>
@@ -2852,7 +3774,7 @@
       <w:pPr>
         <w:numPr>
           <w:ilvl w:val="0"/>
-          <w:numId w:val="7"/>
+          <w:numId w:val="15"/>
         </w:numPr>
         <w:spacing w:after="0" w:afterAutospacing="0" w:before="0" w:beforeAutospacing="0"/>
         <w:ind w:left="720" w:hanging="360"/>
@@ -2869,7 +3791,7 @@
       <w:pPr>
         <w:numPr>
           <w:ilvl w:val="0"/>
-          <w:numId w:val="7"/>
+          <w:numId w:val="15"/>
         </w:numPr>
         <w:spacing w:after="0" w:afterAutospacing="0" w:before="0" w:beforeAutospacing="0"/>
         <w:ind w:left="720" w:hanging="360"/>
@@ -2886,7 +3808,7 @@
       <w:pPr>
         <w:numPr>
           <w:ilvl w:val="0"/>
-          <w:numId w:val="7"/>
+          <w:numId w:val="15"/>
         </w:numPr>
         <w:spacing w:after="0" w:afterAutospacing="0" w:before="0" w:beforeAutospacing="0"/>
         <w:ind w:left="720" w:hanging="360"/>
@@ -2903,7 +3825,7 @@
       <w:pPr>
         <w:numPr>
           <w:ilvl w:val="0"/>
-          <w:numId w:val="7"/>
+          <w:numId w:val="15"/>
         </w:numPr>
         <w:spacing w:before="0" w:beforeAutospacing="0"/>
         <w:ind w:left="720" w:hanging="360"/>
@@ -2930,7 +3852,9 @@
     <w:p>
       <w:pPr>
         <w:jc w:val="both"/>
-        <w:rPr/>
+        <w:rPr>
+          <w:shd w:fill="e06666" w:val="clear"/>
+        </w:rPr>
       </w:pPr>
       <w:r>
         <w:rPr>
@@ -2938,6 +3862,11 @@
         </w:rPr>
         <w:t xml:space="preserve">Descrição: Ao acessar a função de cadastro de pacote de viagem, primeiramente deverá mostrar a listagem dos pacotes que já estiverem cadastrados no sistema, ordenados por data de início, com opções de filtrar pelos campos a seguir. A cada registro uma opção para editar os dados do pacote de viagem, e outra para desativar o mesmo.</w:t>
       </w:r>
+      <w:r>
+        <w:rPr>
+          <w:rtl w:val="0"/>
+        </w:rPr>
+      </w:r>
     </w:p>
     <w:p>
       <w:pPr>
@@ -2955,7 +3884,7 @@
       <w:pPr>
         <w:numPr>
           <w:ilvl w:val="0"/>
-          <w:numId w:val="7"/>
+          <w:numId w:val="15"/>
         </w:numPr>
         <w:spacing w:after="0" w:afterAutospacing="0"/>
         <w:ind w:left="720" w:hanging="360"/>
@@ -2972,7 +3901,7 @@
       <w:pPr>
         <w:numPr>
           <w:ilvl w:val="0"/>
-          <w:numId w:val="7"/>
+          <w:numId w:val="15"/>
         </w:numPr>
         <w:spacing w:after="0" w:afterAutospacing="0" w:before="0" w:beforeAutospacing="0"/>
         <w:ind w:left="720" w:hanging="360"/>
@@ -2989,7 +3918,7 @@
       <w:pPr>
         <w:numPr>
           <w:ilvl w:val="0"/>
-          <w:numId w:val="7"/>
+          <w:numId w:val="15"/>
         </w:numPr>
         <w:spacing w:after="0" w:afterAutospacing="0" w:before="0" w:beforeAutospacing="0"/>
         <w:ind w:left="720" w:hanging="360"/>
@@ -3006,7 +3935,7 @@
       <w:pPr>
         <w:numPr>
           <w:ilvl w:val="0"/>
-          <w:numId w:val="7"/>
+          <w:numId w:val="15"/>
         </w:numPr>
         <w:spacing w:after="0" w:afterAutospacing="0" w:before="0" w:beforeAutospacing="0"/>
         <w:ind w:left="720" w:hanging="360"/>
@@ -3023,7 +3952,7 @@
       <w:pPr>
         <w:numPr>
           <w:ilvl w:val="0"/>
-          <w:numId w:val="7"/>
+          <w:numId w:val="15"/>
         </w:numPr>
         <w:spacing w:before="0" w:beforeAutospacing="0"/>
         <w:ind w:left="720" w:hanging="360"/>
@@ -3087,13 +4016,37 @@
     </w:p>
     <w:p>
       <w:pPr>
-        <w:rPr/>
-      </w:pPr>
-      <w:r>
-        <w:rPr>
-          <w:rtl w:val="0"/>
-        </w:rPr>
-        <w:t xml:space="preserve">RFXX - Divulgar Pacote de Viagem</w:t>
+        <w:jc w:val="both"/>
+        <w:rPr>
+          <w:shd w:fill="e06666" w:val="clear"/>
+        </w:rPr>
+      </w:pPr>
+      <w:r>
+        <w:rPr>
+          <w:shd w:fill="e06666" w:val="clear"/>
+          <w:rtl w:val="0"/>
+        </w:rPr>
+        <w:t xml:space="preserve">Desativar o pacote automaticamente ao vender todas as vagas??? ou não permitir mais vender ???</w:t>
+      </w:r>
+    </w:p>
+    <w:p>
+      <w:pPr>
+        <w:rPr>
+          <w:shd w:fill="e06666" w:val="clear"/>
+        </w:rPr>
+      </w:pPr>
+      <w:r>
+        <w:rPr>
+          <w:rtl w:val="0"/>
+        </w:rPr>
+        <w:t xml:space="preserve">RFXX - Divulgar Pacote de Viagem - </w:t>
+      </w:r>
+      <w:r>
+        <w:rPr>
+          <w:shd w:fill="e06666" w:val="clear"/>
+          <w:rtl w:val="0"/>
+        </w:rPr>
+        <w:t xml:space="preserve">Ver a real necessidade do item.</w:t>
       </w:r>
     </w:p>
     <w:p>
@@ -3160,18 +4113,712 @@
           <w:szCs w:val="22"/>
           <w:rtl w:val="0"/>
         </w:rPr>
-        <w:t xml:space="preserve">RN06 - Emissão de Contrato</w:t>
-      </w:r>
-    </w:p>
-    <w:p>
-      <w:pPr>
-        <w:rPr/>
-      </w:pPr>
-      <w:r>
-        <w:rPr>
-          <w:rtl w:val="0"/>
-        </w:rPr>
-        <w:t xml:space="preserve">RFXX - Emitir Contrato</w:t>
+        <w:t xml:space="preserve">RN07 - Emissão de Contrato</w:t>
+      </w:r>
+    </w:p>
+    <w:p>
+      <w:pPr>
+        <w:rPr/>
+      </w:pPr>
+      <w:r>
+        <w:rPr>
+          <w:rtl w:val="0"/>
+        </w:rPr>
+        <w:t xml:space="preserve">Caso de uso:</w:t>
+      </w:r>
+      <w:r>
+        <w:rPr/>
+        <w:drawing>
+          <wp:inline distB="114300" distT="114300" distL="114300" distR="114300">
+            <wp:extent cx="5588000" cy="3937000"/>
+            <wp:effectExtent b="0" l="0" r="0" t="0"/>
+            <wp:docPr id="2" name="image8.png"/>
+            <a:graphic>
+              <a:graphicData uri="http://schemas.openxmlformats.org/drawingml/2006/picture">
+                <pic:pic>
+                  <pic:nvPicPr>
+                    <pic:cNvPr id="0" name="image8.png"/>
+                    <pic:cNvPicPr preferRelativeResize="0"/>
+                  </pic:nvPicPr>
+                  <pic:blipFill>
+                    <a:blip r:embed="rId12"/>
+                    <a:srcRect b="0" l="0" r="0" t="0"/>
+                    <a:stretch>
+                      <a:fillRect/>
+                    </a:stretch>
+                  </pic:blipFill>
+                  <pic:spPr>
+                    <a:xfrm>
+                      <a:off x="0" y="0"/>
+                      <a:ext cx="5588000" cy="3937000"/>
+                    </a:xfrm>
+                    <a:prstGeom prst="rect"/>
+                    <a:ln/>
+                  </pic:spPr>
+                </pic:pic>
+              </a:graphicData>
+            </a:graphic>
+          </wp:inline>
+        </w:drawing>
+      </w:r>
+      <w:r>
+        <w:rPr>
+          <w:rtl w:val="0"/>
+        </w:rPr>
+      </w:r>
+    </w:p>
+    <w:p>
+      <w:pPr>
+        <w:rPr/>
+      </w:pPr>
+      <w:r>
+        <w:rPr>
+          <w:rtl w:val="0"/>
+        </w:rPr>
+      </w:r>
+    </w:p>
+    <w:p>
+      <w:pPr>
+        <w:rPr/>
+      </w:pPr>
+      <w:r>
+        <w:rPr>
+          <w:rtl w:val="0"/>
+        </w:rPr>
+        <w:t xml:space="preserve">RFXX - Emitir Contrato </w:t>
+      </w:r>
+    </w:p>
+    <w:p>
+      <w:pPr>
+        <w:jc w:val="both"/>
+        <w:rPr/>
+      </w:pPr>
+      <w:r>
+        <w:rPr>
+          <w:rtl w:val="0"/>
+        </w:rPr>
+        <w:t xml:space="preserve">Descrição: O usuário poderá montar um contrato a partir dos dados de passageiros e pacote de viagens.</w:t>
+      </w:r>
+    </w:p>
+    <w:p>
+      <w:pPr>
+        <w:jc w:val="both"/>
+        <w:rPr/>
+      </w:pPr>
+      <w:r>
+        <w:rPr>
+          <w:rtl w:val="0"/>
+        </w:rPr>
+        <w:t xml:space="preserve">Campos:</w:t>
+      </w:r>
+    </w:p>
+    <w:p>
+      <w:pPr>
+        <w:jc w:val="both"/>
+        <w:rPr/>
+      </w:pPr>
+      <w:r>
+        <w:rPr>
+          <w:rtl w:val="0"/>
+        </w:rPr>
+        <w:t xml:space="preserve">Dados Contratada:</w:t>
+      </w:r>
+    </w:p>
+    <w:p>
+      <w:pPr>
+        <w:numPr>
+          <w:ilvl w:val="0"/>
+          <w:numId w:val="4"/>
+        </w:numPr>
+        <w:spacing w:after="0" w:afterAutospacing="0"/>
+        <w:ind w:left="720" w:hanging="360"/>
+        <w:jc w:val="both"/>
+        <w:rPr>
+          <w:u w:val="none"/>
+        </w:rPr>
+      </w:pPr>
+      <w:r>
+        <w:rPr>
+          <w:rtl w:val="0"/>
+        </w:rPr>
+        <w:t xml:space="preserve">Nome empresa</w:t>
+      </w:r>
+    </w:p>
+    <w:p>
+      <w:pPr>
+        <w:numPr>
+          <w:ilvl w:val="0"/>
+          <w:numId w:val="4"/>
+        </w:numPr>
+        <w:spacing w:after="0" w:afterAutospacing="0" w:before="0" w:beforeAutospacing="0"/>
+        <w:ind w:left="720" w:hanging="360"/>
+        <w:jc w:val="both"/>
+        <w:rPr>
+          <w:u w:val="none"/>
+        </w:rPr>
+      </w:pPr>
+      <w:r>
+        <w:rPr>
+          <w:rtl w:val="0"/>
+        </w:rPr>
+        <w:t xml:space="preserve">Razão social</w:t>
+      </w:r>
+    </w:p>
+    <w:p>
+      <w:pPr>
+        <w:numPr>
+          <w:ilvl w:val="0"/>
+          <w:numId w:val="4"/>
+        </w:numPr>
+        <w:spacing w:after="0" w:afterAutospacing="0" w:before="0" w:beforeAutospacing="0"/>
+        <w:ind w:left="720" w:hanging="360"/>
+        <w:jc w:val="both"/>
+        <w:rPr>
+          <w:u w:val="none"/>
+        </w:rPr>
+      </w:pPr>
+      <w:r>
+        <w:rPr>
+          <w:rtl w:val="0"/>
+        </w:rPr>
+        <w:t xml:space="preserve">Endereço</w:t>
+      </w:r>
+    </w:p>
+    <w:p>
+      <w:pPr>
+        <w:numPr>
+          <w:ilvl w:val="0"/>
+          <w:numId w:val="4"/>
+        </w:numPr>
+        <w:spacing w:after="0" w:afterAutospacing="0" w:before="0" w:beforeAutospacing="0"/>
+        <w:ind w:left="720" w:hanging="360"/>
+        <w:jc w:val="both"/>
+        <w:rPr>
+          <w:u w:val="none"/>
+        </w:rPr>
+      </w:pPr>
+      <w:r>
+        <w:rPr>
+          <w:rtl w:val="0"/>
+        </w:rPr>
+        <w:t xml:space="preserve">CEP</w:t>
+      </w:r>
+    </w:p>
+    <w:p>
+      <w:pPr>
+        <w:numPr>
+          <w:ilvl w:val="0"/>
+          <w:numId w:val="4"/>
+        </w:numPr>
+        <w:spacing w:after="0" w:afterAutospacing="0" w:before="0" w:beforeAutospacing="0"/>
+        <w:ind w:left="720" w:hanging="360"/>
+        <w:jc w:val="both"/>
+        <w:rPr>
+          <w:u w:val="none"/>
+        </w:rPr>
+      </w:pPr>
+      <w:r>
+        <w:rPr>
+          <w:rtl w:val="0"/>
+        </w:rPr>
+        <w:t xml:space="preserve">Município</w:t>
+      </w:r>
+    </w:p>
+    <w:p>
+      <w:pPr>
+        <w:numPr>
+          <w:ilvl w:val="0"/>
+          <w:numId w:val="4"/>
+        </w:numPr>
+        <w:spacing w:after="0" w:afterAutospacing="0" w:before="0" w:beforeAutospacing="0"/>
+        <w:ind w:left="720" w:hanging="360"/>
+        <w:jc w:val="both"/>
+        <w:rPr>
+          <w:u w:val="none"/>
+        </w:rPr>
+      </w:pPr>
+      <w:r>
+        <w:rPr>
+          <w:rtl w:val="0"/>
+        </w:rPr>
+        <w:t xml:space="preserve">Estado</w:t>
+      </w:r>
+    </w:p>
+    <w:p>
+      <w:pPr>
+        <w:numPr>
+          <w:ilvl w:val="0"/>
+          <w:numId w:val="4"/>
+        </w:numPr>
+        <w:spacing w:after="0" w:afterAutospacing="0" w:before="0" w:beforeAutospacing="0"/>
+        <w:ind w:left="720" w:hanging="360"/>
+        <w:jc w:val="both"/>
+        <w:rPr>
+          <w:u w:val="none"/>
+        </w:rPr>
+      </w:pPr>
+      <w:r>
+        <w:rPr>
+          <w:rtl w:val="0"/>
+        </w:rPr>
+        <w:t xml:space="preserve">Telefone Celular</w:t>
+      </w:r>
+    </w:p>
+    <w:p>
+      <w:pPr>
+        <w:numPr>
+          <w:ilvl w:val="0"/>
+          <w:numId w:val="4"/>
+        </w:numPr>
+        <w:spacing w:after="0" w:afterAutospacing="0" w:before="0" w:beforeAutospacing="0"/>
+        <w:ind w:left="720" w:hanging="360"/>
+        <w:jc w:val="both"/>
+        <w:rPr>
+          <w:u w:val="none"/>
+        </w:rPr>
+      </w:pPr>
+      <w:r>
+        <w:rPr>
+          <w:rtl w:val="0"/>
+        </w:rPr>
+        <w:t xml:space="preserve">Email</w:t>
+      </w:r>
+    </w:p>
+    <w:p>
+      <w:pPr>
+        <w:numPr>
+          <w:ilvl w:val="0"/>
+          <w:numId w:val="4"/>
+        </w:numPr>
+        <w:spacing w:before="0" w:beforeAutospacing="0"/>
+        <w:ind w:left="720" w:hanging="360"/>
+        <w:jc w:val="both"/>
+        <w:rPr>
+          <w:u w:val="none"/>
+        </w:rPr>
+      </w:pPr>
+      <w:r>
+        <w:rPr>
+          <w:rtl w:val="0"/>
+        </w:rPr>
+        <w:t xml:space="preserve">Telefone fixo</w:t>
+      </w:r>
+    </w:p>
+    <w:p>
+      <w:pPr>
+        <w:jc w:val="both"/>
+        <w:rPr/>
+      </w:pPr>
+      <w:r>
+        <w:rPr>
+          <w:rtl w:val="0"/>
+        </w:rPr>
+      </w:r>
+    </w:p>
+    <w:p>
+      <w:pPr>
+        <w:jc w:val="both"/>
+        <w:rPr/>
+      </w:pPr>
+      <w:r>
+        <w:rPr>
+          <w:rtl w:val="0"/>
+        </w:rPr>
+        <w:t xml:space="preserve">Dados Contratante:</w:t>
+      </w:r>
+    </w:p>
+    <w:p>
+      <w:pPr>
+        <w:numPr>
+          <w:ilvl w:val="0"/>
+          <w:numId w:val="11"/>
+        </w:numPr>
+        <w:spacing w:after="0" w:afterAutospacing="0"/>
+        <w:ind w:left="720" w:hanging="360"/>
+        <w:jc w:val="both"/>
+        <w:rPr>
+          <w:u w:val="none"/>
+        </w:rPr>
+      </w:pPr>
+      <w:r>
+        <w:rPr>
+          <w:rtl w:val="0"/>
+        </w:rPr>
+        <w:t xml:space="preserve">Nome Passageiro</w:t>
+      </w:r>
+    </w:p>
+    <w:p>
+      <w:pPr>
+        <w:numPr>
+          <w:ilvl w:val="0"/>
+          <w:numId w:val="11"/>
+        </w:numPr>
+        <w:spacing w:after="0" w:afterAutospacing="0" w:before="0" w:beforeAutospacing="0"/>
+        <w:ind w:left="720" w:hanging="360"/>
+        <w:jc w:val="both"/>
+        <w:rPr>
+          <w:u w:val="none"/>
+        </w:rPr>
+      </w:pPr>
+      <w:r>
+        <w:rPr>
+          <w:rtl w:val="0"/>
+        </w:rPr>
+        <w:t xml:space="preserve">RG</w:t>
+      </w:r>
+    </w:p>
+    <w:p>
+      <w:pPr>
+        <w:numPr>
+          <w:ilvl w:val="0"/>
+          <w:numId w:val="11"/>
+        </w:numPr>
+        <w:spacing w:after="0" w:afterAutospacing="0" w:before="0" w:beforeAutospacing="0"/>
+        <w:ind w:left="720" w:hanging="360"/>
+        <w:jc w:val="both"/>
+        <w:rPr>
+          <w:u w:val="none"/>
+        </w:rPr>
+      </w:pPr>
+      <w:r>
+        <w:rPr>
+          <w:rtl w:val="0"/>
+        </w:rPr>
+        <w:t xml:space="preserve">CPF</w:t>
+      </w:r>
+    </w:p>
+    <w:p>
+      <w:pPr>
+        <w:numPr>
+          <w:ilvl w:val="0"/>
+          <w:numId w:val="11"/>
+        </w:numPr>
+        <w:spacing w:after="0" w:afterAutospacing="0" w:before="0" w:beforeAutospacing="0"/>
+        <w:ind w:left="720" w:hanging="360"/>
+        <w:jc w:val="both"/>
+        <w:rPr>
+          <w:u w:val="none"/>
+        </w:rPr>
+      </w:pPr>
+      <w:r>
+        <w:rPr>
+          <w:rtl w:val="0"/>
+        </w:rPr>
+        <w:t xml:space="preserve">Endereço</w:t>
+      </w:r>
+    </w:p>
+    <w:p>
+      <w:pPr>
+        <w:numPr>
+          <w:ilvl w:val="0"/>
+          <w:numId w:val="11"/>
+        </w:numPr>
+        <w:spacing w:after="0" w:afterAutospacing="0" w:before="0" w:beforeAutospacing="0"/>
+        <w:ind w:left="720" w:hanging="360"/>
+        <w:jc w:val="both"/>
+        <w:rPr>
+          <w:u w:val="none"/>
+        </w:rPr>
+      </w:pPr>
+      <w:r>
+        <w:rPr>
+          <w:rtl w:val="0"/>
+        </w:rPr>
+        <w:t xml:space="preserve">CEP</w:t>
+      </w:r>
+    </w:p>
+    <w:p>
+      <w:pPr>
+        <w:numPr>
+          <w:ilvl w:val="0"/>
+          <w:numId w:val="11"/>
+        </w:numPr>
+        <w:spacing w:after="0" w:afterAutospacing="0" w:before="0" w:beforeAutospacing="0"/>
+        <w:ind w:left="720" w:hanging="360"/>
+        <w:jc w:val="both"/>
+        <w:rPr>
+          <w:u w:val="none"/>
+        </w:rPr>
+      </w:pPr>
+      <w:r>
+        <w:rPr>
+          <w:rtl w:val="0"/>
+        </w:rPr>
+        <w:t xml:space="preserve">Município</w:t>
+      </w:r>
+    </w:p>
+    <w:p>
+      <w:pPr>
+        <w:numPr>
+          <w:ilvl w:val="0"/>
+          <w:numId w:val="11"/>
+        </w:numPr>
+        <w:spacing w:after="0" w:afterAutospacing="0" w:before="0" w:beforeAutospacing="0"/>
+        <w:ind w:left="720" w:hanging="360"/>
+        <w:jc w:val="both"/>
+        <w:rPr>
+          <w:u w:val="none"/>
+        </w:rPr>
+      </w:pPr>
+      <w:r>
+        <w:rPr>
+          <w:rtl w:val="0"/>
+        </w:rPr>
+        <w:t xml:space="preserve">Estado</w:t>
+      </w:r>
+    </w:p>
+    <w:p>
+      <w:pPr>
+        <w:numPr>
+          <w:ilvl w:val="0"/>
+          <w:numId w:val="11"/>
+        </w:numPr>
+        <w:spacing w:after="0" w:afterAutospacing="0" w:before="0" w:beforeAutospacing="0"/>
+        <w:ind w:left="720" w:hanging="360"/>
+        <w:jc w:val="both"/>
+        <w:rPr>
+          <w:u w:val="none"/>
+        </w:rPr>
+      </w:pPr>
+      <w:r>
+        <w:rPr>
+          <w:rtl w:val="0"/>
+        </w:rPr>
+        <w:t xml:space="preserve">Email</w:t>
+      </w:r>
+    </w:p>
+    <w:p>
+      <w:pPr>
+        <w:numPr>
+          <w:ilvl w:val="0"/>
+          <w:numId w:val="11"/>
+        </w:numPr>
+        <w:spacing w:after="0" w:afterAutospacing="0" w:before="0" w:beforeAutospacing="0"/>
+        <w:ind w:left="720" w:hanging="360"/>
+        <w:jc w:val="both"/>
+        <w:rPr>
+          <w:u w:val="none"/>
+        </w:rPr>
+      </w:pPr>
+      <w:r>
+        <w:rPr>
+          <w:rtl w:val="0"/>
+        </w:rPr>
+        <w:t xml:space="preserve">Acompanhante</w:t>
+      </w:r>
+    </w:p>
+    <w:p>
+      <w:pPr>
+        <w:numPr>
+          <w:ilvl w:val="0"/>
+          <w:numId w:val="11"/>
+        </w:numPr>
+        <w:spacing w:after="0" w:afterAutospacing="0" w:before="0" w:beforeAutospacing="0"/>
+        <w:ind w:left="720" w:hanging="360"/>
+        <w:jc w:val="both"/>
+        <w:rPr>
+          <w:u w:val="none"/>
+        </w:rPr>
+      </w:pPr>
+      <w:r>
+        <w:rPr>
+          <w:rtl w:val="0"/>
+        </w:rPr>
+        <w:t xml:space="preserve">Telefone Celular</w:t>
+      </w:r>
+    </w:p>
+    <w:p>
+      <w:pPr>
+        <w:numPr>
+          <w:ilvl w:val="0"/>
+          <w:numId w:val="11"/>
+        </w:numPr>
+        <w:spacing w:before="0" w:beforeAutospacing="0"/>
+        <w:ind w:left="720" w:hanging="360"/>
+        <w:jc w:val="both"/>
+        <w:rPr>
+          <w:u w:val="none"/>
+        </w:rPr>
+      </w:pPr>
+      <w:r>
+        <w:rPr>
+          <w:rtl w:val="0"/>
+        </w:rPr>
+        <w:t xml:space="preserve">Telefone fixo</w:t>
+      </w:r>
+    </w:p>
+    <w:p>
+      <w:pPr>
+        <w:jc w:val="both"/>
+        <w:rPr/>
+      </w:pPr>
+      <w:r>
+        <w:rPr>
+          <w:rtl w:val="0"/>
+        </w:rPr>
+      </w:r>
+    </w:p>
+    <w:p>
+      <w:pPr>
+        <w:jc w:val="both"/>
+        <w:rPr/>
+      </w:pPr>
+      <w:r>
+        <w:rPr>
+          <w:rtl w:val="0"/>
+        </w:rPr>
+        <w:t xml:space="preserve">Dados da Viagem</w:t>
+      </w:r>
+    </w:p>
+    <w:p>
+      <w:pPr>
+        <w:numPr>
+          <w:ilvl w:val="0"/>
+          <w:numId w:val="5"/>
+        </w:numPr>
+        <w:spacing w:after="0" w:afterAutospacing="0"/>
+        <w:ind w:left="720" w:hanging="360"/>
+        <w:jc w:val="both"/>
+        <w:rPr>
+          <w:u w:val="none"/>
+        </w:rPr>
+      </w:pPr>
+      <w:r>
+        <w:rPr>
+          <w:rtl w:val="0"/>
+        </w:rPr>
+        <w:t xml:space="preserve">Destino</w:t>
+      </w:r>
+    </w:p>
+    <w:p>
+      <w:pPr>
+        <w:numPr>
+          <w:ilvl w:val="0"/>
+          <w:numId w:val="5"/>
+        </w:numPr>
+        <w:spacing w:after="0" w:afterAutospacing="0" w:before="0" w:beforeAutospacing="0"/>
+        <w:ind w:left="720" w:hanging="360"/>
+        <w:jc w:val="both"/>
+        <w:rPr>
+          <w:u w:val="none"/>
+        </w:rPr>
+      </w:pPr>
+      <w:r>
+        <w:rPr>
+          <w:rtl w:val="0"/>
+        </w:rPr>
+        <w:t xml:space="preserve">Local de embarque</w:t>
+      </w:r>
+    </w:p>
+    <w:p>
+      <w:pPr>
+        <w:numPr>
+          <w:ilvl w:val="0"/>
+          <w:numId w:val="5"/>
+        </w:numPr>
+        <w:spacing w:after="0" w:afterAutospacing="0" w:before="0" w:beforeAutospacing="0"/>
+        <w:ind w:left="720" w:hanging="360"/>
+        <w:jc w:val="both"/>
+        <w:rPr>
+          <w:u w:val="none"/>
+        </w:rPr>
+      </w:pPr>
+      <w:r>
+        <w:rPr>
+          <w:rtl w:val="0"/>
+        </w:rPr>
+        <w:t xml:space="preserve">Percurso</w:t>
+      </w:r>
+    </w:p>
+    <w:p>
+      <w:pPr>
+        <w:numPr>
+          <w:ilvl w:val="0"/>
+          <w:numId w:val="5"/>
+        </w:numPr>
+        <w:spacing w:after="0" w:afterAutospacing="0" w:before="0" w:beforeAutospacing="0"/>
+        <w:ind w:left="720" w:hanging="360"/>
+        <w:jc w:val="both"/>
+        <w:rPr>
+          <w:u w:val="none"/>
+        </w:rPr>
+      </w:pPr>
+      <w:r>
+        <w:rPr>
+          <w:rtl w:val="0"/>
+        </w:rPr>
+        <w:t xml:space="preserve">Início da viagem</w:t>
+      </w:r>
+    </w:p>
+    <w:p>
+      <w:pPr>
+        <w:numPr>
+          <w:ilvl w:val="0"/>
+          <w:numId w:val="5"/>
+        </w:numPr>
+        <w:spacing w:after="0" w:afterAutospacing="0" w:before="0" w:beforeAutospacing="0"/>
+        <w:ind w:left="720" w:hanging="360"/>
+        <w:jc w:val="both"/>
+        <w:rPr>
+          <w:u w:val="none"/>
+        </w:rPr>
+      </w:pPr>
+      <w:r>
+        <w:rPr>
+          <w:rtl w:val="0"/>
+        </w:rPr>
+        <w:t xml:space="preserve">Retorno da viagem </w:t>
+      </w:r>
+    </w:p>
+    <w:p>
+      <w:pPr>
+        <w:numPr>
+          <w:ilvl w:val="0"/>
+          <w:numId w:val="5"/>
+        </w:numPr>
+        <w:spacing w:after="0" w:afterAutospacing="0" w:before="0" w:beforeAutospacing="0"/>
+        <w:ind w:left="720" w:hanging="360"/>
+        <w:jc w:val="both"/>
+        <w:rPr>
+          <w:u w:val="none"/>
+        </w:rPr>
+      </w:pPr>
+      <w:r>
+        <w:rPr>
+          <w:rtl w:val="0"/>
+        </w:rPr>
+        <w:t xml:space="preserve">Quantidades de passageiros </w:t>
+      </w:r>
+    </w:p>
+    <w:p>
+      <w:pPr>
+        <w:numPr>
+          <w:ilvl w:val="0"/>
+          <w:numId w:val="5"/>
+        </w:numPr>
+        <w:spacing w:before="0" w:beforeAutospacing="0"/>
+        <w:ind w:left="720" w:hanging="360"/>
+        <w:jc w:val="both"/>
+        <w:rPr>
+          <w:u w:val="none"/>
+        </w:rPr>
+      </w:pPr>
+      <w:r>
+        <w:rPr>
+          <w:rtl w:val="0"/>
+        </w:rPr>
+        <w:t xml:space="preserve">Descrição da viagem</w:t>
+      </w:r>
+    </w:p>
+    <w:p>
+      <w:pPr>
+        <w:jc w:val="both"/>
+        <w:rPr/>
+      </w:pPr>
+      <w:r>
+        <w:rPr>
+          <w:rtl w:val="0"/>
+        </w:rPr>
       </w:r>
     </w:p>
     <w:p>
@@ -3187,6 +4834,41 @@
     </w:p>
     <w:p>
       <w:pPr>
+        <w:jc w:val="both"/>
+        <w:rPr/>
+      </w:pPr>
+      <w:r>
+        <w:rPr>
+          <w:rtl w:val="0"/>
+        </w:rPr>
+        <w:t xml:space="preserve">Descrição: O usuário poderá atualizar um pacote de viagem e o mesmo deverá ser atualizado no contrato, gerando assim uma notificação de quantos contratos foram afetados com a mudança desse pacote, para que os envolvidos sejam devidamente notificados e fiquem ciente com a nova alteração no pacote.</w:t>
+      </w:r>
+    </w:p>
+    <w:p>
+      <w:pPr>
+        <w:rPr/>
+      </w:pPr>
+      <w:r>
+        <w:rPr>
+          <w:rtl w:val="0"/>
+        </w:rPr>
+        <w:t xml:space="preserve">RFXX - Desativar Contrato</w:t>
+      </w:r>
+    </w:p>
+    <w:p>
+      <w:pPr>
+        <w:jc w:val="both"/>
+        <w:rPr/>
+      </w:pPr>
+      <w:r>
+        <w:rPr>
+          <w:rtl w:val="0"/>
+        </w:rPr>
+        <w:t xml:space="preserve">Descrição: O usuário poderá desativar um contrato independente se há algum pacote ou passageiro vinculado.</w:t>
+      </w:r>
+    </w:p>
+    <w:p>
+      <w:pPr>
         <w:rPr/>
       </w:pPr>
       <w:r>
@@ -3194,6 +4876,18 @@
           <w:rtl w:val="0"/>
         </w:rPr>
         <w:t xml:space="preserve">RFXX - Lançar Parcelas Financeiras</w:t>
+      </w:r>
+    </w:p>
+    <w:p>
+      <w:pPr>
+        <w:jc w:val="both"/>
+        <w:rPr/>
+      </w:pPr>
+      <w:r>
+        <w:rPr>
+          <w:rtl w:val="0"/>
+        </w:rPr>
+        <w:t xml:space="preserve">Descrição: O usuário ao montar um contrato deverá selecionar uma forma de pagamento como por exemplo a vista, parcelas fixas até o embarque ou cartão de crédito caso for cartão de crédito ou parcelas fixas deverá conter o número de parcelas e o valor de cada uma das mesmas.</w:t>
       </w:r>
     </w:p>
     <w:p>
@@ -3221,6 +4915,11 @@
         </w:rPr>
         <w:t xml:space="preserve">Diagrama de Classes</w:t>
       </w:r>
+      <w:r>
+        <w:rPr>
+          <w:rtl w:val="0"/>
+        </w:rPr>
+      </w:r>
     </w:p>
     <w:p>
       <w:pPr>
@@ -3237,13 +4936,13 @@
         <w:pStyle w:val="Heading1"/>
         <w:rPr/>
       </w:pPr>
-      <w:bookmarkStart w:colFirst="0" w:colLast="0" w:name="_e1uxr7jqlgrs" w:id="18"/>
+      <w:bookmarkStart w:colFirst="0" w:colLast="0" w:name="_24j3boy5w7h6" w:id="18"/>
       <w:bookmarkEnd w:id="18"/>
       <w:r>
         <w:rPr>
           <w:rtl w:val="0"/>
         </w:rPr>
-        <w:t xml:space="preserve">Diagrama de Sequência (Em dúvida)</w:t>
+        <w:t xml:space="preserve">Diagrama de Entidade e Relacionamento</w:t>
       </w:r>
       <w:r>
         <w:rPr>
@@ -3266,41 +4965,12 @@
         <w:pStyle w:val="Heading1"/>
         <w:rPr/>
       </w:pPr>
-      <w:bookmarkStart w:colFirst="0" w:colLast="0" w:name="_24j3boy5w7h6" w:id="19"/>
+      <w:bookmarkStart w:colFirst="0" w:colLast="0" w:name="_988fw7u67bql" w:id="19"/>
       <w:bookmarkEnd w:id="19"/>
       <w:r>
         <w:rPr>
           <w:rtl w:val="0"/>
         </w:rPr>
-        <w:t xml:space="preserve">Diagrama de Entidade e Relacionamento</w:t>
-      </w:r>
-      <w:r>
-        <w:rPr>
-          <w:rtl w:val="0"/>
-        </w:rPr>
-      </w:r>
-    </w:p>
-    <w:p>
-      <w:pPr>
-        <w:rPr/>
-      </w:pPr>
-      <w:r>
-        <w:rPr>
-          <w:rtl w:val="0"/>
-        </w:rPr>
-      </w:r>
-    </w:p>
-    <w:p>
-      <w:pPr>
-        <w:pStyle w:val="Heading1"/>
-        <w:rPr/>
-      </w:pPr>
-      <w:bookmarkStart w:colFirst="0" w:colLast="0" w:name="_988fw7u67bql" w:id="20"/>
-      <w:bookmarkEnd w:id="20"/>
-      <w:r>
-        <w:rPr>
-          <w:rtl w:val="0"/>
-        </w:rPr>
         <w:t xml:space="preserve">Planejamento das atividades até o final do Projeto (Cronograma).</w:t>
       </w:r>
     </w:p>
@@ -3335,9 +5005,9 @@
       </w:r>
     </w:p>
     <w:sectPr>
-      <w:headerReference r:id="rId11" w:type="default"/>
-      <w:headerReference r:id="rId12" w:type="first"/>
-      <w:footerReference r:id="rId13" w:type="first"/>
+      <w:headerReference r:id="rId13" w:type="default"/>
+      <w:headerReference r:id="rId14" w:type="first"/>
+      <w:footerReference r:id="rId15" w:type="first"/>
       <w:pgSz w:h="15840" w:w="12240"/>
       <w:pgMar w:bottom="1080" w:top="1080" w:left="1440" w:right="1440" w:header="0" w:footer="720"/>
       <w:pgNumType w:start="1"/>
@@ -3410,12 +5080,12 @@
         <wp:inline distB="114300" distT="114300" distL="114300" distR="114300">
           <wp:extent cx="5943600" cy="38100"/>
           <wp:effectExtent b="0" l="0" r="0" t="0"/>
-          <wp:docPr descr="horizontal line" id="1" name="image2.png"/>
+          <wp:docPr descr="horizontal line" id="5" name="image4.png"/>
           <a:graphic>
             <a:graphicData uri="http://schemas.openxmlformats.org/drawingml/2006/picture">
               <pic:pic>
                 <pic:nvPicPr>
-                  <pic:cNvPr descr="horizontal line" id="0" name="image2.png"/>
+                  <pic:cNvPr descr="horizontal line" id="0" name="image4.png"/>
                   <pic:cNvPicPr preferRelativeResize="0"/>
                 </pic:nvPicPr>
                 <pic:blipFill>
@@ -3916,6 +5586,776 @@
   <w:abstractNum w:abstractNumId="5">
     <w:lvl w:ilvl="0">
       <w:start w:val="1"/>
+      <w:numFmt w:val="bullet"/>
+      <w:lvlText w:val="●"/>
+      <w:lvlJc w:val="left"/>
+      <w:pPr>
+        <w:ind w:left="720" w:hanging="360"/>
+      </w:pPr>
+      <w:rPr>
+        <w:u w:val="none"/>
+      </w:rPr>
+    </w:lvl>
+    <w:lvl w:ilvl="1">
+      <w:start w:val="1"/>
+      <w:numFmt w:val="bullet"/>
+      <w:lvlText w:val="○"/>
+      <w:lvlJc w:val="left"/>
+      <w:pPr>
+        <w:ind w:left="1440" w:hanging="360"/>
+      </w:pPr>
+      <w:rPr>
+        <w:u w:val="none"/>
+      </w:rPr>
+    </w:lvl>
+    <w:lvl w:ilvl="2">
+      <w:start w:val="1"/>
+      <w:numFmt w:val="bullet"/>
+      <w:lvlText w:val="■"/>
+      <w:lvlJc w:val="left"/>
+      <w:pPr>
+        <w:ind w:left="2160" w:hanging="360"/>
+      </w:pPr>
+      <w:rPr>
+        <w:u w:val="none"/>
+      </w:rPr>
+    </w:lvl>
+    <w:lvl w:ilvl="3">
+      <w:start w:val="1"/>
+      <w:numFmt w:val="bullet"/>
+      <w:lvlText w:val="●"/>
+      <w:lvlJc w:val="left"/>
+      <w:pPr>
+        <w:ind w:left="2880" w:hanging="360"/>
+      </w:pPr>
+      <w:rPr>
+        <w:u w:val="none"/>
+      </w:rPr>
+    </w:lvl>
+    <w:lvl w:ilvl="4">
+      <w:start w:val="1"/>
+      <w:numFmt w:val="bullet"/>
+      <w:lvlText w:val="○"/>
+      <w:lvlJc w:val="left"/>
+      <w:pPr>
+        <w:ind w:left="3600" w:hanging="360"/>
+      </w:pPr>
+      <w:rPr>
+        <w:u w:val="none"/>
+      </w:rPr>
+    </w:lvl>
+    <w:lvl w:ilvl="5">
+      <w:start w:val="1"/>
+      <w:numFmt w:val="bullet"/>
+      <w:lvlText w:val="■"/>
+      <w:lvlJc w:val="left"/>
+      <w:pPr>
+        <w:ind w:left="4320" w:hanging="360"/>
+      </w:pPr>
+      <w:rPr>
+        <w:u w:val="none"/>
+      </w:rPr>
+    </w:lvl>
+    <w:lvl w:ilvl="6">
+      <w:start w:val="1"/>
+      <w:numFmt w:val="bullet"/>
+      <w:lvlText w:val="●"/>
+      <w:lvlJc w:val="left"/>
+      <w:pPr>
+        <w:ind w:left="5040" w:hanging="360"/>
+      </w:pPr>
+      <w:rPr>
+        <w:u w:val="none"/>
+      </w:rPr>
+    </w:lvl>
+    <w:lvl w:ilvl="7">
+      <w:start w:val="1"/>
+      <w:numFmt w:val="bullet"/>
+      <w:lvlText w:val="○"/>
+      <w:lvlJc w:val="left"/>
+      <w:pPr>
+        <w:ind w:left="5760" w:hanging="360"/>
+      </w:pPr>
+      <w:rPr>
+        <w:u w:val="none"/>
+      </w:rPr>
+    </w:lvl>
+    <w:lvl w:ilvl="8">
+      <w:start w:val="1"/>
+      <w:numFmt w:val="bullet"/>
+      <w:lvlText w:val="■"/>
+      <w:lvlJc w:val="left"/>
+      <w:pPr>
+        <w:ind w:left="6480" w:hanging="360"/>
+      </w:pPr>
+      <w:rPr>
+        <w:u w:val="none"/>
+      </w:rPr>
+    </w:lvl>
+  </w:abstractNum>
+  <w:abstractNum w:abstractNumId="6">
+    <w:lvl w:ilvl="0">
+      <w:start w:val="1"/>
+      <w:numFmt w:val="bullet"/>
+      <w:lvlText w:val="●"/>
+      <w:lvlJc w:val="left"/>
+      <w:pPr>
+        <w:ind w:left="720" w:hanging="360"/>
+      </w:pPr>
+      <w:rPr>
+        <w:u w:val="none"/>
+      </w:rPr>
+    </w:lvl>
+    <w:lvl w:ilvl="1">
+      <w:start w:val="1"/>
+      <w:numFmt w:val="bullet"/>
+      <w:lvlText w:val="○"/>
+      <w:lvlJc w:val="left"/>
+      <w:pPr>
+        <w:ind w:left="1440" w:hanging="360"/>
+      </w:pPr>
+      <w:rPr>
+        <w:u w:val="none"/>
+      </w:rPr>
+    </w:lvl>
+    <w:lvl w:ilvl="2">
+      <w:start w:val="1"/>
+      <w:numFmt w:val="bullet"/>
+      <w:lvlText w:val="■"/>
+      <w:lvlJc w:val="left"/>
+      <w:pPr>
+        <w:ind w:left="2160" w:hanging="360"/>
+      </w:pPr>
+      <w:rPr>
+        <w:u w:val="none"/>
+      </w:rPr>
+    </w:lvl>
+    <w:lvl w:ilvl="3">
+      <w:start w:val="1"/>
+      <w:numFmt w:val="bullet"/>
+      <w:lvlText w:val="●"/>
+      <w:lvlJc w:val="left"/>
+      <w:pPr>
+        <w:ind w:left="2880" w:hanging="360"/>
+      </w:pPr>
+      <w:rPr>
+        <w:u w:val="none"/>
+      </w:rPr>
+    </w:lvl>
+    <w:lvl w:ilvl="4">
+      <w:start w:val="1"/>
+      <w:numFmt w:val="bullet"/>
+      <w:lvlText w:val="○"/>
+      <w:lvlJc w:val="left"/>
+      <w:pPr>
+        <w:ind w:left="3600" w:hanging="360"/>
+      </w:pPr>
+      <w:rPr>
+        <w:u w:val="none"/>
+      </w:rPr>
+    </w:lvl>
+    <w:lvl w:ilvl="5">
+      <w:start w:val="1"/>
+      <w:numFmt w:val="bullet"/>
+      <w:lvlText w:val="■"/>
+      <w:lvlJc w:val="left"/>
+      <w:pPr>
+        <w:ind w:left="4320" w:hanging="360"/>
+      </w:pPr>
+      <w:rPr>
+        <w:u w:val="none"/>
+      </w:rPr>
+    </w:lvl>
+    <w:lvl w:ilvl="6">
+      <w:start w:val="1"/>
+      <w:numFmt w:val="bullet"/>
+      <w:lvlText w:val="●"/>
+      <w:lvlJc w:val="left"/>
+      <w:pPr>
+        <w:ind w:left="5040" w:hanging="360"/>
+      </w:pPr>
+      <w:rPr>
+        <w:u w:val="none"/>
+      </w:rPr>
+    </w:lvl>
+    <w:lvl w:ilvl="7">
+      <w:start w:val="1"/>
+      <w:numFmt w:val="bullet"/>
+      <w:lvlText w:val="○"/>
+      <w:lvlJc w:val="left"/>
+      <w:pPr>
+        <w:ind w:left="5760" w:hanging="360"/>
+      </w:pPr>
+      <w:rPr>
+        <w:u w:val="none"/>
+      </w:rPr>
+    </w:lvl>
+    <w:lvl w:ilvl="8">
+      <w:start w:val="1"/>
+      <w:numFmt w:val="bullet"/>
+      <w:lvlText w:val="■"/>
+      <w:lvlJc w:val="left"/>
+      <w:pPr>
+        <w:ind w:left="6480" w:hanging="360"/>
+      </w:pPr>
+      <w:rPr>
+        <w:u w:val="none"/>
+      </w:rPr>
+    </w:lvl>
+  </w:abstractNum>
+  <w:abstractNum w:abstractNumId="7">
+    <w:lvl w:ilvl="0">
+      <w:start w:val="1"/>
+      <w:numFmt w:val="bullet"/>
+      <w:lvlText w:val="●"/>
+      <w:lvlJc w:val="left"/>
+      <w:pPr>
+        <w:ind w:left="720" w:hanging="360"/>
+      </w:pPr>
+      <w:rPr>
+        <w:u w:val="none"/>
+      </w:rPr>
+    </w:lvl>
+    <w:lvl w:ilvl="1">
+      <w:start w:val="1"/>
+      <w:numFmt w:val="bullet"/>
+      <w:lvlText w:val="○"/>
+      <w:lvlJc w:val="left"/>
+      <w:pPr>
+        <w:ind w:left="1440" w:hanging="360"/>
+      </w:pPr>
+      <w:rPr>
+        <w:u w:val="none"/>
+      </w:rPr>
+    </w:lvl>
+    <w:lvl w:ilvl="2">
+      <w:start w:val="1"/>
+      <w:numFmt w:val="bullet"/>
+      <w:lvlText w:val="■"/>
+      <w:lvlJc w:val="left"/>
+      <w:pPr>
+        <w:ind w:left="2160" w:hanging="360"/>
+      </w:pPr>
+      <w:rPr>
+        <w:u w:val="none"/>
+      </w:rPr>
+    </w:lvl>
+    <w:lvl w:ilvl="3">
+      <w:start w:val="1"/>
+      <w:numFmt w:val="bullet"/>
+      <w:lvlText w:val="●"/>
+      <w:lvlJc w:val="left"/>
+      <w:pPr>
+        <w:ind w:left="2880" w:hanging="360"/>
+      </w:pPr>
+      <w:rPr>
+        <w:u w:val="none"/>
+      </w:rPr>
+    </w:lvl>
+    <w:lvl w:ilvl="4">
+      <w:start w:val="1"/>
+      <w:numFmt w:val="bullet"/>
+      <w:lvlText w:val="○"/>
+      <w:lvlJc w:val="left"/>
+      <w:pPr>
+        <w:ind w:left="3600" w:hanging="360"/>
+      </w:pPr>
+      <w:rPr>
+        <w:u w:val="none"/>
+      </w:rPr>
+    </w:lvl>
+    <w:lvl w:ilvl="5">
+      <w:start w:val="1"/>
+      <w:numFmt w:val="bullet"/>
+      <w:lvlText w:val="■"/>
+      <w:lvlJc w:val="left"/>
+      <w:pPr>
+        <w:ind w:left="4320" w:hanging="360"/>
+      </w:pPr>
+      <w:rPr>
+        <w:u w:val="none"/>
+      </w:rPr>
+    </w:lvl>
+    <w:lvl w:ilvl="6">
+      <w:start w:val="1"/>
+      <w:numFmt w:val="bullet"/>
+      <w:lvlText w:val="●"/>
+      <w:lvlJc w:val="left"/>
+      <w:pPr>
+        <w:ind w:left="5040" w:hanging="360"/>
+      </w:pPr>
+      <w:rPr>
+        <w:u w:val="none"/>
+      </w:rPr>
+    </w:lvl>
+    <w:lvl w:ilvl="7">
+      <w:start w:val="1"/>
+      <w:numFmt w:val="bullet"/>
+      <w:lvlText w:val="○"/>
+      <w:lvlJc w:val="left"/>
+      <w:pPr>
+        <w:ind w:left="5760" w:hanging="360"/>
+      </w:pPr>
+      <w:rPr>
+        <w:u w:val="none"/>
+      </w:rPr>
+    </w:lvl>
+    <w:lvl w:ilvl="8">
+      <w:start w:val="1"/>
+      <w:numFmt w:val="bullet"/>
+      <w:lvlText w:val="■"/>
+      <w:lvlJc w:val="left"/>
+      <w:pPr>
+        <w:ind w:left="6480" w:hanging="360"/>
+      </w:pPr>
+      <w:rPr>
+        <w:u w:val="none"/>
+      </w:rPr>
+    </w:lvl>
+  </w:abstractNum>
+  <w:abstractNum w:abstractNumId="8">
+    <w:lvl w:ilvl="0">
+      <w:start w:val="1"/>
+      <w:numFmt w:val="bullet"/>
+      <w:lvlText w:val="●"/>
+      <w:lvlJc w:val="left"/>
+      <w:pPr>
+        <w:ind w:left="720" w:hanging="360"/>
+      </w:pPr>
+      <w:rPr>
+        <w:u w:val="none"/>
+      </w:rPr>
+    </w:lvl>
+    <w:lvl w:ilvl="1">
+      <w:start w:val="1"/>
+      <w:numFmt w:val="bullet"/>
+      <w:lvlText w:val="○"/>
+      <w:lvlJc w:val="left"/>
+      <w:pPr>
+        <w:ind w:left="1440" w:hanging="360"/>
+      </w:pPr>
+      <w:rPr>
+        <w:u w:val="none"/>
+      </w:rPr>
+    </w:lvl>
+    <w:lvl w:ilvl="2">
+      <w:start w:val="1"/>
+      <w:numFmt w:val="bullet"/>
+      <w:lvlText w:val="■"/>
+      <w:lvlJc w:val="left"/>
+      <w:pPr>
+        <w:ind w:left="2160" w:hanging="360"/>
+      </w:pPr>
+      <w:rPr>
+        <w:u w:val="none"/>
+      </w:rPr>
+    </w:lvl>
+    <w:lvl w:ilvl="3">
+      <w:start w:val="1"/>
+      <w:numFmt w:val="bullet"/>
+      <w:lvlText w:val="●"/>
+      <w:lvlJc w:val="left"/>
+      <w:pPr>
+        <w:ind w:left="2880" w:hanging="360"/>
+      </w:pPr>
+      <w:rPr>
+        <w:u w:val="none"/>
+      </w:rPr>
+    </w:lvl>
+    <w:lvl w:ilvl="4">
+      <w:start w:val="1"/>
+      <w:numFmt w:val="bullet"/>
+      <w:lvlText w:val="○"/>
+      <w:lvlJc w:val="left"/>
+      <w:pPr>
+        <w:ind w:left="3600" w:hanging="360"/>
+      </w:pPr>
+      <w:rPr>
+        <w:u w:val="none"/>
+      </w:rPr>
+    </w:lvl>
+    <w:lvl w:ilvl="5">
+      <w:start w:val="1"/>
+      <w:numFmt w:val="bullet"/>
+      <w:lvlText w:val="■"/>
+      <w:lvlJc w:val="left"/>
+      <w:pPr>
+        <w:ind w:left="4320" w:hanging="360"/>
+      </w:pPr>
+      <w:rPr>
+        <w:u w:val="none"/>
+      </w:rPr>
+    </w:lvl>
+    <w:lvl w:ilvl="6">
+      <w:start w:val="1"/>
+      <w:numFmt w:val="bullet"/>
+      <w:lvlText w:val="●"/>
+      <w:lvlJc w:val="left"/>
+      <w:pPr>
+        <w:ind w:left="5040" w:hanging="360"/>
+      </w:pPr>
+      <w:rPr>
+        <w:u w:val="none"/>
+      </w:rPr>
+    </w:lvl>
+    <w:lvl w:ilvl="7">
+      <w:start w:val="1"/>
+      <w:numFmt w:val="bullet"/>
+      <w:lvlText w:val="○"/>
+      <w:lvlJc w:val="left"/>
+      <w:pPr>
+        <w:ind w:left="5760" w:hanging="360"/>
+      </w:pPr>
+      <w:rPr>
+        <w:u w:val="none"/>
+      </w:rPr>
+    </w:lvl>
+    <w:lvl w:ilvl="8">
+      <w:start w:val="1"/>
+      <w:numFmt w:val="bullet"/>
+      <w:lvlText w:val="■"/>
+      <w:lvlJc w:val="left"/>
+      <w:pPr>
+        <w:ind w:left="6480" w:hanging="360"/>
+      </w:pPr>
+      <w:rPr>
+        <w:u w:val="none"/>
+      </w:rPr>
+    </w:lvl>
+  </w:abstractNum>
+  <w:abstractNum w:abstractNumId="9">
+    <w:lvl w:ilvl="0">
+      <w:start w:val="1"/>
+      <w:numFmt w:val="bullet"/>
+      <w:lvlText w:val="●"/>
+      <w:lvlJc w:val="left"/>
+      <w:pPr>
+        <w:ind w:left="720" w:hanging="360"/>
+      </w:pPr>
+      <w:rPr>
+        <w:u w:val="none"/>
+      </w:rPr>
+    </w:lvl>
+    <w:lvl w:ilvl="1">
+      <w:start w:val="1"/>
+      <w:numFmt w:val="bullet"/>
+      <w:lvlText w:val="○"/>
+      <w:lvlJc w:val="left"/>
+      <w:pPr>
+        <w:ind w:left="1440" w:hanging="360"/>
+      </w:pPr>
+      <w:rPr>
+        <w:u w:val="none"/>
+      </w:rPr>
+    </w:lvl>
+    <w:lvl w:ilvl="2">
+      <w:start w:val="1"/>
+      <w:numFmt w:val="bullet"/>
+      <w:lvlText w:val="■"/>
+      <w:lvlJc w:val="left"/>
+      <w:pPr>
+        <w:ind w:left="2160" w:hanging="360"/>
+      </w:pPr>
+      <w:rPr>
+        <w:u w:val="none"/>
+      </w:rPr>
+    </w:lvl>
+    <w:lvl w:ilvl="3">
+      <w:start w:val="1"/>
+      <w:numFmt w:val="bullet"/>
+      <w:lvlText w:val="●"/>
+      <w:lvlJc w:val="left"/>
+      <w:pPr>
+        <w:ind w:left="2880" w:hanging="360"/>
+      </w:pPr>
+      <w:rPr>
+        <w:u w:val="none"/>
+      </w:rPr>
+    </w:lvl>
+    <w:lvl w:ilvl="4">
+      <w:start w:val="1"/>
+      <w:numFmt w:val="bullet"/>
+      <w:lvlText w:val="○"/>
+      <w:lvlJc w:val="left"/>
+      <w:pPr>
+        <w:ind w:left="3600" w:hanging="360"/>
+      </w:pPr>
+      <w:rPr>
+        <w:u w:val="none"/>
+      </w:rPr>
+    </w:lvl>
+    <w:lvl w:ilvl="5">
+      <w:start w:val="1"/>
+      <w:numFmt w:val="bullet"/>
+      <w:lvlText w:val="■"/>
+      <w:lvlJc w:val="left"/>
+      <w:pPr>
+        <w:ind w:left="4320" w:hanging="360"/>
+      </w:pPr>
+      <w:rPr>
+        <w:u w:val="none"/>
+      </w:rPr>
+    </w:lvl>
+    <w:lvl w:ilvl="6">
+      <w:start w:val="1"/>
+      <w:numFmt w:val="bullet"/>
+      <w:lvlText w:val="●"/>
+      <w:lvlJc w:val="left"/>
+      <w:pPr>
+        <w:ind w:left="5040" w:hanging="360"/>
+      </w:pPr>
+      <w:rPr>
+        <w:u w:val="none"/>
+      </w:rPr>
+    </w:lvl>
+    <w:lvl w:ilvl="7">
+      <w:start w:val="1"/>
+      <w:numFmt w:val="bullet"/>
+      <w:lvlText w:val="○"/>
+      <w:lvlJc w:val="left"/>
+      <w:pPr>
+        <w:ind w:left="5760" w:hanging="360"/>
+      </w:pPr>
+      <w:rPr>
+        <w:u w:val="none"/>
+      </w:rPr>
+    </w:lvl>
+    <w:lvl w:ilvl="8">
+      <w:start w:val="1"/>
+      <w:numFmt w:val="bullet"/>
+      <w:lvlText w:val="■"/>
+      <w:lvlJc w:val="left"/>
+      <w:pPr>
+        <w:ind w:left="6480" w:hanging="360"/>
+      </w:pPr>
+      <w:rPr>
+        <w:u w:val="none"/>
+      </w:rPr>
+    </w:lvl>
+  </w:abstractNum>
+  <w:abstractNum w:abstractNumId="10">
+    <w:lvl w:ilvl="0">
+      <w:start w:val="1"/>
+      <w:numFmt w:val="bullet"/>
+      <w:lvlText w:val="●"/>
+      <w:lvlJc w:val="left"/>
+      <w:pPr>
+        <w:ind w:left="720" w:hanging="360"/>
+      </w:pPr>
+      <w:rPr>
+        <w:u w:val="none"/>
+      </w:rPr>
+    </w:lvl>
+    <w:lvl w:ilvl="1">
+      <w:start w:val="1"/>
+      <w:numFmt w:val="bullet"/>
+      <w:lvlText w:val="○"/>
+      <w:lvlJc w:val="left"/>
+      <w:pPr>
+        <w:ind w:left="1440" w:hanging="360"/>
+      </w:pPr>
+      <w:rPr>
+        <w:u w:val="none"/>
+      </w:rPr>
+    </w:lvl>
+    <w:lvl w:ilvl="2">
+      <w:start w:val="1"/>
+      <w:numFmt w:val="bullet"/>
+      <w:lvlText w:val="■"/>
+      <w:lvlJc w:val="left"/>
+      <w:pPr>
+        <w:ind w:left="2160" w:hanging="360"/>
+      </w:pPr>
+      <w:rPr>
+        <w:u w:val="none"/>
+      </w:rPr>
+    </w:lvl>
+    <w:lvl w:ilvl="3">
+      <w:start w:val="1"/>
+      <w:numFmt w:val="bullet"/>
+      <w:lvlText w:val="●"/>
+      <w:lvlJc w:val="left"/>
+      <w:pPr>
+        <w:ind w:left="2880" w:hanging="360"/>
+      </w:pPr>
+      <w:rPr>
+        <w:u w:val="none"/>
+      </w:rPr>
+    </w:lvl>
+    <w:lvl w:ilvl="4">
+      <w:start w:val="1"/>
+      <w:numFmt w:val="bullet"/>
+      <w:lvlText w:val="○"/>
+      <w:lvlJc w:val="left"/>
+      <w:pPr>
+        <w:ind w:left="3600" w:hanging="360"/>
+      </w:pPr>
+      <w:rPr>
+        <w:u w:val="none"/>
+      </w:rPr>
+    </w:lvl>
+    <w:lvl w:ilvl="5">
+      <w:start w:val="1"/>
+      <w:numFmt w:val="bullet"/>
+      <w:lvlText w:val="■"/>
+      <w:lvlJc w:val="left"/>
+      <w:pPr>
+        <w:ind w:left="4320" w:hanging="360"/>
+      </w:pPr>
+      <w:rPr>
+        <w:u w:val="none"/>
+      </w:rPr>
+    </w:lvl>
+    <w:lvl w:ilvl="6">
+      <w:start w:val="1"/>
+      <w:numFmt w:val="bullet"/>
+      <w:lvlText w:val="●"/>
+      <w:lvlJc w:val="left"/>
+      <w:pPr>
+        <w:ind w:left="5040" w:hanging="360"/>
+      </w:pPr>
+      <w:rPr>
+        <w:u w:val="none"/>
+      </w:rPr>
+    </w:lvl>
+    <w:lvl w:ilvl="7">
+      <w:start w:val="1"/>
+      <w:numFmt w:val="bullet"/>
+      <w:lvlText w:val="○"/>
+      <w:lvlJc w:val="left"/>
+      <w:pPr>
+        <w:ind w:left="5760" w:hanging="360"/>
+      </w:pPr>
+      <w:rPr>
+        <w:u w:val="none"/>
+      </w:rPr>
+    </w:lvl>
+    <w:lvl w:ilvl="8">
+      <w:start w:val="1"/>
+      <w:numFmt w:val="bullet"/>
+      <w:lvlText w:val="■"/>
+      <w:lvlJc w:val="left"/>
+      <w:pPr>
+        <w:ind w:left="6480" w:hanging="360"/>
+      </w:pPr>
+      <w:rPr>
+        <w:u w:val="none"/>
+      </w:rPr>
+    </w:lvl>
+  </w:abstractNum>
+  <w:abstractNum w:abstractNumId="11">
+    <w:lvl w:ilvl="0">
+      <w:start w:val="1"/>
+      <w:numFmt w:val="bullet"/>
+      <w:lvlText w:val="●"/>
+      <w:lvlJc w:val="left"/>
+      <w:pPr>
+        <w:ind w:left="720" w:hanging="360"/>
+      </w:pPr>
+      <w:rPr>
+        <w:u w:val="none"/>
+      </w:rPr>
+    </w:lvl>
+    <w:lvl w:ilvl="1">
+      <w:start w:val="1"/>
+      <w:numFmt w:val="bullet"/>
+      <w:lvlText w:val="○"/>
+      <w:lvlJc w:val="left"/>
+      <w:pPr>
+        <w:ind w:left="1440" w:hanging="360"/>
+      </w:pPr>
+      <w:rPr>
+        <w:u w:val="none"/>
+      </w:rPr>
+    </w:lvl>
+    <w:lvl w:ilvl="2">
+      <w:start w:val="1"/>
+      <w:numFmt w:val="bullet"/>
+      <w:lvlText w:val="■"/>
+      <w:lvlJc w:val="left"/>
+      <w:pPr>
+        <w:ind w:left="2160" w:hanging="360"/>
+      </w:pPr>
+      <w:rPr>
+        <w:u w:val="none"/>
+      </w:rPr>
+    </w:lvl>
+    <w:lvl w:ilvl="3">
+      <w:start w:val="1"/>
+      <w:numFmt w:val="bullet"/>
+      <w:lvlText w:val="●"/>
+      <w:lvlJc w:val="left"/>
+      <w:pPr>
+        <w:ind w:left="2880" w:hanging="360"/>
+      </w:pPr>
+      <w:rPr>
+        <w:u w:val="none"/>
+      </w:rPr>
+    </w:lvl>
+    <w:lvl w:ilvl="4">
+      <w:start w:val="1"/>
+      <w:numFmt w:val="bullet"/>
+      <w:lvlText w:val="○"/>
+      <w:lvlJc w:val="left"/>
+      <w:pPr>
+        <w:ind w:left="3600" w:hanging="360"/>
+      </w:pPr>
+      <w:rPr>
+        <w:u w:val="none"/>
+      </w:rPr>
+    </w:lvl>
+    <w:lvl w:ilvl="5">
+      <w:start w:val="1"/>
+      <w:numFmt w:val="bullet"/>
+      <w:lvlText w:val="■"/>
+      <w:lvlJc w:val="left"/>
+      <w:pPr>
+        <w:ind w:left="4320" w:hanging="360"/>
+      </w:pPr>
+      <w:rPr>
+        <w:u w:val="none"/>
+      </w:rPr>
+    </w:lvl>
+    <w:lvl w:ilvl="6">
+      <w:start w:val="1"/>
+      <w:numFmt w:val="bullet"/>
+      <w:lvlText w:val="●"/>
+      <w:lvlJc w:val="left"/>
+      <w:pPr>
+        <w:ind w:left="5040" w:hanging="360"/>
+      </w:pPr>
+      <w:rPr>
+        <w:u w:val="none"/>
+      </w:rPr>
+    </w:lvl>
+    <w:lvl w:ilvl="7">
+      <w:start w:val="1"/>
+      <w:numFmt w:val="bullet"/>
+      <w:lvlText w:val="○"/>
+      <w:lvlJc w:val="left"/>
+      <w:pPr>
+        <w:ind w:left="5760" w:hanging="360"/>
+      </w:pPr>
+      <w:rPr>
+        <w:u w:val="none"/>
+      </w:rPr>
+    </w:lvl>
+    <w:lvl w:ilvl="8">
+      <w:start w:val="1"/>
+      <w:numFmt w:val="bullet"/>
+      <w:lvlText w:val="■"/>
+      <w:lvlJc w:val="left"/>
+      <w:pPr>
+        <w:ind w:left="6480" w:hanging="360"/>
+      </w:pPr>
+      <w:rPr>
+        <w:u w:val="none"/>
+      </w:rPr>
+    </w:lvl>
+  </w:abstractNum>
+  <w:abstractNum w:abstractNumId="12">
+    <w:lvl w:ilvl="0">
+      <w:start w:val="1"/>
       <w:numFmt w:val="decimal"/>
       <w:lvlText w:val="%1."/>
       <w:lvlJc w:val="left"/>
@@ -4023,7 +6463,7 @@
       </w:rPr>
     </w:lvl>
   </w:abstractNum>
-  <w:abstractNum w:abstractNumId="6">
+  <w:abstractNum w:abstractNumId="13">
     <w:lvl w:ilvl="0">
       <w:start w:val="1"/>
       <w:numFmt w:val="bullet"/>
@@ -4133,7 +6573,7 @@
       </w:rPr>
     </w:lvl>
   </w:abstractNum>
-  <w:abstractNum w:abstractNumId="7">
+  <w:abstractNum w:abstractNumId="14">
     <w:lvl w:ilvl="0">
       <w:start w:val="1"/>
       <w:numFmt w:val="bullet"/>
@@ -4243,7 +6683,117 @@
       </w:rPr>
     </w:lvl>
   </w:abstractNum>
-  <w:abstractNum w:abstractNumId="8">
+  <w:abstractNum w:abstractNumId="15">
+    <w:lvl w:ilvl="0">
+      <w:start w:val="1"/>
+      <w:numFmt w:val="bullet"/>
+      <w:lvlText w:val="●"/>
+      <w:lvlJc w:val="left"/>
+      <w:pPr>
+        <w:ind w:left="720" w:hanging="360"/>
+      </w:pPr>
+      <w:rPr>
+        <w:u w:val="none"/>
+      </w:rPr>
+    </w:lvl>
+    <w:lvl w:ilvl="1">
+      <w:start w:val="1"/>
+      <w:numFmt w:val="bullet"/>
+      <w:lvlText w:val="○"/>
+      <w:lvlJc w:val="left"/>
+      <w:pPr>
+        <w:ind w:left="1440" w:hanging="360"/>
+      </w:pPr>
+      <w:rPr>
+        <w:u w:val="none"/>
+      </w:rPr>
+    </w:lvl>
+    <w:lvl w:ilvl="2">
+      <w:start w:val="1"/>
+      <w:numFmt w:val="bullet"/>
+      <w:lvlText w:val="■"/>
+      <w:lvlJc w:val="left"/>
+      <w:pPr>
+        <w:ind w:left="2160" w:hanging="360"/>
+      </w:pPr>
+      <w:rPr>
+        <w:u w:val="none"/>
+      </w:rPr>
+    </w:lvl>
+    <w:lvl w:ilvl="3">
+      <w:start w:val="1"/>
+      <w:numFmt w:val="bullet"/>
+      <w:lvlText w:val="●"/>
+      <w:lvlJc w:val="left"/>
+      <w:pPr>
+        <w:ind w:left="2880" w:hanging="360"/>
+      </w:pPr>
+      <w:rPr>
+        <w:u w:val="none"/>
+      </w:rPr>
+    </w:lvl>
+    <w:lvl w:ilvl="4">
+      <w:start w:val="1"/>
+      <w:numFmt w:val="bullet"/>
+      <w:lvlText w:val="○"/>
+      <w:lvlJc w:val="left"/>
+      <w:pPr>
+        <w:ind w:left="3600" w:hanging="360"/>
+      </w:pPr>
+      <w:rPr>
+        <w:u w:val="none"/>
+      </w:rPr>
+    </w:lvl>
+    <w:lvl w:ilvl="5">
+      <w:start w:val="1"/>
+      <w:numFmt w:val="bullet"/>
+      <w:lvlText w:val="■"/>
+      <w:lvlJc w:val="left"/>
+      <w:pPr>
+        <w:ind w:left="4320" w:hanging="360"/>
+      </w:pPr>
+      <w:rPr>
+        <w:u w:val="none"/>
+      </w:rPr>
+    </w:lvl>
+    <w:lvl w:ilvl="6">
+      <w:start w:val="1"/>
+      <w:numFmt w:val="bullet"/>
+      <w:lvlText w:val="●"/>
+      <w:lvlJc w:val="left"/>
+      <w:pPr>
+        <w:ind w:left="5040" w:hanging="360"/>
+      </w:pPr>
+      <w:rPr>
+        <w:u w:val="none"/>
+      </w:rPr>
+    </w:lvl>
+    <w:lvl w:ilvl="7">
+      <w:start w:val="1"/>
+      <w:numFmt w:val="bullet"/>
+      <w:lvlText w:val="○"/>
+      <w:lvlJc w:val="left"/>
+      <w:pPr>
+        <w:ind w:left="5760" w:hanging="360"/>
+      </w:pPr>
+      <w:rPr>
+        <w:u w:val="none"/>
+      </w:rPr>
+    </w:lvl>
+    <w:lvl w:ilvl="8">
+      <w:start w:val="1"/>
+      <w:numFmt w:val="bullet"/>
+      <w:lvlText w:val="■"/>
+      <w:lvlJc w:val="left"/>
+      <w:pPr>
+        <w:ind w:left="6480" w:hanging="360"/>
+      </w:pPr>
+      <w:rPr>
+        <w:u w:val="none"/>
+      </w:rPr>
+    </w:lvl>
+  </w:abstractNum>
+  <w:abstractNum w:abstractNumId="16">
     <w:lvl w:ilvl="0">
       <w:start w:val="1"/>
       <w:numFmt w:val="bullet"/>
@@ -4376,6 +6926,30 @@
   </w:num>
   <w:num w:numId="8">
     <w:abstractNumId w:val="8"/>
+  </w:num>
+  <w:num w:numId="9">
+    <w:abstractNumId w:val="9"/>
+  </w:num>
+  <w:num w:numId="10">
+    <w:abstractNumId w:val="10"/>
+  </w:num>
+  <w:num w:numId="11">
+    <w:abstractNumId w:val="11"/>
+  </w:num>
+  <w:num w:numId="12">
+    <w:abstractNumId w:val="12"/>
+  </w:num>
+  <w:num w:numId="13">
+    <w:abstractNumId w:val="13"/>
+  </w:num>
+  <w:num w:numId="14">
+    <w:abstractNumId w:val="14"/>
+  </w:num>
+  <w:num w:numId="15">
+    <w:abstractNumId w:val="15"/>
+  </w:num>
+  <w:num w:numId="16">
+    <w:abstractNumId w:val="16"/>
   </w:num>
 </w:numbering>
 </file>

</xml_diff>

<commit_message>
[Marcio][TSK019]Atualiza documentacao mudança DER
</commit_message>
<xml_diff>
--- a/docs/Documentacao Requisitos/Documentacao Requisitos.docx
+++ b/docs/Documentacao Requisitos/Documentacao Requisitos.docx
@@ -21,12 +21,12 @@
           <wp:inline distB="114300" distT="114300" distL="114300" distR="114300">
             <wp:extent cx="5943600" cy="63500"/>
             <wp:effectExtent b="0" l="0" r="0" t="0"/>
-            <wp:docPr descr="linha horizontal" id="16" name="image1.png"/>
+            <wp:docPr descr="linha horizontal" id="16" name="image2.png"/>
             <a:graphic>
               <a:graphicData uri="http://schemas.openxmlformats.org/drawingml/2006/picture">
                 <pic:pic>
                   <pic:nvPicPr>
-                    <pic:cNvPr descr="linha horizontal" id="0" name="image1.png"/>
+                    <pic:cNvPr descr="linha horizontal" id="0" name="image2.png"/>
                     <pic:cNvPicPr preferRelativeResize="0"/>
                   </pic:nvPicPr>
                   <pic:blipFill>
@@ -703,12 +703,12 @@
           <wp:inline distB="114300" distT="114300" distL="114300" distR="114300">
             <wp:extent cx="4902200" cy="2997200"/>
             <wp:effectExtent b="0" l="0" r="0" t="0"/>
-            <wp:docPr id="18" name="image17.png"/>
+            <wp:docPr id="18" name="image8.png"/>
             <a:graphic>
               <a:graphicData uri="http://schemas.openxmlformats.org/drawingml/2006/picture">
                 <pic:pic>
                   <pic:nvPicPr>
-                    <pic:cNvPr id="0" name="image17.png"/>
+                    <pic:cNvPr id="0" name="image8.png"/>
                     <pic:cNvPicPr preferRelativeResize="0"/>
                   </pic:nvPicPr>
                   <pic:blipFill>
@@ -1024,12 +1024,12 @@
           <wp:inline distB="114300" distT="114300" distL="114300" distR="114300">
             <wp:extent cx="1739900" cy="2997200"/>
             <wp:effectExtent b="0" l="0" r="0" t="0"/>
-            <wp:docPr id="9" name="image11.png"/>
+            <wp:docPr id="10" name="image16.png"/>
             <a:graphic>
               <a:graphicData uri="http://schemas.openxmlformats.org/drawingml/2006/picture">
                 <pic:pic>
                   <pic:nvPicPr>
-                    <pic:cNvPr id="0" name="image11.png"/>
+                    <pic:cNvPr id="0" name="image16.png"/>
                     <pic:cNvPicPr preferRelativeResize="0"/>
                   </pic:nvPicPr>
                   <pic:blipFill>
@@ -2108,12 +2108,12 @@
           <wp:inline distB="114300" distT="114300" distL="114300" distR="114300">
             <wp:extent cx="4089400" cy="1574800"/>
             <wp:effectExtent b="0" l="0" r="0" t="0"/>
-            <wp:docPr id="8" name="image14.png"/>
+            <wp:docPr id="9" name="image11.png"/>
             <a:graphic>
               <a:graphicData uri="http://schemas.openxmlformats.org/drawingml/2006/picture">
                 <pic:pic>
                   <pic:nvPicPr>
-                    <pic:cNvPr id="0" name="image14.png"/>
+                    <pic:cNvPr id="0" name="image11.png"/>
                     <pic:cNvPicPr preferRelativeResize="0"/>
                   </pic:nvPicPr>
                   <pic:blipFill>
@@ -2868,12 +2868,12 @@
           <wp:inline distB="114300" distT="114300" distL="114300" distR="114300">
             <wp:extent cx="5029200" cy="3937000"/>
             <wp:effectExtent b="0" l="0" r="0" t="0"/>
-            <wp:docPr id="3" name="image13.png"/>
+            <wp:docPr id="3" name="image15.png"/>
             <a:graphic>
               <a:graphicData uri="http://schemas.openxmlformats.org/drawingml/2006/picture">
                 <pic:pic>
                   <pic:nvPicPr>
-                    <pic:cNvPr id="0" name="image13.png"/>
+                    <pic:cNvPr id="0" name="image15.png"/>
                     <pic:cNvPicPr preferRelativeResize="0"/>
                   </pic:nvPicPr>
                   <pic:blipFill>
@@ -4495,12 +4495,12 @@
           <wp:inline distB="114300" distT="114300" distL="114300" distR="114300">
             <wp:extent cx="2082800" cy="2997200"/>
             <wp:effectExtent b="0" l="0" r="0" t="0"/>
-            <wp:docPr id="5" name="image12.png"/>
+            <wp:docPr id="5" name="image6.png"/>
             <a:graphic>
               <a:graphicData uri="http://schemas.openxmlformats.org/drawingml/2006/picture">
                 <pic:pic>
                   <pic:nvPicPr>
-                    <pic:cNvPr id="0" name="image12.png"/>
+                    <pic:cNvPr id="0" name="image6.png"/>
                     <pic:cNvPicPr preferRelativeResize="0"/>
                   </pic:nvPicPr>
                   <pic:blipFill>
@@ -5051,12 +5051,12 @@
           <wp:inline distB="114300" distT="114300" distL="114300" distR="114300">
             <wp:extent cx="5943600" cy="3784600"/>
             <wp:effectExtent b="0" l="0" r="0" t="0"/>
-            <wp:docPr id="20" name="image18.png"/>
+            <wp:docPr id="20" name="image10.png"/>
             <a:graphic>
               <a:graphicData uri="http://schemas.openxmlformats.org/drawingml/2006/picture">
                 <pic:pic>
                   <pic:nvPicPr>
-                    <pic:cNvPr id="0" name="image18.png"/>
+                    <pic:cNvPr id="0" name="image10.png"/>
                     <pic:cNvPicPr preferRelativeResize="0"/>
                   </pic:nvPicPr>
                   <pic:blipFill>
@@ -6446,12 +6446,12 @@
           <wp:inline distB="114300" distT="114300" distL="114300" distR="114300">
             <wp:extent cx="5588000" cy="3937000"/>
             <wp:effectExtent b="0" l="0" r="0" t="0"/>
-            <wp:docPr id="10" name="image16.png"/>
+            <wp:docPr id="11" name="image13.png"/>
             <a:graphic>
               <a:graphicData uri="http://schemas.openxmlformats.org/drawingml/2006/picture">
                 <pic:pic>
                   <pic:nvPicPr>
-                    <pic:cNvPr id="0" name="image16.png"/>
+                    <pic:cNvPr id="0" name="image13.png"/>
                     <pic:cNvPicPr preferRelativeResize="0"/>
                   </pic:nvPicPr>
                   <pic:blipFill>
@@ -7284,12 +7284,12 @@
           <wp:inline distB="114300" distT="114300" distL="114300" distR="114300">
             <wp:extent cx="5772150" cy="5664200"/>
             <wp:effectExtent b="0" l="0" r="0" t="0"/>
-            <wp:docPr id="7" name="image6.png"/>
+            <wp:docPr id="8" name="image14.png"/>
             <a:graphic>
               <a:graphicData uri="http://schemas.openxmlformats.org/drawingml/2006/picture">
                 <pic:pic>
                   <pic:nvPicPr>
-                    <pic:cNvPr id="0" name="image6.png"/>
+                    <pic:cNvPr id="0" name="image14.png"/>
                     <pic:cNvPicPr preferRelativeResize="0"/>
                   </pic:nvPicPr>
                   <pic:blipFill>
@@ -7388,16 +7388,18 @@
     </w:p>
     <w:p>
       <w:pPr>
-        <w:jc w:val="both"/>
-        <w:rPr/>
-      </w:pPr>
+        <w:pStyle w:val="Heading1"/>
+        <w:rPr/>
+      </w:pPr>
+      <w:bookmarkStart w:colFirst="0" w:colLast="0" w:name="_2t14ttjfwwf0" w:id="20"/>
+      <w:bookmarkEnd w:id="20"/>
       <w:r>
         <w:rPr/>
         <w:drawing>
           <wp:inline distB="114300" distT="114300" distL="114300" distR="114300">
             <wp:extent cx="5943600" cy="3568700"/>
             <wp:effectExtent b="0" l="0" r="0" t="0"/>
-            <wp:docPr id="12" name="image20.png"/>
+            <wp:docPr id="7" name="image20.png"/>
             <a:graphic>
               <a:graphicData uri="http://schemas.openxmlformats.org/drawingml/2006/picture">
                 <pic:pic>
@@ -7437,48 +7439,22 @@
         <w:pStyle w:val="Heading1"/>
         <w:rPr/>
       </w:pPr>
-      <w:bookmarkStart w:colFirst="0" w:colLast="0" w:name="_28abg4ov9t74" w:id="20"/>
-      <w:bookmarkEnd w:id="20"/>
-      <w:r>
-        <w:rPr>
-          <w:rtl w:val="0"/>
-        </w:rPr>
-      </w:r>
-    </w:p>
-    <w:p>
-      <w:pPr>
-        <w:pStyle w:val="Heading1"/>
-        <w:rPr/>
-      </w:pPr>
-      <w:bookmarkStart w:colFirst="0" w:colLast="0" w:name="_2t14ttjfwwf0" w:id="21"/>
+      <w:bookmarkStart w:colFirst="0" w:colLast="0" w:name="_2b2t02pnjdmu" w:id="21"/>
       <w:bookmarkEnd w:id="21"/>
       <w:r>
         <w:rPr>
           <w:rtl w:val="0"/>
         </w:rPr>
-      </w:r>
-    </w:p>
-    <w:p>
-      <w:pPr>
-        <w:pStyle w:val="Heading1"/>
-        <w:rPr/>
-      </w:pPr>
-      <w:bookmarkStart w:colFirst="0" w:colLast="0" w:name="_2b2t02pnjdmu" w:id="22"/>
+        <w:t xml:space="preserve">Mockup das telas</w:t>
+      </w:r>
+    </w:p>
+    <w:p>
+      <w:pPr>
+        <w:pStyle w:val="Heading2"/>
+        <w:rPr/>
+      </w:pPr>
+      <w:bookmarkStart w:colFirst="0" w:colLast="0" w:name="_5fuw6e5qkof4" w:id="22"/>
       <w:bookmarkEnd w:id="22"/>
-      <w:r>
-        <w:rPr>
-          <w:rtl w:val="0"/>
-        </w:rPr>
-        <w:t xml:space="preserve">Mockup das telas</w:t>
-      </w:r>
-    </w:p>
-    <w:p>
-      <w:pPr>
-        <w:pStyle w:val="Heading2"/>
-        <w:rPr/>
-      </w:pPr>
-      <w:bookmarkStart w:colFirst="0" w:colLast="0" w:name="_5fuw6e5qkof4" w:id="23"/>
-      <w:bookmarkEnd w:id="23"/>
       <w:r>
         <w:rPr>
           <w:rtl w:val="0"/>
@@ -7507,8 +7483,8 @@
           <w:szCs w:val="22"/>
         </w:rPr>
       </w:pPr>
-      <w:bookmarkStart w:colFirst="0" w:colLast="0" w:name="_13r65hsd6hnl" w:id="24"/>
-      <w:bookmarkEnd w:id="24"/>
+      <w:bookmarkStart w:colFirst="0" w:colLast="0" w:name="_13r65hsd6hnl" w:id="23"/>
+      <w:bookmarkEnd w:id="23"/>
       <w:r>
         <w:rPr>
           <w:b w:val="1"/>
@@ -7529,12 +7505,12 @@
           <wp:inline distB="114300" distT="114300" distL="114300" distR="114300">
             <wp:extent cx="4562840" cy="2859088"/>
             <wp:effectExtent b="0" l="0" r="0" t="0"/>
-            <wp:docPr id="19" name="image9.png"/>
+            <wp:docPr id="19" name="image7.png"/>
             <a:graphic>
               <a:graphicData uri="http://schemas.openxmlformats.org/drawingml/2006/picture">
                 <pic:pic>
                   <pic:nvPicPr>
-                    <pic:cNvPr id="0" name="image9.png"/>
+                    <pic:cNvPr id="0" name="image7.png"/>
                     <pic:cNvPicPr preferRelativeResize="0"/>
                   </pic:nvPicPr>
                   <pic:blipFill>
@@ -7573,8 +7549,8 @@
           <w:szCs w:val="22"/>
         </w:rPr>
       </w:pPr>
-      <w:bookmarkStart w:colFirst="0" w:colLast="0" w:name="_5c6w1hgd2wdp" w:id="25"/>
-      <w:bookmarkEnd w:id="25"/>
+      <w:bookmarkStart w:colFirst="0" w:colLast="0" w:name="_5c6w1hgd2wdp" w:id="24"/>
+      <w:bookmarkEnd w:id="24"/>
       <w:r>
         <w:rPr>
           <w:b w:val="1"/>
@@ -7595,12 +7571,12 @@
           <wp:inline distB="114300" distT="114300" distL="114300" distR="114300">
             <wp:extent cx="4638846" cy="2906713"/>
             <wp:effectExtent b="0" l="0" r="0" t="0"/>
-            <wp:docPr id="17" name="image15.png"/>
+            <wp:docPr id="17" name="image4.png"/>
             <a:graphic>
               <a:graphicData uri="http://schemas.openxmlformats.org/drawingml/2006/picture">
                 <pic:pic>
                   <pic:nvPicPr>
-                    <pic:cNvPr id="0" name="image15.png"/>
+                    <pic:cNvPr id="0" name="image4.png"/>
                     <pic:cNvPicPr preferRelativeResize="0"/>
                   </pic:nvPicPr>
                   <pic:blipFill>
@@ -7649,8 +7625,8 @@
           <w:szCs w:val="22"/>
         </w:rPr>
       </w:pPr>
-      <w:bookmarkStart w:colFirst="0" w:colLast="0" w:name="_wi1akrgb87bd" w:id="26"/>
-      <w:bookmarkEnd w:id="26"/>
+      <w:bookmarkStart w:colFirst="0" w:colLast="0" w:name="_wi1akrgb87bd" w:id="25"/>
+      <w:bookmarkEnd w:id="25"/>
       <w:r>
         <w:rPr>
           <w:rtl w:val="0"/>
@@ -7666,8 +7642,8 @@
           <w:szCs w:val="22"/>
         </w:rPr>
       </w:pPr>
-      <w:bookmarkStart w:colFirst="0" w:colLast="0" w:name="_x2t6qadj9pqc" w:id="27"/>
-      <w:bookmarkEnd w:id="27"/>
+      <w:bookmarkStart w:colFirst="0" w:colLast="0" w:name="_x2t6qadj9pqc" w:id="26"/>
+      <w:bookmarkEnd w:id="26"/>
       <w:r>
         <w:rPr>
           <w:rtl w:val="0"/>
@@ -7683,8 +7659,8 @@
           <w:szCs w:val="22"/>
         </w:rPr>
       </w:pPr>
-      <w:bookmarkStart w:colFirst="0" w:colLast="0" w:name="_6owoht7weeoy" w:id="28"/>
-      <w:bookmarkEnd w:id="28"/>
+      <w:bookmarkStart w:colFirst="0" w:colLast="0" w:name="_6owoht7weeoy" w:id="27"/>
+      <w:bookmarkEnd w:id="27"/>
       <w:r>
         <w:rPr>
           <w:rtl w:val="0"/>
@@ -7700,8 +7676,8 @@
           <w:szCs w:val="22"/>
         </w:rPr>
       </w:pPr>
-      <w:bookmarkStart w:colFirst="0" w:colLast="0" w:name="_7hmryqap05o2" w:id="29"/>
-      <w:bookmarkEnd w:id="29"/>
+      <w:bookmarkStart w:colFirst="0" w:colLast="0" w:name="_7hmryqap05o2" w:id="28"/>
+      <w:bookmarkEnd w:id="28"/>
       <w:r>
         <w:rPr>
           <w:rtl w:val="0"/>
@@ -7717,8 +7693,8 @@
           <w:szCs w:val="22"/>
         </w:rPr>
       </w:pPr>
-      <w:bookmarkStart w:colFirst="0" w:colLast="0" w:name="_akyj5t3hlynb" w:id="30"/>
-      <w:bookmarkEnd w:id="30"/>
+      <w:bookmarkStart w:colFirst="0" w:colLast="0" w:name="_akyj5t3hlynb" w:id="29"/>
+      <w:bookmarkEnd w:id="29"/>
       <w:r>
         <w:rPr>
           <w:rtl w:val="0"/>
@@ -7734,8 +7710,8 @@
           <w:szCs w:val="22"/>
         </w:rPr>
       </w:pPr>
-      <w:bookmarkStart w:colFirst="0" w:colLast="0" w:name="_yrbfvoz2x4q7" w:id="31"/>
-      <w:bookmarkEnd w:id="31"/>
+      <w:bookmarkStart w:colFirst="0" w:colLast="0" w:name="_yrbfvoz2x4q7" w:id="30"/>
+      <w:bookmarkEnd w:id="30"/>
       <w:r>
         <w:rPr>
           <w:b w:val="1"/>
@@ -7756,12 +7732,12 @@
           <wp:inline distB="114300" distT="114300" distL="114300" distR="114300">
             <wp:extent cx="4740150" cy="2963863"/>
             <wp:effectExtent b="0" l="0" r="0" t="0"/>
-            <wp:docPr id="11" name="image2.png"/>
+            <wp:docPr id="12" name="image3.png"/>
             <a:graphic>
               <a:graphicData uri="http://schemas.openxmlformats.org/drawingml/2006/picture">
                 <pic:pic>
                   <pic:nvPicPr>
-                    <pic:cNvPr id="0" name="image2.png"/>
+                    <pic:cNvPr id="0" name="image3.png"/>
                     <pic:cNvPicPr preferRelativeResize="0"/>
                   </pic:nvPicPr>
                   <pic:blipFill>
@@ -7800,8 +7776,8 @@
           <w:szCs w:val="22"/>
         </w:rPr>
       </w:pPr>
-      <w:bookmarkStart w:colFirst="0" w:colLast="0" w:name="_lcqw8oqj5rwz" w:id="32"/>
-      <w:bookmarkEnd w:id="32"/>
+      <w:bookmarkStart w:colFirst="0" w:colLast="0" w:name="_lcqw8oqj5rwz" w:id="31"/>
+      <w:bookmarkEnd w:id="31"/>
       <w:r>
         <w:rPr>
           <w:rtl w:val="0"/>
@@ -7817,8 +7793,8 @@
           <w:szCs w:val="22"/>
         </w:rPr>
       </w:pPr>
-      <w:bookmarkStart w:colFirst="0" w:colLast="0" w:name="_cmv1eh705sfq" w:id="33"/>
-      <w:bookmarkEnd w:id="33"/>
+      <w:bookmarkStart w:colFirst="0" w:colLast="0" w:name="_cmv1eh705sfq" w:id="32"/>
+      <w:bookmarkEnd w:id="32"/>
       <w:r>
         <w:rPr>
           <w:b w:val="1"/>
@@ -7839,12 +7815,12 @@
           <wp:inline distB="114300" distT="114300" distL="114300" distR="114300">
             <wp:extent cx="4790856" cy="3001963"/>
             <wp:effectExtent b="0" l="0" r="0" t="0"/>
-            <wp:docPr id="4" name="image7.png"/>
+            <wp:docPr id="4" name="image5.png"/>
             <a:graphic>
               <a:graphicData uri="http://schemas.openxmlformats.org/drawingml/2006/picture">
                 <pic:pic>
                   <pic:nvPicPr>
-                    <pic:cNvPr id="0" name="image7.png"/>
+                    <pic:cNvPr id="0" name="image5.png"/>
                     <pic:cNvPicPr preferRelativeResize="0"/>
                   </pic:nvPicPr>
                   <pic:blipFill>
@@ -7879,8 +7855,8 @@
         <w:pStyle w:val="Heading1"/>
         <w:rPr/>
       </w:pPr>
-      <w:bookmarkStart w:colFirst="0" w:colLast="0" w:name="_988fw7u67bql" w:id="34"/>
-      <w:bookmarkEnd w:id="34"/>
+      <w:bookmarkStart w:colFirst="0" w:colLast="0" w:name="_988fw7u67bql" w:id="33"/>
+      <w:bookmarkEnd w:id="33"/>
       <w:r>
         <w:rPr>
           <w:rtl w:val="0"/>
@@ -7916,8 +7892,8 @@
           <w:szCs w:val="22"/>
         </w:rPr>
       </w:pPr>
-      <w:bookmarkStart w:colFirst="0" w:colLast="0" w:name="_oa7x7yv4p165" w:id="35"/>
-      <w:bookmarkEnd w:id="35"/>
+      <w:bookmarkStart w:colFirst="0" w:colLast="0" w:name="_oa7x7yv4p165" w:id="34"/>
+      <w:bookmarkEnd w:id="34"/>
       <w:r>
         <w:rPr>
           <w:b w:val="1"/>
@@ -7938,12 +7914,12 @@
           <wp:inline distB="114300" distT="114300" distL="114300" distR="114300">
             <wp:extent cx="4886634" cy="3059113"/>
             <wp:effectExtent b="0" l="0" r="0" t="0"/>
-            <wp:docPr id="14" name="image10.png"/>
+            <wp:docPr id="14" name="image17.png"/>
             <a:graphic>
               <a:graphicData uri="http://schemas.openxmlformats.org/drawingml/2006/picture">
                 <pic:pic>
                   <pic:nvPicPr>
-                    <pic:cNvPr id="0" name="image10.png"/>
+                    <pic:cNvPr id="0" name="image17.png"/>
                     <pic:cNvPicPr preferRelativeResize="0"/>
                   </pic:nvPicPr>
                   <pic:blipFill>
@@ -7982,8 +7958,8 @@
           <w:szCs w:val="22"/>
         </w:rPr>
       </w:pPr>
-      <w:bookmarkStart w:colFirst="0" w:colLast="0" w:name="_6r7j97frgmol" w:id="36"/>
-      <w:bookmarkEnd w:id="36"/>
+      <w:bookmarkStart w:colFirst="0" w:colLast="0" w:name="_6r7j97frgmol" w:id="35"/>
+      <w:bookmarkEnd w:id="35"/>
       <w:r>
         <w:rPr>
           <w:b w:val="1"/>
@@ -8020,12 +7996,12 @@
           <wp:inline distB="114300" distT="114300" distL="114300" distR="114300">
             <wp:extent cx="4927665" cy="3087688"/>
             <wp:effectExtent b="0" l="0" r="0" t="0"/>
-            <wp:docPr id="2" name="image4.png"/>
+            <wp:docPr id="2" name="image12.png"/>
             <a:graphic>
               <a:graphicData uri="http://schemas.openxmlformats.org/drawingml/2006/picture">
                 <pic:pic>
                   <pic:nvPicPr>
-                    <pic:cNvPr id="0" name="image4.png"/>
+                    <pic:cNvPr id="0" name="image12.png"/>
                     <pic:cNvPicPr preferRelativeResize="0"/>
                   </pic:nvPicPr>
                   <pic:blipFill>
@@ -8096,12 +8072,12 @@
           <wp:inline distB="114300" distT="114300" distL="114300" distR="114300">
             <wp:extent cx="5094876" cy="3192463"/>
             <wp:effectExtent b="0" l="0" r="0" t="0"/>
-            <wp:docPr id="1" name="image5.png"/>
+            <wp:docPr id="1" name="image9.png"/>
             <a:graphic>
               <a:graphicData uri="http://schemas.openxmlformats.org/drawingml/2006/picture">
                 <pic:pic>
                   <pic:nvPicPr>
-                    <pic:cNvPr id="0" name="image5.png"/>
+                    <pic:cNvPr id="0" name="image9.png"/>
                     <pic:cNvPicPr preferRelativeResize="0"/>
                   </pic:nvPicPr>
                   <pic:blipFill>
@@ -8162,12 +8138,12 @@
           <wp:inline distB="114300" distT="114300" distL="114300" distR="114300">
             <wp:extent cx="5129213" cy="3213978"/>
             <wp:effectExtent b="0" l="0" r="0" t="0"/>
-            <wp:docPr id="6" name="image3.png"/>
+            <wp:docPr id="6" name="image18.png"/>
             <a:graphic>
               <a:graphicData uri="http://schemas.openxmlformats.org/drawingml/2006/picture">
                 <pic:pic>
                   <pic:nvPicPr>
-                    <pic:cNvPr id="0" name="image3.png"/>
+                    <pic:cNvPr id="0" name="image18.png"/>
                     <pic:cNvPicPr preferRelativeResize="0"/>
                   </pic:nvPicPr>
                   <pic:blipFill>
@@ -8202,21 +8178,21 @@
         <w:pStyle w:val="Heading1"/>
         <w:rPr/>
       </w:pPr>
-      <w:bookmarkStart w:colFirst="0" w:colLast="0" w:name="_6btp14tangxi" w:id="37"/>
+      <w:bookmarkStart w:colFirst="0" w:colLast="0" w:name="_6btp14tangxi" w:id="36"/>
+      <w:bookmarkEnd w:id="36"/>
+      <w:r>
+        <w:rPr>
+          <w:rtl w:val="0"/>
+        </w:rPr>
+      </w:r>
+    </w:p>
+    <w:p>
+      <w:pPr>
+        <w:pStyle w:val="Heading1"/>
+        <w:rPr/>
+      </w:pPr>
+      <w:bookmarkStart w:colFirst="0" w:colLast="0" w:name="_h2sy18gl2i1" w:id="37"/>
       <w:bookmarkEnd w:id="37"/>
-      <w:r>
-        <w:rPr>
-          <w:rtl w:val="0"/>
-        </w:rPr>
-      </w:r>
-    </w:p>
-    <w:p>
-      <w:pPr>
-        <w:pStyle w:val="Heading1"/>
-        <w:rPr/>
-      </w:pPr>
-      <w:bookmarkStart w:colFirst="0" w:colLast="0" w:name="_h2sy18gl2i1" w:id="38"/>
-      <w:bookmarkEnd w:id="38"/>
       <w:r>
         <w:rPr>
           <w:rtl w:val="0"/>
@@ -8233,8 +8209,8 @@
           <w:szCs w:val="22"/>
         </w:rPr>
       </w:pPr>
-      <w:bookmarkStart w:colFirst="0" w:colLast="0" w:name="_lcpklkgtzmbj" w:id="39"/>
-      <w:bookmarkEnd w:id="39"/>
+      <w:bookmarkStart w:colFirst="0" w:colLast="0" w:name="_lcpklkgtzmbj" w:id="38"/>
+      <w:bookmarkEnd w:id="38"/>
       <w:r>
         <w:rPr>
           <w:b w:val="1"/>
@@ -8277,8 +8253,8 @@
           <w:szCs w:val="22"/>
         </w:rPr>
       </w:pPr>
-      <w:bookmarkStart w:colFirst="0" w:colLast="0" w:name="_jnm32ks1z22u" w:id="40"/>
-      <w:bookmarkEnd w:id="40"/>
+      <w:bookmarkStart w:colFirst="0" w:colLast="0" w:name="_jnm32ks1z22u" w:id="39"/>
+      <w:bookmarkEnd w:id="39"/>
       <w:r>
         <w:rPr>
           <w:b w:val="1"/>
@@ -8431,8 +8407,8 @@
           <w:szCs w:val="22"/>
         </w:rPr>
       </w:pPr>
-      <w:bookmarkStart w:colFirst="0" w:colLast="0" w:name="_wu8dtup2euwk" w:id="41"/>
-      <w:bookmarkEnd w:id="41"/>
+      <w:bookmarkStart w:colFirst="0" w:colLast="0" w:name="_wu8dtup2euwk" w:id="40"/>
+      <w:bookmarkEnd w:id="40"/>
       <w:r>
         <w:rPr>
           <w:b w:val="1"/>
@@ -8491,8 +8467,8 @@
         <w:pStyle w:val="Heading1"/>
         <w:rPr/>
       </w:pPr>
-      <w:bookmarkStart w:colFirst="0" w:colLast="0" w:name="_tcazvayp015" w:id="42"/>
-      <w:bookmarkEnd w:id="42"/>
+      <w:bookmarkStart w:colFirst="0" w:colLast="0" w:name="_tcazvayp015" w:id="41"/>
+      <w:bookmarkEnd w:id="41"/>
       <w:r>
         <w:rPr>
           <w:rtl w:val="0"/>
@@ -8509,8 +8485,8 @@
           <w:szCs w:val="22"/>
         </w:rPr>
       </w:pPr>
-      <w:bookmarkStart w:colFirst="0" w:colLast="0" w:name="_mlizl2nox99m" w:id="43"/>
-      <w:bookmarkEnd w:id="43"/>
+      <w:bookmarkStart w:colFirst="0" w:colLast="0" w:name="_mlizl2nox99m" w:id="42"/>
+      <w:bookmarkEnd w:id="42"/>
       <w:r>
         <w:rPr>
           <w:b w:val="1"/>
@@ -8556,8 +8532,8 @@
           <w:szCs w:val="22"/>
         </w:rPr>
       </w:pPr>
-      <w:bookmarkStart w:colFirst="0" w:colLast="0" w:name="_86uvv63jyoik" w:id="44"/>
-      <w:bookmarkEnd w:id="44"/>
+      <w:bookmarkStart w:colFirst="0" w:colLast="0" w:name="_86uvv63jyoik" w:id="43"/>
+      <w:bookmarkEnd w:id="43"/>
       <w:r>
         <w:rPr>
           <w:b w:val="1"/>
@@ -8593,8 +8569,8 @@
         <w:pStyle w:val="Heading1"/>
         <w:rPr/>
       </w:pPr>
-      <w:bookmarkStart w:colFirst="0" w:colLast="0" w:name="_gplsy33afcqo" w:id="45"/>
-      <w:bookmarkEnd w:id="45"/>
+      <w:bookmarkStart w:colFirst="0" w:colLast="0" w:name="_gplsy33afcqo" w:id="44"/>
+      <w:bookmarkEnd w:id="44"/>
       <w:r>
         <w:rPr>
           <w:rtl w:val="0"/>
@@ -8762,12 +8738,12 @@
         <wp:inline distB="114300" distT="114300" distL="114300" distR="114300">
           <wp:extent cx="5943600" cy="38100"/>
           <wp:effectExtent b="0" l="0" r="0" t="0"/>
-          <wp:docPr descr="horizontal line" id="15" name="image8.png"/>
+          <wp:docPr descr="horizontal line" id="15" name="image1.png"/>
           <a:graphic>
             <a:graphicData uri="http://schemas.openxmlformats.org/drawingml/2006/picture">
               <pic:pic>
                 <pic:nvPicPr>
-                  <pic:cNvPr descr="horizontal line" id="0" name="image8.png"/>
+                  <pic:cNvPr descr="horizontal line" id="0" name="image1.png"/>
                   <pic:cNvPicPr preferRelativeResize="0"/>
                 </pic:nvPicPr>
                 <pic:blipFill>

</xml_diff>